<commit_message>
hoofdstuk 2 SQL creat table :card_file_box:
</commit_message>
<xml_diff>
--- a/Xan/SQL/Databanken 1.docx
+++ b/Xan/SQL/Databanken 1.docx
@@ -5,60 +5,18 @@
     <w:p>
       <w:pPr>
         <w:pStyle w:val="Heading1"/>
-        <w:rPr>
-          <w:lang w:val="en-US"/>
-        </w:rPr>
-      </w:pPr>
-      <w:r>
-        <w:rPr>
-          <w:lang w:val="en-US"/>
-        </w:rPr>
+      </w:pPr>
+      <w:r>
         <w:t>DATABANKEN 1</w:t>
       </w:r>
     </w:p>
     <w:p>
       <w:pPr>
         <w:pStyle w:val="Heading1"/>
-        <w:rPr>
-          <w:lang w:val="en-US"/>
-        </w:rPr>
-      </w:pPr>
-      <w:proofErr w:type="spellStart"/>
-      <w:r>
-        <w:rPr>
-          <w:lang w:val="en-US"/>
-        </w:rPr>
-        <w:t>Hoofdstuk</w:t>
-      </w:r>
-      <w:proofErr w:type="spellEnd"/>
-      <w:r>
-        <w:rPr>
-          <w:lang w:val="en-US"/>
-        </w:rPr>
-        <w:t xml:space="preserve"> 1: </w:t>
-      </w:r>
-      <w:proofErr w:type="spellStart"/>
-      <w:r>
-        <w:rPr>
-          <w:lang w:val="en-US"/>
-        </w:rPr>
-        <w:t>inleidende</w:t>
-      </w:r>
-      <w:proofErr w:type="spellEnd"/>
-      <w:r>
-        <w:rPr>
-          <w:lang w:val="en-US"/>
-        </w:rPr>
-        <w:t xml:space="preserve"> </w:t>
-      </w:r>
-      <w:proofErr w:type="spellStart"/>
-      <w:r>
-        <w:rPr>
-          <w:lang w:val="en-US"/>
-        </w:rPr>
-        <w:t>begrippen</w:t>
-      </w:r>
-      <w:proofErr w:type="spellEnd"/>
+      </w:pPr>
+      <w:r>
+        <w:t>Hoofdstuk 1: inleidende begrippen</w:t>
+      </w:r>
     </w:p>
     <w:p>
       <w:pPr>
@@ -343,13 +301,8 @@
         </w:numPr>
       </w:pPr>
       <w:r>
-        <w:t xml:space="preserve">Wie krijgt toegang tot </w:t>
-      </w:r>
-      <w:proofErr w:type="spellStart"/>
-      <w:r>
-        <w:t>db</w:t>
-      </w:r>
-      <w:proofErr w:type="spellEnd"/>
+        <w:t>Wie krijgt toegang tot db</w:t>
+      </w:r>
     </w:p>
     <w:p>
       <w:pPr>
@@ -476,13 +429,8 @@
         </w:numPr>
       </w:pPr>
       <w:r>
-        <w:t xml:space="preserve">Onderhoud van de </w:t>
-      </w:r>
-      <w:proofErr w:type="spellStart"/>
-      <w:r>
-        <w:t>db</w:t>
-      </w:r>
-      <w:proofErr w:type="spellEnd"/>
+        <w:t>Onderhoud van de db</w:t>
+      </w:r>
     </w:p>
     <w:p>
       <w:pPr>
@@ -505,13 +453,8 @@
         </w:numPr>
       </w:pPr>
       <w:r>
-        <w:t xml:space="preserve">Definiëren en wijzigen van de structuur van de </w:t>
-      </w:r>
-      <w:proofErr w:type="spellStart"/>
-      <w:r>
-        <w:t>db</w:t>
-      </w:r>
-      <w:proofErr w:type="spellEnd"/>
+        <w:t>Definiëren en wijzigen van de structuur van de db</w:t>
+      </w:r>
     </w:p>
     <w:p>
       <w:pPr>
@@ -555,13 +498,8 @@
         </w:numPr>
       </w:pPr>
       <w:r>
-        <w:t>Data-</w:t>
-      </w:r>
-      <w:proofErr w:type="spellStart"/>
-      <w:r>
-        <w:t>admins</w:t>
-      </w:r>
-      <w:proofErr w:type="spellEnd"/>
+        <w:t>Data-admins</w:t>
+      </w:r>
     </w:p>
     <w:p>
       <w:pPr>
@@ -572,13 +510,8 @@
         </w:numPr>
       </w:pPr>
       <w:r>
-        <w:t>Database-</w:t>
-      </w:r>
-      <w:proofErr w:type="spellStart"/>
-      <w:r>
-        <w:t>admins</w:t>
-      </w:r>
-      <w:proofErr w:type="spellEnd"/>
+        <w:t>Database-admins</w:t>
+      </w:r>
     </w:p>
     <w:p>
       <w:pPr>
@@ -588,11 +521,9 @@
           <w:numId w:val="1"/>
         </w:numPr>
       </w:pPr>
-      <w:proofErr w:type="spellStart"/>
       <w:r>
         <w:t>Toepassingontwikkelaar</w:t>
       </w:r>
-      <w:proofErr w:type="spellEnd"/>
     </w:p>
     <w:p>
       <w:pPr>
@@ -707,31 +638,7 @@
         <w:pStyle w:val="NoSpacing"/>
       </w:pPr>
       <w:r>
-        <w:t xml:space="preserve">De relationele </w:t>
-      </w:r>
-      <w:proofErr w:type="spellStart"/>
-      <w:r>
-        <w:t>db</w:t>
-      </w:r>
-      <w:proofErr w:type="spellEnd"/>
-      <w:r>
-        <w:t xml:space="preserve"> is een verzameling van relaties (tabellen). De verbanden tussen die tabellen worden gelegd door </w:t>
-      </w:r>
-      <w:proofErr w:type="spellStart"/>
-      <w:r>
-        <w:t>foreign</w:t>
-      </w:r>
-      <w:proofErr w:type="spellEnd"/>
-      <w:r>
-        <w:t xml:space="preserve"> </w:t>
-      </w:r>
-      <w:proofErr w:type="spellStart"/>
-      <w:r>
-        <w:t>keys</w:t>
-      </w:r>
-      <w:proofErr w:type="spellEnd"/>
-      <w:r>
-        <w:t>.</w:t>
+        <w:t>De relationele db is een verzameling van relaties (tabellen). De verbanden tussen die tabellen worden gelegd door foreign keys.</w:t>
       </w:r>
     </w:p>
     <w:p>
@@ -802,13 +709,8 @@
         </w:numPr>
       </w:pPr>
       <w:r>
-        <w:t xml:space="preserve">Rij of </w:t>
-      </w:r>
-      <w:proofErr w:type="spellStart"/>
-      <w:r>
-        <w:t>tuple</w:t>
-      </w:r>
-      <w:proofErr w:type="spellEnd"/>
+        <w:t>Rij of tuple</w:t>
+      </w:r>
     </w:p>
     <w:p>
       <w:pPr>
@@ -878,13 +780,8 @@
           <w:numId w:val="1"/>
         </w:numPr>
       </w:pPr>
-      <w:proofErr w:type="spellStart"/>
-      <w:r>
-        <w:t>Null</w:t>
-      </w:r>
-      <w:proofErr w:type="spellEnd"/>
-      <w:r>
-        <w:t>-waarde</w:t>
+      <w:r>
+        <w:t>Null-waarde</w:t>
       </w:r>
     </w:p>
     <w:p>
@@ -916,19 +813,9 @@
           <w:numId w:val="1"/>
         </w:numPr>
       </w:pPr>
-      <w:proofErr w:type="spellStart"/>
-      <w:r>
-        <w:t>Primary</w:t>
-      </w:r>
-      <w:proofErr w:type="spellEnd"/>
-      <w:r>
-        <w:t xml:space="preserve"> </w:t>
-      </w:r>
-      <w:proofErr w:type="spellStart"/>
-      <w:r>
-        <w:t>key</w:t>
-      </w:r>
-      <w:proofErr w:type="spellEnd"/>
+      <w:r>
+        <w:t>Primary key</w:t>
+      </w:r>
     </w:p>
     <w:p>
       <w:pPr>
@@ -939,21 +826,8 @@
         </w:numPr>
       </w:pPr>
       <w:r>
-        <w:t xml:space="preserve">Uniciteit van een rij afgedwongen door </w:t>
-      </w:r>
-      <w:proofErr w:type="spellStart"/>
-      <w:r>
-        <w:t>primary</w:t>
-      </w:r>
-      <w:proofErr w:type="spellEnd"/>
-      <w:r>
-        <w:t xml:space="preserve"> </w:t>
-      </w:r>
-      <w:proofErr w:type="spellStart"/>
-      <w:r>
-        <w:t>key</w:t>
-      </w:r>
-      <w:proofErr w:type="spellEnd"/>
+        <w:t>Uniciteit van een rij afgedwongen door primary key</w:t>
+      </w:r>
     </w:p>
     <w:p>
       <w:pPr>
@@ -963,19 +837,9 @@
           <w:numId w:val="1"/>
         </w:numPr>
       </w:pPr>
-      <w:proofErr w:type="spellStart"/>
-      <w:r>
-        <w:t>Alternative</w:t>
-      </w:r>
-      <w:proofErr w:type="spellEnd"/>
-      <w:r>
-        <w:t xml:space="preserve"> </w:t>
-      </w:r>
-      <w:proofErr w:type="spellStart"/>
-      <w:r>
-        <w:t>key</w:t>
-      </w:r>
-      <w:proofErr w:type="spellEnd"/>
+      <w:r>
+        <w:t>Alternative key</w:t>
+      </w:r>
     </w:p>
     <w:p>
       <w:pPr>
@@ -986,21 +850,8 @@
         </w:numPr>
       </w:pPr>
       <w:r>
-        <w:t xml:space="preserve">Meerdere attributen of een combinatie ervan vormen een </w:t>
-      </w:r>
-      <w:proofErr w:type="spellStart"/>
-      <w:r>
-        <w:t>primary</w:t>
-      </w:r>
-      <w:proofErr w:type="spellEnd"/>
-      <w:r>
-        <w:t xml:space="preserve"> </w:t>
-      </w:r>
-      <w:proofErr w:type="spellStart"/>
-      <w:r>
-        <w:t>key</w:t>
-      </w:r>
-      <w:proofErr w:type="spellEnd"/>
+        <w:t>Meerdere attributen of een combinatie ervan vormen een primary key</w:t>
+      </w:r>
     </w:p>
     <w:p>
       <w:pPr>
@@ -1010,19 +861,9 @@
           <w:numId w:val="1"/>
         </w:numPr>
       </w:pPr>
-      <w:proofErr w:type="spellStart"/>
-      <w:r>
-        <w:t>Foreing</w:t>
-      </w:r>
-      <w:proofErr w:type="spellEnd"/>
-      <w:r>
-        <w:t xml:space="preserve"> </w:t>
-      </w:r>
-      <w:proofErr w:type="spellStart"/>
-      <w:r>
-        <w:t>key</w:t>
-      </w:r>
-      <w:proofErr w:type="spellEnd"/>
+      <w:r>
+        <w:t>Foreing key</w:t>
+      </w:r>
     </w:p>
     <w:p>
       <w:pPr>
@@ -1052,40 +893,14 @@
           <w:numId w:val="1"/>
         </w:numPr>
       </w:pPr>
-      <w:proofErr w:type="spellStart"/>
-      <w:r>
-        <w:t>Key</w:t>
-      </w:r>
-      <w:proofErr w:type="spellEnd"/>
-      <w:r>
-        <w:t xml:space="preserve"> </w:t>
-      </w:r>
-      <w:proofErr w:type="spellStart"/>
-      <w:r>
-        <w:t>constraint</w:t>
-      </w:r>
-      <w:proofErr w:type="spellEnd"/>
+      <w:r>
+        <w:t>Key constraint</w:t>
+      </w:r>
       <w:r>
         <w:br/>
       </w:r>
       <w:r>
-        <w:t xml:space="preserve">De </w:t>
-      </w:r>
-      <w:proofErr w:type="spellStart"/>
-      <w:r>
-        <w:t>primary</w:t>
-      </w:r>
-      <w:proofErr w:type="spellEnd"/>
-      <w:r>
-        <w:t xml:space="preserve"> </w:t>
-      </w:r>
-      <w:proofErr w:type="spellStart"/>
-      <w:r>
-        <w:t>key</w:t>
-      </w:r>
-      <w:proofErr w:type="spellEnd"/>
-      <w:r>
-        <w:t xml:space="preserve"> moet uniek zijn en uniek blijven</w:t>
+        <w:t>De primary key moet uniek zijn en uniek blijven</w:t>
       </w:r>
     </w:p>
     <w:p>
@@ -1101,54 +916,12 @@
           <w:numId w:val="1"/>
         </w:numPr>
       </w:pPr>
-      <w:proofErr w:type="spellStart"/>
-      <w:r>
-        <w:t>Enitity</w:t>
-      </w:r>
-      <w:proofErr w:type="spellEnd"/>
-      <w:r>
-        <w:t xml:space="preserve"> </w:t>
-      </w:r>
-      <w:proofErr w:type="spellStart"/>
-      <w:r>
-        <w:t>integrity</w:t>
-      </w:r>
-      <w:proofErr w:type="spellEnd"/>
-      <w:r>
-        <w:t xml:space="preserve"> </w:t>
-      </w:r>
-      <w:proofErr w:type="spellStart"/>
-      <w:r>
-        <w:t>constraint</w:t>
-      </w:r>
-      <w:proofErr w:type="spellEnd"/>
+      <w:r>
+        <w:t>Enitity integrity constraint</w:t>
+      </w:r>
       <w:r>
         <w:br/>
-        <w:t xml:space="preserve">de </w:t>
-      </w:r>
-      <w:proofErr w:type="spellStart"/>
-      <w:r>
-        <w:t>primary</w:t>
-      </w:r>
-      <w:proofErr w:type="spellEnd"/>
-      <w:r>
-        <w:t xml:space="preserve"> </w:t>
-      </w:r>
-      <w:proofErr w:type="spellStart"/>
-      <w:r>
-        <w:t>key</w:t>
-      </w:r>
-      <w:proofErr w:type="spellEnd"/>
-      <w:r>
-        <w:t xml:space="preserve"> moet steeds een geldige waarde hebben (niet </w:t>
-      </w:r>
-      <w:proofErr w:type="spellStart"/>
-      <w:r>
-        <w:t>null</w:t>
-      </w:r>
-      <w:proofErr w:type="spellEnd"/>
-      <w:r>
-        <w:t>)</w:t>
+        <w:t>de primary key moet steeds een geldige waarde hebben (niet null)</w:t>
       </w:r>
     </w:p>
     <w:p>
@@ -1164,62 +937,12 @@
           <w:numId w:val="1"/>
         </w:numPr>
       </w:pPr>
-      <w:proofErr w:type="spellStart"/>
-      <w:r>
-        <w:t>Referential</w:t>
-      </w:r>
-      <w:proofErr w:type="spellEnd"/>
-      <w:r>
-        <w:t xml:space="preserve"> </w:t>
-      </w:r>
-      <w:proofErr w:type="spellStart"/>
-      <w:r>
-        <w:t>integrity</w:t>
-      </w:r>
-      <w:proofErr w:type="spellEnd"/>
-      <w:r>
-        <w:t xml:space="preserve"> </w:t>
-      </w:r>
-      <w:proofErr w:type="spellStart"/>
-      <w:r>
-        <w:t>constraint</w:t>
-      </w:r>
-      <w:proofErr w:type="spellEnd"/>
+      <w:r>
+        <w:t>Referential integrity constraint</w:t>
+      </w:r>
       <w:r>
         <w:br/>
-        <w:t xml:space="preserve">de </w:t>
-      </w:r>
-      <w:proofErr w:type="spellStart"/>
-      <w:r>
-        <w:t>foreign</w:t>
-      </w:r>
-      <w:proofErr w:type="spellEnd"/>
-      <w:r>
-        <w:t xml:space="preserve"> </w:t>
-      </w:r>
-      <w:proofErr w:type="spellStart"/>
-      <w:r>
-        <w:t>key</w:t>
-      </w:r>
-      <w:proofErr w:type="spellEnd"/>
-      <w:r>
-        <w:t xml:space="preserve"> moet naar een </w:t>
-      </w:r>
-      <w:proofErr w:type="spellStart"/>
-      <w:r>
-        <w:t>primary</w:t>
-      </w:r>
-      <w:proofErr w:type="spellEnd"/>
-      <w:r>
-        <w:t xml:space="preserve"> </w:t>
-      </w:r>
-      <w:proofErr w:type="spellStart"/>
-      <w:r>
-        <w:t>key</w:t>
-      </w:r>
-      <w:proofErr w:type="spellEnd"/>
-      <w:r>
-        <w:t xml:space="preserve"> verwijzen</w:t>
+        <w:t>de foreign key moet naar een primary key verwijzen</w:t>
       </w:r>
     </w:p>
     <w:p>
@@ -1832,14 +1555,12 @@
           <w:lang w:eastAsia="nl-BE"/>
         </w:rPr>
       </w:pPr>
-      <w:proofErr w:type="spellStart"/>
       <w:r>
         <w:rPr>
           <w:lang w:eastAsia="nl-BE"/>
         </w:rPr>
         <w:t>Join</w:t>
       </w:r>
-      <w:proofErr w:type="spellEnd"/>
     </w:p>
     <w:p>
       <w:pPr>
@@ -1867,7 +1588,7 @@
       <w:pPr>
         <w:pStyle w:val="Heading2"/>
         <w:rPr>
-          <w:lang w:val="en-US" w:eastAsia="nl-BE"/>
+          <w:lang w:eastAsia="nl-BE"/>
         </w:rPr>
       </w:pPr>
       <w:r>
@@ -1935,67 +1656,116 @@
       </w:r>
       <w:r>
         <w:rPr>
+          <w:lang w:eastAsia="nl-BE"/>
+        </w:rPr>
+        <w:t>Wat is SQL</w:t>
+      </w:r>
+    </w:p>
+    <w:p>
+      <w:pPr>
+        <w:pStyle w:val="NoSpacing"/>
+        <w:rPr>
+          <w:noProof/>
+          <w:lang w:eastAsia="nl-BE"/>
+        </w:rPr>
+      </w:pPr>
+      <w:r>
+        <w:rPr>
+          <w:b/>
+          <w:lang w:eastAsia="nl-BE"/>
+        </w:rPr>
+        <w:t>Structured Query Language</w:t>
+      </w:r>
+      <w:r>
+        <w:rPr>
+          <w:lang w:eastAsia="nl-BE"/>
+        </w:rPr>
+        <w:t xml:space="preserve">. </w:t>
+      </w:r>
+      <w:r>
+        <w:rPr>
+          <w:lang w:eastAsia="nl-BE"/>
+        </w:rPr>
+        <w:t>Een taal om met een relationeel DBMS te communiceren</w:t>
+      </w:r>
+      <w:r>
+        <w:rPr>
+          <w:noProof/>
+          <w:lang w:eastAsia="nl-BE"/>
+        </w:rPr>
+        <w:t xml:space="preserve"> </w:t>
+      </w:r>
+    </w:p>
+    <w:p>
+      <w:pPr>
+        <w:pStyle w:val="NoSpacing"/>
+        <w:rPr>
+          <w:noProof/>
+          <w:lang w:eastAsia="nl-BE"/>
+        </w:rPr>
+      </w:pPr>
+    </w:p>
+    <w:p>
+      <w:pPr>
+        <w:pStyle w:val="NoSpacing"/>
+        <w:rPr>
+          <w:lang w:eastAsia="nl-BE"/>
+        </w:rPr>
+      </w:pPr>
+      <w:r>
+        <w:rPr>
+          <w:lang w:eastAsia="nl-BE"/>
+        </w:rPr>
+        <w:t>Subcategorieën:</w:t>
+      </w:r>
+    </w:p>
+    <w:p>
+      <w:pPr>
+        <w:pStyle w:val="NoSpacing"/>
+        <w:numPr>
+          <w:ilvl w:val="0"/>
+          <w:numId w:val="1"/>
+        </w:numPr>
+        <w:rPr>
+          <w:lang w:eastAsia="nl-BE"/>
+        </w:rPr>
+      </w:pPr>
+      <w:r>
+        <w:rPr>
+          <w:lang w:eastAsia="nl-BE"/>
+        </w:rPr>
+        <w:t>Data retrieval (select)</w:t>
+      </w:r>
+    </w:p>
+    <w:p>
+      <w:pPr>
+        <w:pStyle w:val="NoSpacing"/>
+        <w:numPr>
+          <w:ilvl w:val="0"/>
+          <w:numId w:val="1"/>
+        </w:numPr>
+        <w:rPr>
           <w:lang w:val="en-US" w:eastAsia="nl-BE"/>
         </w:rPr>
-        <w:t>Wat is SQL</w:t>
-      </w:r>
-    </w:p>
-    <w:p>
-      <w:pPr>
-        <w:pStyle w:val="NoSpacing"/>
-        <w:rPr>
-          <w:noProof/>
-          <w:lang w:eastAsia="nl-BE"/>
-        </w:rPr>
-      </w:pPr>
+      </w:pPr>
+      <w:r>
+        <w:rPr>
+          <w:lang w:val="en-US" w:eastAsia="nl-BE"/>
+        </w:rPr>
+        <w:t xml:space="preserve">Data manipulation language </w:t>
+      </w:r>
       <w:r>
         <w:rPr>
           <w:b/>
           <w:lang w:val="en-US" w:eastAsia="nl-BE"/>
         </w:rPr>
-        <w:t>Structured Query Language</w:t>
+        <w:t>DML</w:t>
       </w:r>
       <w:r>
         <w:rPr>
           <w:lang w:val="en-US" w:eastAsia="nl-BE"/>
         </w:rPr>
-        <w:t xml:space="preserve">. </w:t>
-      </w:r>
-      <w:r>
-        <w:rPr>
-          <w:lang w:eastAsia="nl-BE"/>
-        </w:rPr>
-        <w:t>Een taal om met een relationeel DBMS te communiceren</w:t>
-      </w:r>
-      <w:r>
-        <w:rPr>
-          <w:noProof/>
-          <w:lang w:eastAsia="nl-BE"/>
-        </w:rPr>
-        <w:t xml:space="preserve"> </w:t>
-      </w:r>
-    </w:p>
-    <w:p>
-      <w:pPr>
-        <w:pStyle w:val="NoSpacing"/>
-        <w:rPr>
-          <w:noProof/>
-          <w:lang w:eastAsia="nl-BE"/>
-        </w:rPr>
-      </w:pPr>
-    </w:p>
-    <w:p>
-      <w:pPr>
-        <w:pStyle w:val="NoSpacing"/>
-        <w:rPr>
-          <w:lang w:eastAsia="nl-BE"/>
-        </w:rPr>
-      </w:pPr>
-      <w:r>
-        <w:rPr>
-          <w:lang w:eastAsia="nl-BE"/>
-        </w:rPr>
-        <w:t>Subcategorieën:</w:t>
+        <w:t xml:space="preserve"> (update, insert, delete) </w:t>
       </w:r>
     </w:p>
     <w:p>
@@ -2006,24 +1776,6 @@
           <w:numId w:val="1"/>
         </w:numPr>
         <w:rPr>
-          <w:lang w:eastAsia="nl-BE"/>
-        </w:rPr>
-      </w:pPr>
-      <w:r>
-        <w:rPr>
-          <w:lang w:eastAsia="nl-BE"/>
-        </w:rPr>
-        <w:t>Data retrieval (select)</w:t>
-      </w:r>
-    </w:p>
-    <w:p>
-      <w:pPr>
-        <w:pStyle w:val="NoSpacing"/>
-        <w:numPr>
-          <w:ilvl w:val="0"/>
-          <w:numId w:val="1"/>
-        </w:numPr>
-        <w:rPr>
           <w:lang w:val="en-US" w:eastAsia="nl-BE"/>
         </w:rPr>
       </w:pPr>
@@ -2031,20 +1783,20 @@
         <w:rPr>
           <w:lang w:val="en-US" w:eastAsia="nl-BE"/>
         </w:rPr>
-        <w:t xml:space="preserve">Data manipulation language </w:t>
+        <w:t xml:space="preserve">Data definition language </w:t>
       </w:r>
       <w:r>
         <w:rPr>
           <w:b/>
           <w:lang w:val="en-US" w:eastAsia="nl-BE"/>
         </w:rPr>
-        <w:t>DML</w:t>
+        <w:t>DDL</w:t>
       </w:r>
       <w:r>
         <w:rPr>
           <w:lang w:val="en-US" w:eastAsia="nl-BE"/>
         </w:rPr>
-        <w:t xml:space="preserve"> (update, insert, delete) </w:t>
+        <w:t xml:space="preserve"> (create, alter, drop,…)</w:t>
       </w:r>
     </w:p>
     <w:p>
@@ -2062,106 +1814,47 @@
         <w:rPr>
           <w:lang w:val="en-US" w:eastAsia="nl-BE"/>
         </w:rPr>
-        <w:t xml:space="preserve">Data definition language </w:t>
+        <w:t xml:space="preserve">Data control language </w:t>
       </w:r>
       <w:r>
         <w:rPr>
           <w:b/>
           <w:lang w:val="en-US" w:eastAsia="nl-BE"/>
         </w:rPr>
-        <w:t>DDL</w:t>
+        <w:t>DCL</w:t>
       </w:r>
       <w:r>
         <w:rPr>
           <w:lang w:val="en-US" w:eastAsia="nl-BE"/>
         </w:rPr>
-        <w:t xml:space="preserve"> (create, alter, drop</w:t>
-      </w:r>
-      <w:proofErr w:type="gramStart"/>
-      <w:r>
+        <w:t xml:space="preserve"> (grant, revoke)</w:t>
+      </w:r>
+    </w:p>
+    <w:p>
+      <w:pPr>
+        <w:pStyle w:val="NoSpacing"/>
+        <w:numPr>
+          <w:ilvl w:val="0"/>
+          <w:numId w:val="1"/>
+        </w:numPr>
         <w:rPr>
           <w:lang w:val="en-US" w:eastAsia="nl-BE"/>
         </w:rPr>
-        <w:t>,…</w:t>
-      </w:r>
-      <w:proofErr w:type="gramEnd"/>
+      </w:pPr>
       <w:r>
         <w:rPr>
           <w:lang w:val="en-US" w:eastAsia="nl-BE"/>
         </w:rPr>
-        <w:t>)</w:t>
-      </w:r>
-    </w:p>
-    <w:p>
-      <w:pPr>
-        <w:pStyle w:val="NoSpacing"/>
-        <w:numPr>
-          <w:ilvl w:val="0"/>
-          <w:numId w:val="1"/>
-        </w:numPr>
+        <w:t>Transaction control(commit, rollback savepoint)</w:t>
+      </w:r>
+    </w:p>
+    <w:p>
+      <w:pPr>
+        <w:pStyle w:val="NoSpacing"/>
         <w:rPr>
           <w:lang w:val="en-US" w:eastAsia="nl-BE"/>
         </w:rPr>
       </w:pPr>
-      <w:r>
-        <w:rPr>
-          <w:lang w:val="en-US" w:eastAsia="nl-BE"/>
-        </w:rPr>
-        <w:t xml:space="preserve">Data control language </w:t>
-      </w:r>
-      <w:r>
-        <w:rPr>
-          <w:b/>
-          <w:lang w:val="en-US" w:eastAsia="nl-BE"/>
-        </w:rPr>
-        <w:t>DCL</w:t>
-      </w:r>
-      <w:r>
-        <w:rPr>
-          <w:lang w:val="en-US" w:eastAsia="nl-BE"/>
-        </w:rPr>
-        <w:t xml:space="preserve"> (grant, revoke)</w:t>
-      </w:r>
-    </w:p>
-    <w:p>
-      <w:pPr>
-        <w:pStyle w:val="NoSpacing"/>
-        <w:numPr>
-          <w:ilvl w:val="0"/>
-          <w:numId w:val="1"/>
-        </w:numPr>
-        <w:rPr>
-          <w:lang w:val="en-US" w:eastAsia="nl-BE"/>
-        </w:rPr>
-      </w:pPr>
-      <w:r>
-        <w:rPr>
-          <w:lang w:val="en-US" w:eastAsia="nl-BE"/>
-        </w:rPr>
-        <w:t xml:space="preserve">Transaction control(commit, rollback </w:t>
-      </w:r>
-      <w:proofErr w:type="spellStart"/>
-      <w:r>
-        <w:rPr>
-          <w:lang w:val="en-US" w:eastAsia="nl-BE"/>
-        </w:rPr>
-        <w:t>savepoint</w:t>
-      </w:r>
-      <w:proofErr w:type="spellEnd"/>
-      <w:r>
-        <w:rPr>
-          <w:lang w:val="en-US" w:eastAsia="nl-BE"/>
-        </w:rPr>
-        <w:t>)</w:t>
-      </w:r>
-    </w:p>
-    <w:p>
-      <w:pPr>
-        <w:pStyle w:val="NoSpacing"/>
-        <w:rPr>
-          <w:lang w:val="en-US" w:eastAsia="nl-BE"/>
-        </w:rPr>
-      </w:pPr>
     </w:p>
     <w:p>
       <w:pPr>
@@ -2206,57 +1899,29 @@
         <w:rPr>
           <w:lang w:eastAsia="nl-BE"/>
         </w:rPr>
-        <w:t xml:space="preserve"> ontwerp is een database model. Een goed model leidt tot een goed databasesysteem. Dit voldoet aan de noden van alle gebruikers wordt begrepen door de eindgebruiker en bevat voldoende details en specificaties zodat de </w:t>
-      </w:r>
-      <w:proofErr w:type="spellStart"/>
-      <w:r>
-        <w:rPr>
-          <w:lang w:eastAsia="nl-BE"/>
-        </w:rPr>
-        <w:t>db</w:t>
-      </w:r>
-      <w:proofErr w:type="spellEnd"/>
-      <w:r>
-        <w:rPr>
-          <w:lang w:eastAsia="nl-BE"/>
-        </w:rPr>
-        <w:t xml:space="preserve"> met die informatie fysisch kan aangemaakt worden.</w:t>
-      </w:r>
-    </w:p>
-    <w:p>
-      <w:pPr>
-        <w:pStyle w:val="NoSpacing"/>
-        <w:rPr>
-          <w:lang w:eastAsia="nl-BE"/>
-        </w:rPr>
-      </w:pPr>
-    </w:p>
-    <w:p>
-      <w:pPr>
-        <w:pStyle w:val="NoSpacing"/>
-        <w:rPr>
-          <w:lang w:eastAsia="nl-BE"/>
-        </w:rPr>
-      </w:pPr>
-      <w:r>
-        <w:rPr>
-          <w:lang w:eastAsia="nl-BE"/>
-        </w:rPr>
-        <w:t xml:space="preserve">Er zijn 2 benaderingen voor een </w:t>
-      </w:r>
-      <w:proofErr w:type="spellStart"/>
-      <w:r>
-        <w:rPr>
-          <w:lang w:eastAsia="nl-BE"/>
-        </w:rPr>
-        <w:t>db</w:t>
-      </w:r>
-      <w:proofErr w:type="spellEnd"/>
-      <w:r>
-        <w:rPr>
-          <w:lang w:eastAsia="nl-BE"/>
-        </w:rPr>
-        <w:t>-ontwerp:</w:t>
+        <w:t xml:space="preserve"> ontwerp is een database model. Een goed model leidt tot een goed databasesysteem. Dit voldoet aan de noden van alle gebruikers wordt begrepen door de eindgebruiker en bevat voldoende details en specificaties zodat de db met die informatie fysisch kan aangemaakt worden.</w:t>
+      </w:r>
+    </w:p>
+    <w:p>
+      <w:pPr>
+        <w:pStyle w:val="NoSpacing"/>
+        <w:rPr>
+          <w:lang w:eastAsia="nl-BE"/>
+        </w:rPr>
+      </w:pPr>
+    </w:p>
+    <w:p>
+      <w:pPr>
+        <w:pStyle w:val="NoSpacing"/>
+        <w:rPr>
+          <w:lang w:eastAsia="nl-BE"/>
+        </w:rPr>
+      </w:pPr>
+      <w:r>
+        <w:rPr>
+          <w:lang w:eastAsia="nl-BE"/>
+        </w:rPr>
+        <w:t>Er zijn 2 benaderingen voor een db-ontwerp:</w:t>
       </w:r>
     </w:p>
     <w:p>
@@ -2407,21 +2072,7 @@
         <w:rPr>
           <w:lang w:eastAsia="nl-BE"/>
         </w:rPr>
-        <w:t xml:space="preserve">Het </w:t>
-      </w:r>
-      <w:proofErr w:type="spellStart"/>
-      <w:r>
-        <w:rPr>
-          <w:lang w:eastAsia="nl-BE"/>
-        </w:rPr>
-        <w:t>db</w:t>
-      </w:r>
-      <w:proofErr w:type="spellEnd"/>
-      <w:r>
-        <w:rPr>
-          <w:lang w:eastAsia="nl-BE"/>
-        </w:rPr>
-        <w:t xml:space="preserve"> model wordt aangepast aan het onderliggend datamodel dat gebruikt zal worden (relationeel, hiërarchisch, netwerk, …)</w:t>
+        <w:t>Het db model wordt aangepast aan het onderliggend datamodel dat gebruikt zal worden (relationeel, hiërarchisch, netwerk, …)</w:t>
       </w:r>
     </w:p>
     <w:p>
@@ -2574,37 +2225,12 @@
           </wp:anchor>
         </w:drawing>
       </w:r>
-      <w:proofErr w:type="spellStart"/>
       <w:r>
         <w:rPr>
           <w:b/>
           <w:lang w:eastAsia="nl-BE"/>
         </w:rPr>
-        <w:t>Entity</w:t>
-      </w:r>
-      <w:proofErr w:type="spellEnd"/>
-      <w:r>
-        <w:rPr>
-          <w:b/>
-          <w:lang w:eastAsia="nl-BE"/>
-        </w:rPr>
-        <w:t xml:space="preserve"> </w:t>
-      </w:r>
-      <w:proofErr w:type="spellStart"/>
-      <w:r>
-        <w:rPr>
-          <w:b/>
-          <w:lang w:eastAsia="nl-BE"/>
-        </w:rPr>
-        <w:t>Relationship</w:t>
-      </w:r>
-      <w:proofErr w:type="spellEnd"/>
-      <w:r>
-        <w:rPr>
-          <w:b/>
-          <w:lang w:eastAsia="nl-BE"/>
-        </w:rPr>
-        <w:t xml:space="preserve"> Diagram</w:t>
+        <w:t>Entity Relationship Diagram</w:t>
       </w:r>
       <w:r>
         <w:rPr>
@@ -2723,35 +2349,7 @@
         <w:rPr>
           <w:lang w:eastAsia="nl-BE"/>
         </w:rPr>
-        <w:t xml:space="preserve">De veel-kant staat altijd aan de kant van de entiteit met de </w:t>
-      </w:r>
-      <w:proofErr w:type="spellStart"/>
-      <w:r>
-        <w:rPr>
-          <w:lang w:eastAsia="nl-BE"/>
-        </w:rPr>
-        <w:t>foreign</w:t>
-      </w:r>
-      <w:proofErr w:type="spellEnd"/>
-      <w:r>
-        <w:rPr>
-          <w:lang w:eastAsia="nl-BE"/>
-        </w:rPr>
-        <w:t xml:space="preserve"> </w:t>
-      </w:r>
-      <w:proofErr w:type="spellStart"/>
-      <w:r>
-        <w:rPr>
-          <w:lang w:eastAsia="nl-BE"/>
-        </w:rPr>
-        <w:t>key</w:t>
-      </w:r>
-      <w:proofErr w:type="spellEnd"/>
-      <w:r>
-        <w:rPr>
-          <w:lang w:eastAsia="nl-BE"/>
-        </w:rPr>
-        <w:t>. In een relationeel datamodel zijn veel op veel relaties niet toegelaten.</w:t>
+        <w:t>De veel-kant staat altijd aan de kant van de entiteit met de foreign key. In een relationeel datamodel zijn veel op veel relaties niet toegelaten.</w:t>
       </w:r>
       <w:r>
         <w:rPr>
@@ -2821,214 +2419,52 @@
         </w:rPr>
         <w:t xml:space="preserve">Er zij </w:t>
       </w:r>
-      <w:proofErr w:type="spellStart"/>
       <w:r>
         <w:rPr>
           <w:b/>
           <w:lang w:eastAsia="nl-BE"/>
         </w:rPr>
-        <w:t>primary</w:t>
-      </w:r>
-      <w:proofErr w:type="spellEnd"/>
+        <w:t>primary en foreign keys</w:t>
+      </w:r>
+      <w:r>
+        <w:rPr>
+          <w:lang w:eastAsia="nl-BE"/>
+        </w:rPr>
+        <w:t xml:space="preserve">, met </w:t>
+      </w:r>
       <w:r>
         <w:rPr>
           <w:b/>
           <w:lang w:eastAsia="nl-BE"/>
         </w:rPr>
-        <w:t xml:space="preserve"> en </w:t>
-      </w:r>
-      <w:proofErr w:type="spellStart"/>
+        <w:t>key constraint</w:t>
+      </w:r>
+      <w:r>
+        <w:rPr>
+          <w:lang w:eastAsia="nl-BE"/>
+        </w:rPr>
+        <w:t xml:space="preserve"> (unieke PK</w:t>
+      </w:r>
       <w:r>
         <w:rPr>
           <w:b/>
           <w:lang w:eastAsia="nl-BE"/>
         </w:rPr>
-        <w:t>foreign</w:t>
-      </w:r>
-      <w:proofErr w:type="spellEnd"/>
+        <w:t>), entity integrity constraint</w:t>
+      </w:r>
+      <w:r>
+        <w:rPr>
+          <w:lang w:eastAsia="nl-BE"/>
+        </w:rPr>
+        <w:t xml:space="preserve"> (PK != null) </w:t>
+      </w:r>
       <w:r>
         <w:rPr>
           <w:b/>
           <w:lang w:eastAsia="nl-BE"/>
         </w:rPr>
-        <w:t xml:space="preserve"> </w:t>
-      </w:r>
-      <w:proofErr w:type="spellStart"/>
-      <w:r>
-        <w:rPr>
-          <w:b/>
-          <w:lang w:eastAsia="nl-BE"/>
-        </w:rPr>
-        <w:t>keys</w:t>
-      </w:r>
-      <w:proofErr w:type="spellEnd"/>
-      <w:r>
-        <w:rPr>
-          <w:lang w:eastAsia="nl-BE"/>
-        </w:rPr>
-        <w:t xml:space="preserve">, met </w:t>
-      </w:r>
-      <w:proofErr w:type="spellStart"/>
-      <w:r>
-        <w:rPr>
-          <w:b/>
-          <w:lang w:eastAsia="nl-BE"/>
-        </w:rPr>
-        <w:t>key</w:t>
-      </w:r>
-      <w:proofErr w:type="spellEnd"/>
-      <w:r>
-        <w:rPr>
-          <w:b/>
-          <w:lang w:eastAsia="nl-BE"/>
-        </w:rPr>
-        <w:t xml:space="preserve"> </w:t>
-      </w:r>
-      <w:proofErr w:type="spellStart"/>
-      <w:r>
-        <w:rPr>
-          <w:b/>
-          <w:lang w:eastAsia="nl-BE"/>
-        </w:rPr>
-        <w:t>constraint</w:t>
-      </w:r>
-      <w:proofErr w:type="spellEnd"/>
-      <w:r>
-        <w:rPr>
-          <w:lang w:eastAsia="nl-BE"/>
-        </w:rPr>
-        <w:t xml:space="preserve"> (unieke PK</w:t>
-      </w:r>
-      <w:r>
-        <w:rPr>
-          <w:b/>
-          <w:lang w:eastAsia="nl-BE"/>
-        </w:rPr>
-        <w:t xml:space="preserve">), </w:t>
-      </w:r>
-      <w:proofErr w:type="spellStart"/>
-      <w:r>
-        <w:rPr>
-          <w:b/>
-          <w:lang w:eastAsia="nl-BE"/>
-        </w:rPr>
-        <w:t>entity</w:t>
-      </w:r>
-      <w:proofErr w:type="spellEnd"/>
-      <w:r>
-        <w:rPr>
-          <w:b/>
-          <w:lang w:eastAsia="nl-BE"/>
-        </w:rPr>
-        <w:t xml:space="preserve"> </w:t>
-      </w:r>
-      <w:proofErr w:type="spellStart"/>
-      <w:r>
-        <w:rPr>
-          <w:b/>
-          <w:lang w:eastAsia="nl-BE"/>
-        </w:rPr>
-        <w:t>integrity</w:t>
-      </w:r>
-      <w:proofErr w:type="spellEnd"/>
-      <w:r>
-        <w:rPr>
-          <w:b/>
-          <w:lang w:eastAsia="nl-BE"/>
-        </w:rPr>
-        <w:t xml:space="preserve"> </w:t>
-      </w:r>
-      <w:proofErr w:type="spellStart"/>
-      <w:r>
-        <w:rPr>
-          <w:b/>
-          <w:lang w:eastAsia="nl-BE"/>
-        </w:rPr>
-        <w:t>constraint</w:t>
-      </w:r>
-      <w:proofErr w:type="spellEnd"/>
-      <w:r>
-        <w:rPr>
-          <w:lang w:eastAsia="nl-BE"/>
-        </w:rPr>
-        <w:t xml:space="preserve"> (</w:t>
-      </w:r>
-      <w:proofErr w:type="gramStart"/>
-      <w:r>
-        <w:rPr>
-          <w:lang w:eastAsia="nl-BE"/>
-        </w:rPr>
-        <w:t>PK !</w:t>
-      </w:r>
-      <w:proofErr w:type="gramEnd"/>
-      <w:r>
-        <w:rPr>
-          <w:lang w:eastAsia="nl-BE"/>
-        </w:rPr>
-        <w:t xml:space="preserve">= </w:t>
-      </w:r>
-      <w:proofErr w:type="spellStart"/>
-      <w:r>
-        <w:rPr>
-          <w:lang w:eastAsia="nl-BE"/>
-        </w:rPr>
-        <w:t>null</w:t>
-      </w:r>
-      <w:proofErr w:type="spellEnd"/>
-      <w:r>
-        <w:rPr>
-          <w:lang w:eastAsia="nl-BE"/>
-        </w:rPr>
-        <w:t xml:space="preserve">) </w:t>
-      </w:r>
-      <w:r>
-        <w:rPr>
-          <w:b/>
-          <w:lang w:eastAsia="nl-BE"/>
-        </w:rPr>
-        <w:t xml:space="preserve">en </w:t>
-      </w:r>
-      <w:proofErr w:type="spellStart"/>
-      <w:r>
-        <w:rPr>
-          <w:b/>
-          <w:lang w:eastAsia="nl-BE"/>
-        </w:rPr>
-        <w:t>referential</w:t>
-      </w:r>
-      <w:proofErr w:type="spellEnd"/>
-      <w:r>
-        <w:rPr>
-          <w:b/>
-          <w:lang w:eastAsia="nl-BE"/>
-        </w:rPr>
-        <w:t xml:space="preserve"> </w:t>
-      </w:r>
-      <w:proofErr w:type="spellStart"/>
-      <w:r>
-        <w:rPr>
-          <w:b/>
-          <w:lang w:eastAsia="nl-BE"/>
-        </w:rPr>
-        <w:t>integrity</w:t>
-      </w:r>
-      <w:proofErr w:type="spellEnd"/>
-      <w:r>
-        <w:rPr>
-          <w:b/>
-          <w:lang w:eastAsia="nl-BE"/>
-        </w:rPr>
-        <w:t xml:space="preserve"> </w:t>
-      </w:r>
-      <w:proofErr w:type="spellStart"/>
-      <w:r>
-        <w:rPr>
-          <w:b/>
-          <w:lang w:eastAsia="nl-BE"/>
-        </w:rPr>
-        <w:t>constraint</w:t>
-      </w:r>
-      <w:proofErr w:type="spellEnd"/>
+        <w:t>en referential integrity constraint</w:t>
+      </w:r>
       <w:r>
         <w:rPr>
           <w:lang w:eastAsia="nl-BE"/>
@@ -3079,23 +2515,7 @@
         <w:rPr>
           <w:lang w:eastAsia="nl-BE"/>
         </w:rPr>
-        <w:t xml:space="preserve"> De controle gebeurt </w:t>
-      </w:r>
-      <w:proofErr w:type="spellStart"/>
-      <w:proofErr w:type="gramStart"/>
-      <w:r>
-        <w:rPr>
-          <w:lang w:eastAsia="nl-BE"/>
-        </w:rPr>
-        <w:t>auto;atisch</w:t>
-      </w:r>
-      <w:proofErr w:type="spellEnd"/>
-      <w:proofErr w:type="gramEnd"/>
-      <w:r>
-        <w:rPr>
-          <w:lang w:eastAsia="nl-BE"/>
-        </w:rPr>
-        <w:t xml:space="preserve"> door het DBMS.</w:t>
+        <w:t xml:space="preserve"> De controle gebeurt auto;atisch door het DBMS.</w:t>
       </w:r>
     </w:p>
     <w:p>
@@ -3119,14 +2539,12 @@
         </w:rPr>
         <w:t xml:space="preserve">Begrippen gebruiker, schema, </w:t>
       </w:r>
-      <w:proofErr w:type="spellStart"/>
       <w:r>
         <w:rPr>
           <w:lang w:eastAsia="nl-BE"/>
         </w:rPr>
         <w:t>namespace</w:t>
       </w:r>
-      <w:proofErr w:type="spellEnd"/>
     </w:p>
     <w:p>
       <w:pPr>
@@ -3155,24 +2573,15 @@
           <w:i/>
           <w:lang w:val="en-US" w:eastAsia="nl-BE"/>
         </w:rPr>
-        <w:t xml:space="preserve">SELECT </w:t>
-      </w:r>
-      <w:proofErr w:type="spellStart"/>
-      <w:r>
+        <w:t>SELECT object_type</w:t>
+      </w:r>
+    </w:p>
+    <w:p>
+      <w:pPr>
+        <w:pStyle w:val="NoSpacing"/>
         <w:rPr>
           <w:i/>
           <w:lang w:val="en-US" w:eastAsia="nl-BE"/>
-        </w:rPr>
-        <w:t>object_type</w:t>
-      </w:r>
-      <w:proofErr w:type="spellEnd"/>
-    </w:p>
-    <w:p>
-      <w:pPr>
-        <w:pStyle w:val="NoSpacing"/>
-        <w:rPr>
-          <w:i/>
-          <w:lang w:eastAsia="nl-BE"/>
         </w:rPr>
       </w:pPr>
       <w:r>
@@ -3248,7 +2657,7 @@
       <w:r>
         <w:rPr>
           <w:i/>
-          <w:lang w:eastAsia="nl-BE"/>
+          <w:lang w:val="en-US" w:eastAsia="nl-BE"/>
         </w:rPr>
         <w:t>FROM DBA_OBJECTS;</w:t>
       </w:r>
@@ -3257,7 +2666,7 @@
       <w:pPr>
         <w:pStyle w:val="NoSpacing"/>
         <w:rPr>
-          <w:lang w:eastAsia="nl-BE"/>
+          <w:lang w:val="en-US" w:eastAsia="nl-BE"/>
         </w:rPr>
       </w:pPr>
     </w:p>
@@ -3285,21 +2694,7 @@
         <w:rPr>
           <w:lang w:eastAsia="nl-BE"/>
         </w:rPr>
-        <w:t xml:space="preserve"> is iemand die aan de </w:t>
-      </w:r>
-      <w:proofErr w:type="spellStart"/>
-      <w:r>
-        <w:rPr>
-          <w:lang w:eastAsia="nl-BE"/>
-        </w:rPr>
-        <w:t>databse</w:t>
-      </w:r>
-      <w:proofErr w:type="spellEnd"/>
-      <w:r>
-        <w:rPr>
-          <w:lang w:eastAsia="nl-BE"/>
-        </w:rPr>
-        <w:t xml:space="preserve"> kan connecteren.</w:t>
+        <w:t xml:space="preserve"> is iemand die aan de databse kan connecteren.</w:t>
       </w:r>
       <w:r>
         <w:rPr>
@@ -3348,122 +2743,1939 @@
         </w:rPr>
         <w:t xml:space="preserve">Een </w:t>
       </w:r>
-      <w:proofErr w:type="spellStart"/>
       <w:r>
         <w:rPr>
           <w:b/>
           <w:lang w:eastAsia="nl-BE"/>
         </w:rPr>
-        <w:t>namespace</w:t>
-      </w:r>
-      <w:proofErr w:type="spellEnd"/>
+        <w:t xml:space="preserve">namespace </w:t>
+      </w:r>
+      <w:r>
+        <w:rPr>
+          <w:lang w:eastAsia="nl-BE"/>
+        </w:rPr>
+        <w:t>definieert een groep van object types. Alle object types binnen een name space moeten een unieke naam hebben.</w:t>
+      </w:r>
+    </w:p>
+    <w:p>
+      <w:pPr>
+        <w:pStyle w:val="NoSpacing"/>
+        <w:rPr>
+          <w:lang w:eastAsia="nl-BE"/>
+        </w:rPr>
+      </w:pPr>
+    </w:p>
+    <w:p>
+      <w:pPr>
+        <w:pStyle w:val="NoSpacing"/>
+        <w:rPr>
+          <w:lang w:eastAsia="nl-BE"/>
+        </w:rPr>
+      </w:pPr>
+    </w:p>
+    <w:p>
+      <w:pPr>
+        <w:pStyle w:val="NoSpacing"/>
+        <w:rPr>
+          <w:lang w:eastAsia="nl-BE"/>
+        </w:rPr>
+      </w:pPr>
+    </w:p>
+    <w:p>
+      <w:pPr>
+        <w:pStyle w:val="NoSpacing"/>
+        <w:rPr>
+          <w:lang w:eastAsia="nl-BE"/>
+        </w:rPr>
+      </w:pPr>
+    </w:p>
+    <w:p>
+      <w:pPr>
+        <w:pStyle w:val="NoSpacing"/>
+        <w:rPr>
+          <w:lang w:eastAsia="nl-BE"/>
+        </w:rPr>
+      </w:pPr>
+    </w:p>
+    <w:p>
+      <w:pPr>
+        <w:pStyle w:val="NoSpacing"/>
+        <w:rPr>
+          <w:lang w:eastAsia="nl-BE"/>
+        </w:rPr>
+      </w:pPr>
+    </w:p>
+    <w:p>
+      <w:pPr>
+        <w:pStyle w:val="NoSpacing"/>
+        <w:rPr>
+          <w:lang w:eastAsia="nl-BE"/>
+        </w:rPr>
+      </w:pPr>
+    </w:p>
+    <w:p>
+      <w:pPr>
+        <w:pStyle w:val="NoSpacing"/>
+        <w:rPr>
+          <w:lang w:eastAsia="nl-BE"/>
+        </w:rPr>
+      </w:pPr>
+    </w:p>
+    <w:p>
+      <w:pPr>
+        <w:pStyle w:val="Heading1"/>
+        <w:rPr>
+          <w:lang w:eastAsia="nl-BE"/>
+        </w:rPr>
+      </w:pPr>
+      <w:r>
+        <w:rPr>
+          <w:lang w:eastAsia="nl-BE"/>
+        </w:rPr>
+        <w:t>Creatie van een tabel</w:t>
+      </w:r>
+    </w:p>
+    <w:p>
+      <w:pPr>
+        <w:pStyle w:val="NoSpacing"/>
+        <w:rPr>
+          <w:lang w:eastAsia="nl-BE"/>
+        </w:rPr>
+      </w:pPr>
+    </w:p>
+    <w:p>
+      <w:pPr>
+        <w:pStyle w:val="NoSpacing"/>
+        <w:rPr>
+          <w:lang w:eastAsia="nl-BE"/>
+        </w:rPr>
+      </w:pPr>
+      <w:r>
+        <w:rPr>
+          <w:lang w:eastAsia="nl-BE"/>
+        </w:rPr>
+        <w:t>Om een tabel te creëren moet je:</w:t>
+      </w:r>
+    </w:p>
+    <w:p>
+      <w:pPr>
+        <w:pStyle w:val="NoSpacing"/>
+        <w:rPr>
+          <w:lang w:eastAsia="nl-BE"/>
+        </w:rPr>
+      </w:pPr>
+      <w:r>
+        <w:rPr>
+          <w:lang w:eastAsia="nl-BE"/>
+        </w:rPr>
+        <w:t>Bepalen</w:t>
+      </w:r>
+      <w:r>
+        <w:rPr>
+          <w:lang w:eastAsia="nl-BE"/>
+        </w:rPr>
+        <w:t xml:space="preserve"> hoe </w:t>
+      </w:r>
+      <w:r>
+        <w:rPr>
+          <w:lang w:eastAsia="nl-BE"/>
+        </w:rPr>
+        <w:t xml:space="preserve">de </w:t>
+      </w:r>
       <w:r>
         <w:rPr>
           <w:b/>
           <w:lang w:eastAsia="nl-BE"/>
         </w:rPr>
+        <w:t>entiteiten en de attributen gaan noemen</w:t>
+      </w:r>
+      <w:r>
+        <w:rPr>
+          <w:lang w:eastAsia="nl-BE"/>
+        </w:rPr>
+        <w:t xml:space="preserve">, </w:t>
+      </w:r>
+      <w:r>
+        <w:rPr>
+          <w:b/>
+          <w:lang w:eastAsia="nl-BE"/>
+        </w:rPr>
+        <w:t>hoe groot de attributen</w:t>
+      </w:r>
+      <w:r>
+        <w:rPr>
+          <w:lang w:eastAsia="nl-BE"/>
+        </w:rPr>
+        <w:t xml:space="preserve"> mogen zijn en </w:t>
+      </w:r>
+      <w:r>
+        <w:rPr>
+          <w:b/>
+          <w:lang w:eastAsia="nl-BE"/>
+        </w:rPr>
+        <w:t>welk soort informatie</w:t>
+      </w:r>
+      <w:r>
+        <w:rPr>
+          <w:lang w:eastAsia="nl-BE"/>
+        </w:rPr>
+        <w:t xml:space="preserve"> ze mogen bevatten.</w:t>
+      </w:r>
+    </w:p>
+    <w:p>
+      <w:pPr>
+        <w:pStyle w:val="NoSpacing"/>
+        <w:rPr>
+          <w:lang w:eastAsia="nl-BE"/>
+        </w:rPr>
+      </w:pPr>
+      <w:r>
+        <w:rPr>
+          <w:lang w:eastAsia="nl-BE"/>
+        </w:rPr>
+        <w:t xml:space="preserve">Belangrijk is ook om na te denken over de </w:t>
+      </w:r>
+      <w:r>
+        <w:rPr>
+          <w:b/>
+          <w:lang w:eastAsia="nl-BE"/>
+        </w:rPr>
+        <w:t>beperkingen op bepaalde attributen</w:t>
+      </w:r>
+      <w:r>
+        <w:rPr>
+          <w:b/>
+          <w:lang w:eastAsia="nl-BE"/>
+        </w:rPr>
+        <w:t xml:space="preserve"> (constraints)</w:t>
+      </w:r>
+      <w:r>
+        <w:rPr>
+          <w:lang w:eastAsia="nl-BE"/>
+        </w:rPr>
+        <w:t>.</w:t>
+      </w:r>
+    </w:p>
+    <w:p>
+      <w:pPr>
+        <w:pStyle w:val="NoSpacing"/>
+        <w:rPr>
+          <w:lang w:eastAsia="nl-BE"/>
+        </w:rPr>
+      </w:pPr>
+    </w:p>
+    <w:p>
+      <w:pPr>
+        <w:pStyle w:val="NoSpacing"/>
+        <w:rPr>
+          <w:i/>
+          <w:lang w:eastAsia="nl-BE"/>
+        </w:rPr>
+      </w:pPr>
+      <w:r>
+        <w:rPr>
+          <w:i/>
+          <w:lang w:eastAsia="nl-BE"/>
+        </w:rPr>
+        <w:t>CREAT</w:t>
+      </w:r>
+      <w:r>
+        <w:rPr>
+          <w:i/>
+          <w:lang w:eastAsia="nl-BE"/>
+        </w:rPr>
+        <w:t>E</w:t>
+      </w:r>
+      <w:r>
+        <w:rPr>
+          <w:i/>
+          <w:lang w:eastAsia="nl-BE"/>
+        </w:rPr>
+        <w:t xml:space="preserve"> TABLE tabelnaam (</w:t>
+      </w:r>
+    </w:p>
+    <w:p>
+      <w:pPr>
+        <w:pStyle w:val="NoSpacing"/>
+        <w:ind w:firstLine="708"/>
+        <w:rPr>
+          <w:i/>
+          <w:lang w:eastAsia="nl-BE"/>
+        </w:rPr>
+      </w:pPr>
+      <w:r>
+        <w:rPr>
+          <w:i/>
+          <w:lang w:eastAsia="nl-BE"/>
+        </w:rPr>
+        <w:t>attribuutnaam1 gegevenstype [default waarde] [column constraint]</w:t>
+      </w:r>
+      <w:r>
+        <w:rPr>
+          <w:i/>
+          <w:lang w:eastAsia="nl-BE"/>
+        </w:rPr>
+        <w:t>,</w:t>
+      </w:r>
+    </w:p>
+    <w:p>
+      <w:pPr>
+        <w:pStyle w:val="NoSpacing"/>
+        <w:ind w:firstLine="708"/>
+        <w:rPr>
+          <w:i/>
+          <w:lang w:eastAsia="nl-BE"/>
+        </w:rPr>
+      </w:pPr>
+      <w:r>
+        <w:rPr>
+          <w:i/>
+          <w:lang w:eastAsia="nl-BE"/>
+        </w:rPr>
+        <w:t>attribuutnaam2</w:t>
+      </w:r>
+      <w:r>
+        <w:rPr>
+          <w:i/>
+          <w:lang w:eastAsia="nl-BE"/>
+        </w:rPr>
+        <w:t xml:space="preserve"> gegevenstype [default waarde] [column constraint]</w:t>
+      </w:r>
+      <w:r>
+        <w:rPr>
+          <w:i/>
+          <w:lang w:eastAsia="nl-BE"/>
+        </w:rPr>
+        <w:t>,</w:t>
+      </w:r>
+    </w:p>
+    <w:p>
+      <w:pPr>
+        <w:pStyle w:val="NoSpacing"/>
+        <w:ind w:firstLine="708"/>
+        <w:rPr>
+          <w:i/>
+          <w:lang w:eastAsia="nl-BE"/>
+        </w:rPr>
+      </w:pPr>
+      <w:r>
+        <w:rPr>
+          <w:i/>
+          <w:lang w:eastAsia="nl-BE"/>
+        </w:rPr>
+        <w:t>[table constraint]</w:t>
+      </w:r>
+    </w:p>
+    <w:p>
+      <w:pPr>
+        <w:pStyle w:val="NoSpacing"/>
+        <w:ind w:firstLine="708"/>
+        <w:rPr>
+          <w:i/>
+          <w:lang w:eastAsia="nl-BE"/>
+        </w:rPr>
+      </w:pPr>
+      <w:r>
+        <w:rPr>
+          <w:i/>
+          <w:lang w:eastAsia="nl-BE"/>
+        </w:rPr>
+        <w:t>)</w:t>
+      </w:r>
+      <w:r>
+        <w:rPr>
+          <w:i/>
+          <w:lang w:eastAsia="nl-BE"/>
+        </w:rPr>
+        <w:t>;</w:t>
+      </w:r>
+    </w:p>
+    <w:p>
+      <w:pPr>
+        <w:pStyle w:val="NoSpacing"/>
+        <w:ind w:firstLine="708"/>
+        <w:rPr>
+          <w:i/>
+          <w:lang w:eastAsia="nl-BE"/>
+        </w:rPr>
+      </w:pPr>
+    </w:p>
+    <w:p>
+      <w:pPr>
+        <w:pStyle w:val="Heading3"/>
+        <w:rPr>
+          <w:lang w:eastAsia="nl-BE"/>
+        </w:rPr>
+      </w:pPr>
+      <w:r>
+        <w:rPr>
+          <w:lang w:eastAsia="nl-BE"/>
+        </w:rPr>
+        <w:t>Gegevenstype</w:t>
+      </w:r>
+    </w:p>
+    <w:p>
+      <w:pPr>
+        <w:pStyle w:val="Heading4"/>
+        <w:rPr>
+          <w:lang w:eastAsia="nl-BE"/>
+        </w:rPr>
+      </w:pPr>
+      <w:r>
+        <w:rPr>
+          <w:lang w:eastAsia="nl-BE"/>
+        </w:rPr>
+        <w:t>Alfanumerieke attributen</w:t>
+      </w:r>
+    </w:p>
+    <w:p>
+      <w:pPr>
+        <w:pStyle w:val="NoSpacing"/>
+        <w:numPr>
+          <w:ilvl w:val="0"/>
+          <w:numId w:val="1"/>
+        </w:numPr>
+        <w:rPr>
+          <w:lang w:eastAsia="nl-BE"/>
+        </w:rPr>
+      </w:pPr>
+      <w:r>
+        <w:rPr>
+          <w:lang w:eastAsia="nl-BE"/>
+        </w:rPr>
+        <w:t>CHAR(n)</w:t>
+      </w:r>
+      <w:r>
+        <w:rPr>
+          <w:lang w:eastAsia="nl-BE"/>
+        </w:rPr>
         <w:t xml:space="preserve"> </w:t>
       </w:r>
-      <w:r>
-        <w:rPr>
-          <w:lang w:eastAsia="nl-BE"/>
-        </w:rPr>
-        <w:t xml:space="preserve">definieert een groep van object types. Alle object types binnen een name </w:t>
-      </w:r>
-      <w:proofErr w:type="spellStart"/>
-      <w:r>
-        <w:rPr>
-          <w:lang w:eastAsia="nl-BE"/>
-        </w:rPr>
-        <w:t>space</w:t>
-      </w:r>
-      <w:proofErr w:type="spellEnd"/>
-      <w:r>
-        <w:rPr>
-          <w:lang w:eastAsia="nl-BE"/>
-        </w:rPr>
-        <w:t xml:space="preserve"> moeten een unieke naam hebben.</w:t>
-      </w:r>
-    </w:p>
-    <w:p>
-      <w:pPr>
-        <w:pStyle w:val="NoSpacing"/>
-        <w:rPr>
-          <w:lang w:eastAsia="nl-BE"/>
-        </w:rPr>
-      </w:pPr>
-    </w:p>
-    <w:p>
-      <w:pPr>
-        <w:pStyle w:val="NoSpacing"/>
-        <w:rPr>
-          <w:lang w:eastAsia="nl-BE"/>
-        </w:rPr>
-      </w:pPr>
-    </w:p>
-    <w:p>
-      <w:pPr>
-        <w:pStyle w:val="NoSpacing"/>
-        <w:rPr>
-          <w:lang w:eastAsia="nl-BE"/>
-        </w:rPr>
-      </w:pPr>
-    </w:p>
-    <w:p>
-      <w:pPr>
-        <w:pStyle w:val="NoSpacing"/>
-        <w:rPr>
-          <w:lang w:eastAsia="nl-BE"/>
-        </w:rPr>
-      </w:pPr>
-    </w:p>
-    <w:p>
-      <w:pPr>
-        <w:pStyle w:val="NoSpacing"/>
-        <w:rPr>
-          <w:lang w:eastAsia="nl-BE"/>
-        </w:rPr>
-      </w:pPr>
-    </w:p>
-    <w:p>
-      <w:pPr>
-        <w:pStyle w:val="NoSpacing"/>
-        <w:rPr>
-          <w:lang w:eastAsia="nl-BE"/>
-        </w:rPr>
-      </w:pPr>
-    </w:p>
-    <w:p>
-      <w:pPr>
-        <w:pStyle w:val="NoSpacing"/>
-        <w:rPr>
-          <w:lang w:eastAsia="nl-BE"/>
-        </w:rPr>
-      </w:pPr>
-    </w:p>
-    <w:p>
-      <w:pPr>
-        <w:pStyle w:val="NoSpacing"/>
-        <w:rPr>
-          <w:lang w:eastAsia="nl-BE"/>
-        </w:rPr>
-      </w:pPr>
-    </w:p>
-    <w:p>
-      <w:pPr>
-        <w:pStyle w:val="Heading1"/>
-        <w:rPr>
-          <w:lang w:eastAsia="nl-BE"/>
-        </w:rPr>
-      </w:pPr>
+    </w:p>
+    <w:p>
+      <w:pPr>
+        <w:pStyle w:val="NoSpacing"/>
+        <w:ind w:left="1416"/>
+        <w:rPr>
+          <w:lang w:eastAsia="nl-BE"/>
+        </w:rPr>
+      </w:pPr>
+      <w:r>
+        <w:rPr>
+          <w:lang w:eastAsia="nl-BE"/>
+        </w:rPr>
+        <w:t>Wordt gebruikt voor attributen die een vaste lengte zullen hebben, bv. een telefoonnummer.</w:t>
+      </w:r>
+    </w:p>
+    <w:p>
+      <w:pPr>
+        <w:pStyle w:val="NoSpacing"/>
+        <w:numPr>
+          <w:ilvl w:val="0"/>
+          <w:numId w:val="1"/>
+        </w:numPr>
+        <w:rPr>
+          <w:lang w:eastAsia="nl-BE"/>
+        </w:rPr>
+      </w:pPr>
+      <w:r>
+        <w:rPr>
+          <w:lang w:eastAsia="nl-BE"/>
+        </w:rPr>
+        <w:t>VARCHAR2(n)</w:t>
+      </w:r>
+    </w:p>
+    <w:p>
+      <w:pPr>
+        <w:pStyle w:val="NoSpacing"/>
+        <w:ind w:left="720" w:firstLine="696"/>
+        <w:rPr>
+          <w:lang w:eastAsia="nl-BE"/>
+        </w:rPr>
+      </w:pPr>
+      <w:r>
+        <w:rPr>
+          <w:lang w:eastAsia="nl-BE"/>
+        </w:rPr>
+        <w:t>Wordt gebruikt voor attributen met een variabele lengte.</w:t>
+      </w:r>
+    </w:p>
+    <w:p>
+      <w:pPr>
+        <w:pStyle w:val="NoSpacing"/>
+        <w:numPr>
+          <w:ilvl w:val="0"/>
+          <w:numId w:val="1"/>
+        </w:numPr>
+        <w:rPr>
+          <w:lang w:eastAsia="nl-BE"/>
+        </w:rPr>
+      </w:pPr>
+      <w:r>
+        <w:rPr>
+          <w:lang w:eastAsia="nl-BE"/>
+        </w:rPr>
+        <w:t>CLOB (= Character Large Object)</w:t>
+      </w:r>
+    </w:p>
+    <w:p>
+      <w:pPr>
+        <w:pStyle w:val="NoSpacing"/>
+        <w:ind w:left="720" w:firstLine="696"/>
+        <w:rPr>
+          <w:lang w:eastAsia="nl-BE"/>
+        </w:rPr>
+      </w:pPr>
+      <w:r>
+        <w:rPr>
+          <w:lang w:eastAsia="nl-BE"/>
+        </w:rPr>
+        <w:t>Stockering van grote documenten.</w:t>
+      </w:r>
+    </w:p>
+    <w:p>
+      <w:pPr>
+        <w:pStyle w:val="NoSpacing"/>
+        <w:rPr>
+          <w:lang w:eastAsia="nl-BE"/>
+        </w:rPr>
+      </w:pPr>
+    </w:p>
+    <w:p>
+      <w:pPr>
+        <w:pStyle w:val="Heading4"/>
+        <w:rPr>
+          <w:lang w:eastAsia="nl-BE"/>
+        </w:rPr>
+      </w:pPr>
+      <w:r>
+        <w:rPr>
+          <w:lang w:eastAsia="nl-BE"/>
+        </w:rPr>
+        <w:t>Numerieke attributen</w:t>
+      </w:r>
+    </w:p>
+    <w:p>
+      <w:pPr>
+        <w:pStyle w:val="NoSpacing"/>
+        <w:numPr>
+          <w:ilvl w:val="0"/>
+          <w:numId w:val="1"/>
+        </w:numPr>
+        <w:rPr>
+          <w:lang w:eastAsia="nl-BE"/>
+        </w:rPr>
+      </w:pPr>
+      <w:r>
+        <w:rPr>
+          <w:lang w:eastAsia="nl-BE"/>
+        </w:rPr>
+        <w:t>NUMBER(n)</w:t>
+      </w:r>
+    </w:p>
+    <w:p>
+      <w:pPr>
+        <w:pStyle w:val="NoSpacing"/>
+        <w:ind w:left="1428"/>
+        <w:rPr>
+          <w:lang w:eastAsia="nl-BE"/>
+        </w:rPr>
+      </w:pPr>
+      <w:r>
+        <w:rPr>
+          <w:lang w:eastAsia="nl-BE"/>
+        </w:rPr>
+        <w:t xml:space="preserve">N </w:t>
+      </w:r>
+      <w:r>
+        <w:rPr>
+          <w:lang w:eastAsia="nl-BE"/>
+        </w:rPr>
+        <w:sym w:font="Wingdings" w:char="F0E0"/>
+      </w:r>
+      <w:r>
+        <w:rPr>
+          <w:lang w:eastAsia="nl-BE"/>
+        </w:rPr>
+        <w:t xml:space="preserve"> aantal gehelen waarvoor ruimte wordt voorzien.</w:t>
+      </w:r>
+    </w:p>
+    <w:p>
+      <w:pPr>
+        <w:pStyle w:val="NoSpacing"/>
+        <w:numPr>
+          <w:ilvl w:val="0"/>
+          <w:numId w:val="1"/>
+        </w:numPr>
+        <w:rPr>
+          <w:lang w:eastAsia="nl-BE"/>
+        </w:rPr>
+      </w:pPr>
+      <w:r>
+        <w:rPr>
+          <w:lang w:eastAsia="nl-BE"/>
+        </w:rPr>
+        <w:t>NUMBER(n</w:t>
+      </w:r>
+      <w:r>
+        <w:rPr>
+          <w:lang w:eastAsia="nl-BE"/>
+        </w:rPr>
+        <w:t>, m</w:t>
+      </w:r>
+      <w:r>
+        <w:rPr>
+          <w:lang w:eastAsia="nl-BE"/>
+        </w:rPr>
+        <w:t>)</w:t>
+      </w:r>
+    </w:p>
+    <w:p>
+      <w:pPr>
+        <w:pStyle w:val="NoSpacing"/>
+        <w:ind w:left="1416"/>
+        <w:rPr>
+          <w:lang w:eastAsia="nl-BE"/>
+        </w:rPr>
+      </w:pPr>
+      <w:r>
+        <w:rPr>
+          <w:noProof/>
+          <w:lang w:eastAsia="nl-BE"/>
+        </w:rPr>
+        <w:lastRenderedPageBreak/>
+        <w:drawing>
+          <wp:anchor distT="0" distB="0" distL="114300" distR="114300" simplePos="0" relativeHeight="251667456" behindDoc="0" locked="0" layoutInCell="1" allowOverlap="1">
+            <wp:simplePos x="0" y="0"/>
+            <wp:positionH relativeFrom="column">
+              <wp:posOffset>3727892</wp:posOffset>
+            </wp:positionH>
+            <wp:positionV relativeFrom="paragraph">
+              <wp:posOffset>-386</wp:posOffset>
+            </wp:positionV>
+            <wp:extent cx="2140049" cy="1518699"/>
+            <wp:effectExtent l="0" t="0" r="0" b="5715"/>
+            <wp:wrapThrough wrapText="bothSides">
+              <wp:wrapPolygon edited="0">
+                <wp:start x="0" y="0"/>
+                <wp:lineTo x="0" y="21410"/>
+                <wp:lineTo x="21344" y="21410"/>
+                <wp:lineTo x="21344" y="0"/>
+                <wp:lineTo x="0" y="0"/>
+              </wp:wrapPolygon>
+            </wp:wrapThrough>
+            <wp:docPr id="10" name="Picture 10"/>
+            <wp:cNvGraphicFramePr>
+              <a:graphicFrameLocks xmlns:a="http://schemas.openxmlformats.org/drawingml/2006/main" noChangeAspect="1"/>
+            </wp:cNvGraphicFramePr>
+            <a:graphic xmlns:a="http://schemas.openxmlformats.org/drawingml/2006/main">
+              <a:graphicData uri="http://schemas.openxmlformats.org/drawingml/2006/picture">
+                <pic:pic xmlns:pic="http://schemas.openxmlformats.org/drawingml/2006/picture">
+                  <pic:nvPicPr>
+                    <pic:cNvPr id="1" name=""/>
+                    <pic:cNvPicPr/>
+                  </pic:nvPicPr>
+                  <pic:blipFill>
+                    <a:blip r:embed="rId14" cstate="print">
+                      <a:extLst>
+                        <a:ext uri="{28A0092B-C50C-407E-A947-70E740481C1C}">
+                          <a14:useLocalDpi xmlns:a14="http://schemas.microsoft.com/office/drawing/2010/main" val="0"/>
+                        </a:ext>
+                      </a:extLst>
+                    </a:blip>
+                    <a:stretch>
+                      <a:fillRect/>
+                    </a:stretch>
+                  </pic:blipFill>
+                  <pic:spPr>
+                    <a:xfrm>
+                      <a:off x="0" y="0"/>
+                      <a:ext cx="2140049" cy="1518699"/>
+                    </a:xfrm>
+                    <a:prstGeom prst="rect">
+                      <a:avLst/>
+                    </a:prstGeom>
+                  </pic:spPr>
+                </pic:pic>
+              </a:graphicData>
+            </a:graphic>
+          </wp:anchor>
+        </w:drawing>
+      </w:r>
+      <w:r>
+        <w:rPr>
+          <w:lang w:eastAsia="nl-BE"/>
+        </w:rPr>
+        <w:t xml:space="preserve">N </w:t>
+      </w:r>
+      <w:r>
+        <w:rPr>
+          <w:lang w:eastAsia="nl-BE"/>
+        </w:rPr>
+        <w:sym w:font="Wingdings" w:char="F0E0"/>
+      </w:r>
+      <w:r>
+        <w:rPr>
+          <w:lang w:eastAsia="nl-BE"/>
+        </w:rPr>
+        <w:t xml:space="preserve"> totaal aantal tekens</w:t>
+      </w:r>
+      <w:r>
+        <w:rPr>
+          <w:lang w:eastAsia="nl-BE"/>
+        </w:rPr>
+        <w:t>.</w:t>
+      </w:r>
+    </w:p>
+    <w:p>
+      <w:pPr>
+        <w:pStyle w:val="NoSpacing"/>
+        <w:ind w:left="1416"/>
+        <w:rPr>
+          <w:lang w:eastAsia="nl-BE"/>
+        </w:rPr>
+      </w:pPr>
+      <w:r>
+        <w:rPr>
+          <w:lang w:eastAsia="nl-BE"/>
+        </w:rPr>
+        <w:t xml:space="preserve">M </w:t>
+      </w:r>
+      <w:r>
+        <w:rPr>
+          <w:lang w:eastAsia="nl-BE"/>
+        </w:rPr>
+        <w:sym w:font="Wingdings" w:char="F0E0"/>
+      </w:r>
+      <w:r>
+        <w:rPr>
+          <w:lang w:eastAsia="nl-BE"/>
+        </w:rPr>
+        <w:t xml:space="preserve"> geeft het aantal decimalen weer</w:t>
+      </w:r>
+      <w:r>
+        <w:rPr>
+          <w:lang w:eastAsia="nl-BE"/>
+        </w:rPr>
+        <w:t>.</w:t>
+      </w:r>
+      <w:r>
+        <w:rPr>
+          <w:lang w:eastAsia="nl-BE"/>
+        </w:rPr>
+        <w:t xml:space="preserve"> </w:t>
+      </w:r>
+    </w:p>
+    <w:p>
+      <w:pPr>
+        <w:pStyle w:val="NoSpacing"/>
+        <w:numPr>
+          <w:ilvl w:val="0"/>
+          <w:numId w:val="1"/>
+        </w:numPr>
+        <w:rPr>
+          <w:lang w:eastAsia="nl-BE"/>
+        </w:rPr>
+      </w:pPr>
+      <w:r>
+        <w:rPr>
+          <w:lang w:eastAsia="nl-BE"/>
+        </w:rPr>
+        <w:t>NUMBER</w:t>
+      </w:r>
+    </w:p>
+    <w:p>
+      <w:pPr>
+        <w:pStyle w:val="NoSpacing"/>
+        <w:rPr>
+          <w:lang w:eastAsia="nl-BE"/>
+        </w:rPr>
+      </w:pPr>
+    </w:p>
+    <w:p>
+      <w:pPr>
+        <w:pStyle w:val="NoSpacing"/>
+        <w:rPr>
+          <w:lang w:eastAsia="nl-BE"/>
+        </w:rPr>
+      </w:pPr>
+    </w:p>
+    <w:p>
+      <w:pPr>
+        <w:pStyle w:val="NoSpacing"/>
+        <w:rPr>
+          <w:lang w:eastAsia="nl-BE"/>
+        </w:rPr>
+      </w:pPr>
+    </w:p>
+    <w:p>
+      <w:pPr>
+        <w:pStyle w:val="NoSpacing"/>
+        <w:rPr>
+          <w:lang w:eastAsia="nl-BE"/>
+        </w:rPr>
+      </w:pPr>
+    </w:p>
+    <w:p>
+      <w:pPr>
+        <w:pStyle w:val="NoSpacing"/>
+        <w:rPr>
+          <w:lang w:eastAsia="nl-BE"/>
+        </w:rPr>
+      </w:pPr>
+    </w:p>
+    <w:p>
+      <w:pPr>
+        <w:pStyle w:val="NoSpacing"/>
+        <w:rPr>
+          <w:lang w:eastAsia="nl-BE"/>
+        </w:rPr>
+      </w:pPr>
+    </w:p>
+    <w:p>
+      <w:pPr>
+        <w:pStyle w:val="NoSpacing"/>
+        <w:rPr>
+          <w:lang w:eastAsia="nl-BE"/>
+        </w:rPr>
+      </w:pPr>
+    </w:p>
+    <w:p>
+      <w:pPr>
+        <w:pStyle w:val="Heading4"/>
+        <w:rPr>
+          <w:lang w:eastAsia="nl-BE"/>
+        </w:rPr>
+      </w:pPr>
+      <w:r>
+        <w:rPr>
+          <w:lang w:eastAsia="nl-BE"/>
+        </w:rPr>
+        <w:t>Datumattributen</w:t>
+      </w:r>
+    </w:p>
+    <w:p>
+      <w:pPr>
+        <w:pStyle w:val="NoSpacing"/>
+        <w:numPr>
+          <w:ilvl w:val="0"/>
+          <w:numId w:val="1"/>
+        </w:numPr>
+        <w:rPr>
+          <w:lang w:eastAsia="nl-BE"/>
+        </w:rPr>
+      </w:pPr>
+      <w:r>
+        <w:rPr>
+          <w:lang w:eastAsia="nl-BE"/>
+        </w:rPr>
+        <w:t>DATE</w:t>
+      </w:r>
+    </w:p>
+    <w:p>
+      <w:pPr>
+        <w:pStyle w:val="NoSpacing"/>
+        <w:ind w:left="1416"/>
+        <w:rPr>
+          <w:lang w:eastAsia="nl-BE"/>
+        </w:rPr>
+      </w:pPr>
+      <w:r>
+        <w:rPr>
+          <w:lang w:eastAsia="nl-BE"/>
+        </w:rPr>
+        <w:t xml:space="preserve">Standaard DD-MON-YYYY. Bevat </w:t>
+      </w:r>
+      <w:r>
+        <w:rPr>
+          <w:b/>
+          <w:lang w:eastAsia="nl-BE"/>
+        </w:rPr>
+        <w:t>eeuw, jaar, maand, dag, uur, minuten en seconden</w:t>
+      </w:r>
+      <w:r>
+        <w:rPr>
+          <w:lang w:eastAsia="nl-BE"/>
+        </w:rPr>
+        <w:t xml:space="preserve">. </w:t>
+      </w:r>
+      <w:r>
+        <w:rPr>
+          <w:lang w:eastAsia="nl-BE"/>
+        </w:rPr>
+        <w:t>SYSDATE is</w:t>
+      </w:r>
+      <w:r>
+        <w:rPr>
+          <w:lang w:eastAsia="nl-BE"/>
+        </w:rPr>
+        <w:t xml:space="preserve"> standaard de datum van vandaag.</w:t>
+      </w:r>
+    </w:p>
+    <w:p>
+      <w:pPr>
+        <w:pStyle w:val="NoSpacing"/>
+        <w:numPr>
+          <w:ilvl w:val="0"/>
+          <w:numId w:val="1"/>
+        </w:numPr>
+        <w:rPr>
+          <w:lang w:eastAsia="nl-BE"/>
+        </w:rPr>
+      </w:pPr>
+      <w:r>
+        <w:rPr>
+          <w:lang w:eastAsia="nl-BE"/>
+        </w:rPr>
+        <w:t>TIMESTAMP</w:t>
+      </w:r>
+    </w:p>
+    <w:p>
+      <w:pPr>
+        <w:pStyle w:val="NoSpacing"/>
+        <w:ind w:left="1416"/>
+        <w:rPr>
+          <w:lang w:eastAsia="nl-BE"/>
+        </w:rPr>
+      </w:pPr>
+      <w:r>
+        <w:rPr>
+          <w:lang w:eastAsia="nl-BE"/>
+        </w:rPr>
+        <w:t>Tot op fracties van seconden stockeren.</w:t>
+      </w:r>
+    </w:p>
+    <w:p>
+      <w:pPr>
+        <w:pStyle w:val="NoSpacing"/>
+        <w:rPr>
+          <w:lang w:eastAsia="nl-BE"/>
+        </w:rPr>
+      </w:pPr>
+    </w:p>
+    <w:p>
+      <w:pPr>
+        <w:pStyle w:val="Heading4"/>
+        <w:rPr>
+          <w:lang w:eastAsia="nl-BE"/>
+        </w:rPr>
+      </w:pPr>
+      <w:r>
+        <w:rPr>
+          <w:lang w:eastAsia="nl-BE"/>
+        </w:rPr>
+        <w:t>Andere datatypes</w:t>
+      </w:r>
+    </w:p>
+    <w:p>
+      <w:pPr>
+        <w:pStyle w:val="NoSpacing"/>
+        <w:rPr>
+          <w:b/>
+          <w:lang w:eastAsia="nl-BE"/>
+        </w:rPr>
+      </w:pPr>
+      <w:r>
+        <w:rPr>
+          <w:b/>
+          <w:lang w:eastAsia="nl-BE"/>
+        </w:rPr>
+        <w:t>Binaire datatypes</w:t>
+      </w:r>
+    </w:p>
+    <w:p>
+      <w:pPr>
+        <w:pStyle w:val="NoSpacing"/>
+        <w:numPr>
+          <w:ilvl w:val="0"/>
+          <w:numId w:val="1"/>
+        </w:numPr>
+        <w:rPr>
+          <w:lang w:eastAsia="nl-BE"/>
+        </w:rPr>
+      </w:pPr>
+      <w:r>
+        <w:rPr>
+          <w:lang w:eastAsia="nl-BE"/>
+        </w:rPr>
+        <w:t>BLOB (Binary large objects)</w:t>
+      </w:r>
+    </w:p>
+    <w:p>
+      <w:pPr>
+        <w:pStyle w:val="NoSpacing"/>
+        <w:rPr>
+          <w:lang w:eastAsia="nl-BE"/>
+        </w:rPr>
+      </w:pPr>
+    </w:p>
+    <w:p>
+      <w:pPr>
+        <w:pStyle w:val="NoSpacing"/>
+        <w:rPr>
+          <w:b/>
+          <w:lang w:eastAsia="nl-BE"/>
+        </w:rPr>
+      </w:pPr>
+      <w:r>
+        <w:rPr>
+          <w:b/>
+          <w:lang w:eastAsia="nl-BE"/>
+        </w:rPr>
+        <w:t>Bfile</w:t>
+      </w:r>
+    </w:p>
+    <w:p>
+      <w:pPr>
+        <w:pStyle w:val="NoSpacing"/>
+        <w:rPr>
+          <w:lang w:eastAsia="nl-BE"/>
+        </w:rPr>
+      </w:pPr>
+      <w:r>
+        <w:rPr>
+          <w:lang w:eastAsia="nl-BE"/>
+        </w:rPr>
+        <w:t>Bevat een pointer naar een binaire file in het operating system van de db server.</w:t>
+      </w:r>
+    </w:p>
+    <w:p>
+      <w:pPr>
+        <w:pStyle w:val="NoSpacing"/>
+        <w:rPr>
+          <w:lang w:eastAsia="nl-BE"/>
+        </w:rPr>
+      </w:pPr>
+    </w:p>
+    <w:p>
+      <w:pPr>
+        <w:pStyle w:val="NoSpacing"/>
+        <w:rPr>
+          <w:b/>
+          <w:lang w:eastAsia="nl-BE"/>
+        </w:rPr>
+      </w:pPr>
+      <w:r>
+        <w:rPr>
+          <w:b/>
+          <w:lang w:eastAsia="nl-BE"/>
+        </w:rPr>
+        <w:t>ROWID</w:t>
+      </w:r>
+    </w:p>
+    <w:p>
+      <w:pPr>
+        <w:pStyle w:val="NoSpacing"/>
+        <w:rPr>
+          <w:lang w:eastAsia="nl-BE"/>
+        </w:rPr>
+      </w:pPr>
+      <w:r>
+        <w:rPr>
+          <w:lang w:eastAsia="nl-BE"/>
+        </w:rPr>
+        <w:t>Elke rij bevat een rowid. Deze bevat het fysieke adres van die rij in de db.</w:t>
+      </w:r>
+    </w:p>
+    <w:p>
+      <w:pPr>
+        <w:pStyle w:val="NoSpacing"/>
+        <w:rPr>
+          <w:lang w:eastAsia="nl-BE"/>
+        </w:rPr>
+      </w:pPr>
+    </w:p>
+    <w:p>
+      <w:pPr>
+        <w:pStyle w:val="NoSpacing"/>
+        <w:rPr>
+          <w:lang w:eastAsia="nl-BE"/>
+        </w:rPr>
+      </w:pPr>
+    </w:p>
+    <w:p>
+      <w:pPr>
+        <w:pStyle w:val="Heading3"/>
+        <w:rPr>
+          <w:lang w:eastAsia="nl-BE"/>
+        </w:rPr>
+      </w:pPr>
+      <w:r>
+        <w:rPr>
+          <w:lang w:eastAsia="nl-BE"/>
+        </w:rPr>
+        <w:t>Default waarde</w:t>
+      </w:r>
+    </w:p>
+    <w:p>
+      <w:pPr>
+        <w:pStyle w:val="NoSpacing"/>
+        <w:rPr>
+          <w:i/>
+          <w:lang w:eastAsia="nl-BE"/>
+        </w:rPr>
+      </w:pPr>
+      <w:r>
+        <w:rPr>
+          <w:i/>
+          <w:lang w:eastAsia="nl-BE"/>
+        </w:rPr>
+        <w:t>Status char(1) default ‘Y’</w:t>
+      </w:r>
+    </w:p>
+    <w:p>
+      <w:pPr>
+        <w:pStyle w:val="NoSpacing"/>
+        <w:rPr>
+          <w:lang w:eastAsia="nl-BE"/>
+        </w:rPr>
+      </w:pPr>
+    </w:p>
+    <w:p>
+      <w:pPr>
+        <w:pStyle w:val="NoSpacing"/>
+        <w:rPr>
+          <w:lang w:eastAsia="nl-BE"/>
+        </w:rPr>
+      </w:pPr>
+    </w:p>
+    <w:p>
+      <w:pPr>
+        <w:pStyle w:val="Heading3"/>
+        <w:rPr>
+          <w:lang w:eastAsia="nl-BE"/>
+        </w:rPr>
+      </w:pPr>
+      <w:r>
+        <w:rPr>
+          <w:lang w:eastAsia="nl-BE"/>
+        </w:rPr>
+        <w:t>Constraints</w:t>
+      </w:r>
+    </w:p>
+    <w:p>
+      <w:pPr>
+        <w:pStyle w:val="NoSpacing"/>
+        <w:numPr>
+          <w:ilvl w:val="0"/>
+          <w:numId w:val="1"/>
+        </w:numPr>
+        <w:rPr>
+          <w:lang w:val="en-US" w:eastAsia="nl-BE"/>
+        </w:rPr>
+      </w:pPr>
+      <w:r>
+        <w:rPr>
+          <w:lang w:val="en-US" w:eastAsia="nl-BE"/>
+        </w:rPr>
+        <w:t>Primary key constraint (key constraint + entity integrity constr</w:t>
+      </w:r>
+      <w:r>
+        <w:rPr>
+          <w:lang w:val="en-US" w:eastAsia="nl-BE"/>
+        </w:rPr>
+        <w:t>aint</w:t>
+      </w:r>
+      <w:r>
+        <w:rPr>
+          <w:lang w:val="en-US" w:eastAsia="nl-BE"/>
+        </w:rPr>
+        <w:t>)</w:t>
+      </w:r>
+    </w:p>
+    <w:p>
+      <w:pPr>
+        <w:pStyle w:val="NoSpacing"/>
+        <w:numPr>
+          <w:ilvl w:val="0"/>
+          <w:numId w:val="1"/>
+        </w:numPr>
+        <w:rPr>
+          <w:lang w:val="en-US" w:eastAsia="nl-BE"/>
+        </w:rPr>
+      </w:pPr>
+      <w:r>
+        <w:rPr>
+          <w:lang w:val="en-US" w:eastAsia="nl-BE"/>
+        </w:rPr>
+        <w:t>Not null constraint</w:t>
+      </w:r>
+    </w:p>
+    <w:p>
+      <w:pPr>
+        <w:pStyle w:val="NoSpacing"/>
+        <w:numPr>
+          <w:ilvl w:val="0"/>
+          <w:numId w:val="1"/>
+        </w:numPr>
+        <w:rPr>
+          <w:lang w:val="en-US" w:eastAsia="nl-BE"/>
+        </w:rPr>
+      </w:pPr>
+      <w:r>
+        <w:rPr>
+          <w:lang w:val="en-US" w:eastAsia="nl-BE"/>
+        </w:rPr>
+        <w:t>Check constraint</w:t>
+      </w:r>
+      <w:r>
+        <w:rPr>
+          <w:lang w:val="en-US" w:eastAsia="nl-BE"/>
+        </w:rPr>
+        <w:t xml:space="preserve"> (</w:t>
+      </w:r>
+      <w:r>
+        <w:rPr>
+          <w:lang w:val="en-US" w:eastAsia="nl-BE"/>
+        </w:rPr>
+        <w:t xml:space="preserve">UPPER() of LOWER(), IN, </w:t>
+      </w:r>
+      <w:r>
+        <w:rPr>
+          <w:lang w:val="en-US" w:eastAsia="nl-BE"/>
+        </w:rPr>
+        <w:t>BETWEEN … AND … , &lt;, &gt;, =, …)</w:t>
+      </w:r>
+    </w:p>
+    <w:p>
+      <w:pPr>
+        <w:pStyle w:val="NoSpacing"/>
+        <w:numPr>
+          <w:ilvl w:val="0"/>
+          <w:numId w:val="1"/>
+        </w:numPr>
+        <w:rPr>
+          <w:lang w:val="en-US" w:eastAsia="nl-BE"/>
+        </w:rPr>
+      </w:pPr>
+      <w:r>
+        <w:rPr>
+          <w:lang w:val="en-US" w:eastAsia="nl-BE"/>
+        </w:rPr>
+        <w:t>Unique constraint</w:t>
+      </w:r>
+    </w:p>
+    <w:p>
+      <w:pPr>
+        <w:pStyle w:val="NoSpacing"/>
+        <w:numPr>
+          <w:ilvl w:val="0"/>
+          <w:numId w:val="1"/>
+        </w:numPr>
+        <w:rPr>
+          <w:lang w:val="en-US" w:eastAsia="nl-BE"/>
+        </w:rPr>
+      </w:pPr>
+      <w:r>
+        <w:rPr>
+          <w:lang w:val="en-US" w:eastAsia="nl-BE"/>
+        </w:rPr>
+        <w:t>Foreign key constraint (referential integrity constraint)</w:t>
+      </w:r>
+    </w:p>
+    <w:p>
+      <w:pPr>
+        <w:pStyle w:val="NoSpacing"/>
+        <w:ind w:left="1416"/>
+        <w:rPr>
+          <w:i/>
+          <w:lang w:val="en-US" w:eastAsia="nl-BE"/>
+        </w:rPr>
+      </w:pPr>
+      <w:r>
+        <w:rPr>
+          <w:i/>
+          <w:lang w:val="en-US"/>
+        </w:rPr>
+        <w:t>CONSTRAINT constraintnaam REFERENCES tabel (attribuut) [ON DELETE CASCADE/SET NULL]</w:t>
+      </w:r>
+    </w:p>
+    <w:p>
+      <w:pPr>
+        <w:pStyle w:val="NoSpacing"/>
+        <w:rPr>
+          <w:lang w:val="en-US" w:eastAsia="nl-BE"/>
+        </w:rPr>
+      </w:pPr>
+    </w:p>
+    <w:p>
+      <w:pPr>
+        <w:pStyle w:val="NoSpacing"/>
+        <w:rPr>
+          <w:lang w:eastAsia="nl-BE"/>
+        </w:rPr>
+      </w:pPr>
+      <w:r>
+        <w:rPr>
+          <w:b/>
+          <w:lang w:eastAsia="nl-BE"/>
+        </w:rPr>
+        <w:t>Column constraint</w:t>
+      </w:r>
+      <w:r>
+        <w:rPr>
+          <w:lang w:eastAsia="nl-BE"/>
+        </w:rPr>
+        <w:t xml:space="preserve"> is een beperking op 1 kolom.</w:t>
+      </w:r>
+    </w:p>
+    <w:p>
+      <w:pPr>
+        <w:pStyle w:val="NoSpacing"/>
+        <w:rPr>
+          <w:lang w:eastAsia="nl-BE"/>
+        </w:rPr>
+      </w:pPr>
+      <w:r>
+        <w:rPr>
+          <w:b/>
+          <w:lang w:eastAsia="nl-BE"/>
+        </w:rPr>
+        <w:t>Table constraint</w:t>
+      </w:r>
+      <w:r>
+        <w:rPr>
+          <w:lang w:eastAsia="nl-BE"/>
+        </w:rPr>
+        <w:t xml:space="preserve"> is een beperking waarbij </w:t>
+      </w:r>
+      <w:r>
+        <w:rPr>
+          <w:b/>
+          <w:lang w:eastAsia="nl-BE"/>
+        </w:rPr>
+        <w:t>meer dan 1 attribuut uit eenzelfde tabel betrokken is</w:t>
+      </w:r>
+      <w:r>
+        <w:rPr>
+          <w:lang w:eastAsia="nl-BE"/>
+        </w:rPr>
+        <w:t xml:space="preserve">. </w:t>
+      </w:r>
+    </w:p>
+    <w:p>
+      <w:pPr>
+        <w:pStyle w:val="NoSpacing"/>
+        <w:rPr>
+          <w:lang w:eastAsia="nl-BE"/>
+        </w:rPr>
+      </w:pPr>
+    </w:p>
+    <w:tbl>
+      <w:tblPr>
+        <w:tblStyle w:val="TableGrid"/>
+        <w:tblW w:w="0" w:type="auto"/>
+        <w:tblLook w:val="04A0" w:firstRow="1" w:lastRow="0" w:firstColumn="1" w:lastColumn="0" w:noHBand="0" w:noVBand="1"/>
+      </w:tblPr>
+      <w:tblGrid>
+        <w:gridCol w:w="988"/>
+        <w:gridCol w:w="3827"/>
+        <w:gridCol w:w="4247"/>
+      </w:tblGrid>
+      <w:tr>
+        <w:tc>
+          <w:tcPr>
+            <w:tcW w:w="988" w:type="dxa"/>
+            <w:shd w:val="clear" w:color="auto" w:fill="1F3864" w:themeFill="accent5" w:themeFillShade="80"/>
+          </w:tcPr>
+          <w:p>
+            <w:pPr>
+              <w:pStyle w:val="NoSpacing"/>
+              <w:rPr>
+                <w:highlight w:val="red"/>
+                <w:lang w:eastAsia="nl-BE"/>
+              </w:rPr>
+            </w:pPr>
+          </w:p>
+        </w:tc>
+        <w:tc>
+          <w:tcPr>
+            <w:tcW w:w="3827" w:type="dxa"/>
+            <w:shd w:val="clear" w:color="auto" w:fill="1F3864" w:themeFill="accent5" w:themeFillShade="80"/>
+          </w:tcPr>
+          <w:p>
+            <w:pPr>
+              <w:pStyle w:val="NoSpacing"/>
+              <w:rPr>
+                <w:lang w:eastAsia="nl-BE"/>
+              </w:rPr>
+            </w:pPr>
+            <w:r>
+              <w:rPr>
+                <w:lang w:eastAsia="nl-BE"/>
+              </w:rPr>
+              <w:t>Column constraint</w:t>
+            </w:r>
+          </w:p>
+        </w:tc>
+        <w:tc>
+          <w:tcPr>
+            <w:tcW w:w="4247" w:type="dxa"/>
+            <w:shd w:val="clear" w:color="auto" w:fill="1F3864" w:themeFill="accent5" w:themeFillShade="80"/>
+          </w:tcPr>
+          <w:p>
+            <w:pPr>
+              <w:pStyle w:val="NoSpacing"/>
+              <w:rPr>
+                <w:lang w:eastAsia="nl-BE"/>
+              </w:rPr>
+            </w:pPr>
+            <w:r>
+              <w:rPr>
+                <w:lang w:eastAsia="nl-BE"/>
+              </w:rPr>
+              <w:t>Table constraint</w:t>
+            </w:r>
+          </w:p>
+        </w:tc>
+      </w:tr>
+      <w:tr>
+        <w:tc>
+          <w:tcPr>
+            <w:tcW w:w="988" w:type="dxa"/>
+            <w:shd w:val="clear" w:color="auto" w:fill="1F3864" w:themeFill="accent5" w:themeFillShade="80"/>
+          </w:tcPr>
+          <w:p>
+            <w:pPr>
+              <w:pStyle w:val="NoSpacing"/>
+              <w:rPr>
+                <w:lang w:eastAsia="nl-BE"/>
+              </w:rPr>
+            </w:pPr>
+            <w:r>
+              <w:rPr>
+                <w:lang w:eastAsia="nl-BE"/>
+              </w:rPr>
+              <w:t>Not null</w:t>
+            </w:r>
+          </w:p>
+        </w:tc>
+        <w:tc>
+          <w:tcPr>
+            <w:tcW w:w="3827" w:type="dxa"/>
+            <w:shd w:val="clear" w:color="auto" w:fill="FFFFFF" w:themeFill="background1"/>
+          </w:tcPr>
+          <w:p>
+            <w:pPr>
+              <w:pStyle w:val="NoSpacing"/>
+              <w:rPr>
+                <w:lang w:eastAsia="nl-BE"/>
+              </w:rPr>
+            </w:pPr>
+            <w:r>
+              <w:rPr>
+                <w:lang w:eastAsia="nl-BE"/>
+              </w:rPr>
+              <w:t>Achternaam VARCHAR(25) CONSTRAINT nn_achternaam NOT NULL</w:t>
+            </w:r>
+          </w:p>
+        </w:tc>
+        <w:tc>
+          <w:tcPr>
+            <w:tcW w:w="4247" w:type="dxa"/>
+            <w:shd w:val="clear" w:color="auto" w:fill="FFFFFF" w:themeFill="background1"/>
+          </w:tcPr>
+          <w:p>
+            <w:pPr>
+              <w:pStyle w:val="NoSpacing"/>
+              <w:rPr>
+                <w:lang w:eastAsia="nl-BE"/>
+              </w:rPr>
+            </w:pPr>
+            <w:r>
+              <w:rPr>
+                <w:lang w:eastAsia="nl-BE"/>
+              </w:rPr>
+              <w:t>KAN NOOIT ALS TABLE CONSTRAINT</w:t>
+            </w:r>
+          </w:p>
+        </w:tc>
+      </w:tr>
+      <w:tr>
+        <w:tc>
+          <w:tcPr>
+            <w:tcW w:w="988" w:type="dxa"/>
+            <w:shd w:val="clear" w:color="auto" w:fill="1F3864" w:themeFill="accent5" w:themeFillShade="80"/>
+          </w:tcPr>
+          <w:p>
+            <w:pPr>
+              <w:pStyle w:val="NoSpacing"/>
+              <w:rPr>
+                <w:lang w:eastAsia="nl-BE"/>
+              </w:rPr>
+            </w:pPr>
+            <w:r>
+              <w:rPr>
+                <w:lang w:eastAsia="nl-BE"/>
+              </w:rPr>
+              <w:t>Primary key</w:t>
+            </w:r>
+          </w:p>
+        </w:tc>
+        <w:tc>
+          <w:tcPr>
+            <w:tcW w:w="3827" w:type="dxa"/>
+            <w:shd w:val="clear" w:color="auto" w:fill="FFFFFF" w:themeFill="background1"/>
+          </w:tcPr>
+          <w:p>
+            <w:pPr>
+              <w:pStyle w:val="NoSpacing"/>
+              <w:rPr>
+                <w:lang w:val="en-US" w:eastAsia="nl-BE"/>
+              </w:rPr>
+            </w:pPr>
+            <w:r>
+              <w:rPr>
+                <w:lang w:val="en-US" w:eastAsia="nl-BE"/>
+              </w:rPr>
+              <w:t>Sofi_nr CHAR(9) CONSTRAINT pk_medewerkers PRIMARY KEY</w:t>
+            </w:r>
+          </w:p>
+        </w:tc>
+        <w:tc>
+          <w:tcPr>
+            <w:tcW w:w="4247" w:type="dxa"/>
+            <w:shd w:val="clear" w:color="auto" w:fill="FFFFFF" w:themeFill="background1"/>
+          </w:tcPr>
+          <w:p>
+            <w:pPr>
+              <w:pStyle w:val="NoSpacing"/>
+              <w:rPr>
+                <w:lang w:val="en-US" w:eastAsia="nl-BE"/>
+              </w:rPr>
+            </w:pPr>
+            <w:r>
+              <w:rPr>
+                <w:lang w:val="en-US" w:eastAsia="nl-BE"/>
+              </w:rPr>
+              <w:t>CONSTRAINT pk_opdrachten PRIMARY KEY (sofi_nr, proj_nr)</w:t>
+            </w:r>
+          </w:p>
+        </w:tc>
+      </w:tr>
+      <w:tr>
+        <w:tc>
+          <w:tcPr>
+            <w:tcW w:w="988" w:type="dxa"/>
+            <w:shd w:val="clear" w:color="auto" w:fill="1F3864" w:themeFill="accent5" w:themeFillShade="80"/>
+          </w:tcPr>
+          <w:p>
+            <w:pPr>
+              <w:pStyle w:val="NoSpacing"/>
+              <w:rPr>
+                <w:lang w:eastAsia="nl-BE"/>
+              </w:rPr>
+            </w:pPr>
+            <w:r>
+              <w:rPr>
+                <w:lang w:eastAsia="nl-BE"/>
+              </w:rPr>
+              <w:t>Check</w:t>
+            </w:r>
+          </w:p>
+        </w:tc>
+        <w:tc>
+          <w:tcPr>
+            <w:tcW w:w="3827" w:type="dxa"/>
+            <w:shd w:val="clear" w:color="auto" w:fill="FFFFFF" w:themeFill="background1"/>
+          </w:tcPr>
+          <w:p>
+            <w:pPr>
+              <w:pStyle w:val="NoSpacing"/>
+              <w:rPr>
+                <w:lang w:val="en-US" w:eastAsia="nl-BE"/>
+              </w:rPr>
+            </w:pPr>
+            <w:r>
+              <w:rPr>
+                <w:lang w:val="en-US" w:eastAsia="nl-BE"/>
+              </w:rPr>
+              <w:t>Salaris NUMBER (7,2) CONSTRAINT c_salaris CHECK (salaris &lt;= 25000)</w:t>
+            </w:r>
+          </w:p>
+        </w:tc>
+        <w:tc>
+          <w:tcPr>
+            <w:tcW w:w="4247" w:type="dxa"/>
+            <w:shd w:val="clear" w:color="auto" w:fill="FFFFFF" w:themeFill="background1"/>
+          </w:tcPr>
+          <w:p>
+            <w:pPr>
+              <w:pStyle w:val="NoSpacing"/>
+              <w:rPr>
+                <w:lang w:val="en-US" w:eastAsia="nl-BE"/>
+              </w:rPr>
+            </w:pPr>
+            <w:r>
+              <w:rPr>
+                <w:lang w:val="en-US" w:eastAsia="nl-BE"/>
+              </w:rPr>
+              <w:t>CONSTRAINT c_salaris CHECK (salaris</w:t>
+            </w:r>
+            <w:r>
+              <w:rPr>
+                <w:lang w:val="en-US" w:eastAsia="nl-BE"/>
+              </w:rPr>
+              <w:t xml:space="preserve"> + commissieloon</w:t>
+            </w:r>
+            <w:r>
+              <w:rPr>
+                <w:lang w:val="en-US" w:eastAsia="nl-BE"/>
+              </w:rPr>
+              <w:t xml:space="preserve"> &lt;= 25000)</w:t>
+            </w:r>
+          </w:p>
+        </w:tc>
+      </w:tr>
+      <w:tr>
+        <w:tc>
+          <w:tcPr>
+            <w:tcW w:w="988" w:type="dxa"/>
+            <w:shd w:val="clear" w:color="auto" w:fill="1F3864" w:themeFill="accent5" w:themeFillShade="80"/>
+          </w:tcPr>
+          <w:p>
+            <w:pPr>
+              <w:pStyle w:val="NoSpacing"/>
+              <w:rPr>
+                <w:lang w:val="en-US" w:eastAsia="nl-BE"/>
+              </w:rPr>
+            </w:pPr>
+            <w:r>
+              <w:rPr>
+                <w:lang w:val="en-US" w:eastAsia="nl-BE"/>
+              </w:rPr>
+              <w:t>Unique</w:t>
+            </w:r>
+          </w:p>
+        </w:tc>
+        <w:tc>
+          <w:tcPr>
+            <w:tcW w:w="3827" w:type="dxa"/>
+            <w:shd w:val="clear" w:color="auto" w:fill="FFFFFF" w:themeFill="background1"/>
+          </w:tcPr>
+          <w:p>
+            <w:pPr>
+              <w:pStyle w:val="NoSpacing"/>
+              <w:rPr>
+                <w:lang w:val="en-US" w:eastAsia="nl-BE"/>
+              </w:rPr>
+            </w:pPr>
+            <w:r>
+              <w:rPr>
+                <w:lang w:val="en-US" w:eastAsia="nl-BE"/>
+              </w:rPr>
+              <w:t>Nr_identiteitskaart CHAR(9) CONSTRAINT u_nr_id UNIQUE</w:t>
+            </w:r>
+          </w:p>
+        </w:tc>
+        <w:tc>
+          <w:tcPr>
+            <w:tcW w:w="4247" w:type="dxa"/>
+            <w:shd w:val="clear" w:color="auto" w:fill="FFFFFF" w:themeFill="background1"/>
+          </w:tcPr>
+          <w:p>
+            <w:pPr>
+              <w:pStyle w:val="NoSpacing"/>
+              <w:rPr>
+                <w:lang w:eastAsia="nl-BE"/>
+              </w:rPr>
+            </w:pPr>
+            <w:r>
+              <w:rPr>
+                <w:lang w:eastAsia="nl-BE"/>
+              </w:rPr>
+              <w:t>CONSTRAINT u_sofi_nr_parkeerplaats UNIQUE (sofi_nr, parkeerplaats)</w:t>
+            </w:r>
+          </w:p>
+        </w:tc>
+      </w:tr>
+      <w:tr>
+        <w:tc>
+          <w:tcPr>
+            <w:tcW w:w="988" w:type="dxa"/>
+            <w:shd w:val="clear" w:color="auto" w:fill="1F3864" w:themeFill="accent5" w:themeFillShade="80"/>
+          </w:tcPr>
+          <w:p>
+            <w:pPr>
+              <w:pStyle w:val="NoSpacing"/>
+              <w:rPr>
+                <w:lang w:val="en-US" w:eastAsia="nl-BE"/>
+              </w:rPr>
+            </w:pPr>
+            <w:r>
+              <w:rPr>
+                <w:lang w:val="en-US" w:eastAsia="nl-BE"/>
+              </w:rPr>
+              <w:t>Foreign key</w:t>
+            </w:r>
+          </w:p>
+        </w:tc>
+        <w:tc>
+          <w:tcPr>
+            <w:tcW w:w="3827" w:type="dxa"/>
+            <w:shd w:val="clear" w:color="auto" w:fill="FFFFFF" w:themeFill="background1"/>
+          </w:tcPr>
+          <w:p>
+            <w:pPr>
+              <w:pStyle w:val="NoSpacing"/>
+              <w:rPr>
+                <w:lang w:val="en-US" w:eastAsia="nl-BE"/>
+              </w:rPr>
+            </w:pPr>
+            <w:r>
+              <w:rPr>
+                <w:lang w:val="en-US" w:eastAsia="nl-BE"/>
+              </w:rPr>
+              <w:t>Afd_nr NUMBER(2) CONSTRAINT fk_med_afd REFERENCES afdelingen(afd_nr)</w:t>
+            </w:r>
+          </w:p>
+        </w:tc>
+        <w:tc>
+          <w:tcPr>
+            <w:tcW w:w="4247" w:type="dxa"/>
+            <w:shd w:val="clear" w:color="auto" w:fill="FFFFFF" w:themeFill="background1"/>
+          </w:tcPr>
+          <w:p>
+            <w:pPr>
+              <w:pStyle w:val="NoSpacing"/>
+              <w:rPr>
+                <w:lang w:val="en-US" w:eastAsia="nl-BE"/>
+              </w:rPr>
+            </w:pPr>
+            <w:r>
+              <w:rPr>
+                <w:lang w:val="en-US" w:eastAsia="nl-BE"/>
+              </w:rPr>
+              <w:t>CONSTRAINTfk_opdrachten FOREIGN KEY (sofi_nr, proj_nr) REFERENCES opdrachten(</w:t>
+            </w:r>
+            <w:r>
+              <w:rPr>
+                <w:lang w:val="en-US" w:eastAsia="nl-BE"/>
+              </w:rPr>
+              <w:t>sofi_nr, proj_nr</w:t>
+            </w:r>
+            <w:r>
+              <w:rPr>
+                <w:lang w:val="en-US" w:eastAsia="nl-BE"/>
+              </w:rPr>
+              <w:t xml:space="preserve">) </w:t>
+            </w:r>
+          </w:p>
+        </w:tc>
+      </w:tr>
+      <w:tr>
+        <w:tc>
+          <w:tcPr>
+            <w:tcW w:w="988" w:type="dxa"/>
+            <w:shd w:val="clear" w:color="auto" w:fill="1F3864" w:themeFill="accent5" w:themeFillShade="80"/>
+          </w:tcPr>
+          <w:p>
+            <w:pPr>
+              <w:pStyle w:val="NoSpacing"/>
+              <w:rPr>
+                <w:i/>
+                <w:lang w:val="en-US" w:eastAsia="nl-BE"/>
+              </w:rPr>
+            </w:pPr>
+            <w:r>
+              <w:rPr>
+                <w:i/>
+                <w:lang w:val="en-US" w:eastAsia="nl-BE"/>
+              </w:rPr>
+              <w:lastRenderedPageBreak/>
+              <w:t>FK met ON DELETE</w:t>
+            </w:r>
+          </w:p>
+        </w:tc>
+        <w:tc>
+          <w:tcPr>
+            <w:tcW w:w="3827" w:type="dxa"/>
+            <w:shd w:val="clear" w:color="auto" w:fill="FFFFFF" w:themeFill="background1"/>
+          </w:tcPr>
+          <w:p>
+            <w:pPr>
+              <w:pStyle w:val="NoSpacing"/>
+              <w:rPr>
+                <w:i/>
+                <w:lang w:val="en-US" w:eastAsia="nl-BE"/>
+              </w:rPr>
+            </w:pPr>
+            <w:r>
+              <w:rPr>
+                <w:i/>
+                <w:lang w:val="en-US"/>
+              </w:rPr>
+              <w:t>CONSTRAINT constraintnaam REFERENCES tabel (attribuut) [ON DELETE CASCADE /SET NULL]</w:t>
+            </w:r>
+          </w:p>
+        </w:tc>
+        <w:tc>
+          <w:tcPr>
+            <w:tcW w:w="4247" w:type="dxa"/>
+            <w:shd w:val="clear" w:color="auto" w:fill="FFFFFF" w:themeFill="background1"/>
+          </w:tcPr>
+          <w:p>
+            <w:pPr>
+              <w:pStyle w:val="NoSpacing"/>
+              <w:rPr>
+                <w:i/>
+                <w:lang w:val="en-US" w:eastAsia="nl-BE"/>
+              </w:rPr>
+            </w:pPr>
+            <w:r>
+              <w:rPr>
+                <w:i/>
+                <w:lang w:val="en-US"/>
+              </w:rPr>
+              <w:t>CONSTRAINT constraintnaam FOREIGN KEY(attr1,attr2,…) REFERENCES tabel (attri,attrj…) [ON DELETE CASCADE/SET NULL ]</w:t>
+            </w:r>
+          </w:p>
+        </w:tc>
+      </w:tr>
+    </w:tbl>
+    <w:p>
+      <w:pPr>
+        <w:pStyle w:val="NoSpacing"/>
+        <w:rPr>
+          <w:lang w:val="en-US" w:eastAsia="nl-BE"/>
+        </w:rPr>
+      </w:pPr>
+      <w:r>
+        <w:rPr>
+          <w:lang w:val="en-US" w:eastAsia="nl-BE"/>
+        </w:rPr>
+        <w:tab/>
+      </w:r>
+    </w:p>
+    <w:p>
+      <w:pPr>
+        <w:pStyle w:val="NoSpacing"/>
+        <w:rPr>
+          <w:lang w:eastAsia="nl-BE"/>
+        </w:rPr>
+      </w:pPr>
+      <w:r>
+        <w:rPr>
+          <w:b/>
+          <w:lang w:eastAsia="nl-BE"/>
+        </w:rPr>
+        <w:t>ON DELETE CASCADE</w:t>
+      </w:r>
+      <w:r>
+        <w:rPr>
+          <w:lang w:eastAsia="nl-BE"/>
+        </w:rPr>
+        <w:t xml:space="preserve">: </w:t>
+      </w:r>
+      <w:r>
+        <w:rPr>
+          <w:lang w:eastAsia="nl-BE"/>
+        </w:rPr>
+        <w:t xml:space="preserve">Als er rijen </w:t>
+      </w:r>
+      <w:r>
+        <w:rPr>
+          <w:lang w:eastAsia="nl-BE"/>
+        </w:rPr>
+        <w:t>verwijderd</w:t>
+      </w:r>
+      <w:r>
+        <w:rPr>
+          <w:lang w:eastAsia="nl-BE"/>
+        </w:rPr>
+        <w:t xml:space="preserve"> worden, zullen de FK rijen mee </w:t>
+      </w:r>
+      <w:r>
+        <w:rPr>
+          <w:lang w:eastAsia="nl-BE"/>
+        </w:rPr>
+        <w:t>verwijderd</w:t>
+      </w:r>
+      <w:r>
+        <w:rPr>
+          <w:lang w:eastAsia="nl-BE"/>
+        </w:rPr>
+        <w:t xml:space="preserve"> worden. </w:t>
+      </w:r>
+    </w:p>
+    <w:p>
+      <w:pPr>
+        <w:pStyle w:val="NoSpacing"/>
+        <w:rPr>
+          <w:lang w:eastAsia="nl-BE"/>
+        </w:rPr>
+      </w:pPr>
+      <w:r>
+        <w:rPr>
+          <w:b/>
+          <w:lang w:eastAsia="nl-BE"/>
+        </w:rPr>
+        <w:t>ON DELETE SET NULL:</w:t>
+      </w:r>
+      <w:r>
+        <w:rPr>
+          <w:lang w:eastAsia="nl-BE"/>
+        </w:rPr>
+        <w:t xml:space="preserve"> </w:t>
+      </w:r>
+      <w:r>
+        <w:rPr>
+          <w:lang w:eastAsia="nl-BE"/>
+        </w:rPr>
+        <w:t>D</w:t>
+      </w:r>
+      <w:r>
+        <w:rPr>
+          <w:lang w:eastAsia="nl-BE"/>
+        </w:rPr>
+        <w:t>e fk’s worden op null gezet.</w:t>
+      </w:r>
+    </w:p>
+    <w:p>
+      <w:pPr>
+        <w:pStyle w:val="NoSpacing"/>
+        <w:rPr>
+          <w:b/>
+          <w:lang w:eastAsia="nl-BE"/>
+        </w:rPr>
+      </w:pPr>
+      <w:r>
+        <w:rPr>
+          <w:b/>
+          <w:lang w:eastAsia="nl-BE"/>
+        </w:rPr>
+        <w:t>ON DELETE RESTRICT</w:t>
+      </w:r>
+      <w:r>
+        <w:rPr>
+          <w:b/>
+          <w:lang w:eastAsia="nl-BE"/>
+        </w:rPr>
+        <w:t xml:space="preserve"> (default)</w:t>
+      </w:r>
       <w:bookmarkStart w:id="0" w:name="_GoBack"/>
       <w:bookmarkEnd w:id="0"/>
       <w:r>
         <w:rPr>
-          <w:lang w:eastAsia="nl-BE"/>
-        </w:rPr>
-        <w:t>Creatie van een tabel</w:t>
-      </w:r>
+          <w:b/>
+          <w:lang w:eastAsia="nl-BE"/>
+        </w:rPr>
+        <w:t xml:space="preserve">: </w:t>
+      </w:r>
+      <w:r>
+        <w:rPr>
+          <w:lang w:eastAsia="nl-BE"/>
+        </w:rPr>
+        <w:t>Bij het verwijderen van de rij kan het zijn dat er geweigerd zal worden omdat er nog afhankelijke rijen zijn.</w:t>
+      </w:r>
+    </w:p>
+    <w:p>
+      <w:pPr>
+        <w:pStyle w:val="NoSpacing"/>
+        <w:rPr>
+          <w:lang w:eastAsia="nl-BE"/>
+        </w:rPr>
+      </w:pPr>
     </w:p>
     <w:p>
       <w:pPr>
@@ -3632,7 +4844,7 @@
         <w:rFonts w:ascii="Courier New" w:hAnsi="Courier New" w:cs="Courier New" w:hint="default"/>
       </w:rPr>
     </w:lvl>
-    <w:lvl w:ilvl="2" w:tplc="08130005" w:tentative="1">
+    <w:lvl w:ilvl="2" w:tplc="08130005">
       <w:start w:val="1"/>
       <w:numFmt w:val="bullet"/>
       <w:lvlText w:val=""/>
@@ -4494,6 +5706,25 @@
       <w:u w:val="single"/>
     </w:rPr>
   </w:style>
+  <w:style w:type="table" w:styleId="TableGrid">
+    <w:name w:val="Table Grid"/>
+    <w:basedOn w:val="TableNormal"/>
+    <w:uiPriority w:val="39"/>
+    <w:rsid w:val="00587781"/>
+    <w:pPr>
+      <w:spacing w:after="0" w:line="240" w:lineRule="auto"/>
+    </w:pPr>
+    <w:tblPr>
+      <w:tblBorders>
+        <w:top w:val="single" w:sz="4" w:space="0" w:color="auto"/>
+        <w:left w:val="single" w:sz="4" w:space="0" w:color="auto"/>
+        <w:bottom w:val="single" w:sz="4" w:space="0" w:color="auto"/>
+        <w:right w:val="single" w:sz="4" w:space="0" w:color="auto"/>
+        <w:insideH w:val="single" w:sz="4" w:space="0" w:color="auto"/>
+        <w:insideV w:val="single" w:sz="4" w:space="0" w:color="auto"/>
+      </w:tblBorders>
+    </w:tblPr>
+  </w:style>
 </w:styles>
 </file>
 

</xml_diff>

<commit_message>
tabel structuur wijzigen en tabel verwijderen :boom:
</commit_message>
<xml_diff>
--- a/Xan/SQL/Databanken 1.docx
+++ b/Xan/SQL/Databanken 1.docx
@@ -295,25 +295,28 @@
     <w:p>
       <w:pPr>
         <w:pStyle w:val="ListParagraph"/>
-        <w:numPr>
-          <w:ilvl w:val="1"/>
-          <w:numId w:val="1"/>
-        </w:numPr>
-      </w:pPr>
-      <w:r>
+        <w:ind w:left="1440"/>
+        <w:rPr>
+          <w:i/>
+        </w:rPr>
+      </w:pPr>
+      <w:r>
+        <w:rPr>
+          <w:i/>
+        </w:rPr>
         <w:t>Wie krijgt toegang tot db</w:t>
       </w:r>
-    </w:p>
-    <w:p>
-      <w:pPr>
-        <w:pStyle w:val="ListParagraph"/>
-        <w:numPr>
-          <w:ilvl w:val="1"/>
-          <w:numId w:val="1"/>
-        </w:numPr>
-      </w:pPr>
-      <w:r>
-        <w:t>Welke handelingen mogen er uitgevoerd worden</w:t>
+      <w:r>
+        <w:rPr>
+          <w:i/>
+        </w:rPr>
+        <w:t>, w</w:t>
+      </w:r>
+      <w:r>
+        <w:rPr>
+          <w:i/>
+        </w:rPr>
+        <w:t>elke handelingen mogen er uitgevoerd worden</w:t>
       </w:r>
     </w:p>
     <w:p>
@@ -820,12 +823,15 @@
     <w:p>
       <w:pPr>
         <w:pStyle w:val="ListParagraph"/>
-        <w:numPr>
-          <w:ilvl w:val="1"/>
-          <w:numId w:val="1"/>
-        </w:numPr>
-      </w:pPr>
-      <w:r>
+        <w:ind w:left="1440"/>
+        <w:rPr>
+          <w:i/>
+        </w:rPr>
+      </w:pPr>
+      <w:r>
+        <w:rPr>
+          <w:i/>
+        </w:rPr>
         <w:t>Uniciteit van een rij afgedwongen door primary key</w:t>
       </w:r>
     </w:p>
@@ -844,12 +850,15 @@
     <w:p>
       <w:pPr>
         <w:pStyle w:val="ListParagraph"/>
-        <w:numPr>
-          <w:ilvl w:val="1"/>
-          <w:numId w:val="1"/>
-        </w:numPr>
-      </w:pPr>
-      <w:r>
+        <w:ind w:left="1440"/>
+        <w:rPr>
+          <w:i/>
+        </w:rPr>
+      </w:pPr>
+      <w:r>
+        <w:rPr>
+          <w:i/>
+        </w:rPr>
         <w:t>Meerdere attributen of een combinatie ervan vormen een primary key</w:t>
       </w:r>
     </w:p>
@@ -868,12 +877,15 @@
     <w:p>
       <w:pPr>
         <w:pStyle w:val="ListParagraph"/>
-        <w:numPr>
-          <w:ilvl w:val="1"/>
-          <w:numId w:val="1"/>
-        </w:numPr>
-      </w:pPr>
-      <w:r>
+        <w:ind w:left="1440"/>
+        <w:rPr>
+          <w:i/>
+        </w:rPr>
+      </w:pPr>
+      <w:r>
+        <w:rPr>
+          <w:i/>
+        </w:rPr>
         <w:t>Verbanden leggen tussen 2 tabellen</w:t>
       </w:r>
     </w:p>
@@ -896,17 +908,21 @@
       <w:r>
         <w:t>Key constraint</w:t>
       </w:r>
-      <w:r>
-        <w:br/>
-      </w:r>
-      <w:r>
+    </w:p>
+    <w:p>
+      <w:pPr>
+        <w:pStyle w:val="NoSpacing"/>
+        <w:ind w:left="720" w:firstLine="696"/>
+        <w:rPr>
+          <w:i/>
+        </w:rPr>
+      </w:pPr>
+      <w:r>
+        <w:rPr>
+          <w:i/>
+        </w:rPr>
         <w:t>De primary key moet uniek zijn en uniek blijven</w:t>
       </w:r>
-    </w:p>
-    <w:p>
-      <w:pPr>
-        <w:pStyle w:val="NoSpacing"/>
-      </w:pPr>
     </w:p>
     <w:p>
       <w:pPr>
@@ -919,15 +935,24 @@
       <w:r>
         <w:t>Enitity integrity constraint</w:t>
       </w:r>
-      <w:r>
-        <w:br/>
-        <w:t>de primary key moet steeds een geldige waarde hebben (niet null)</w:t>
-      </w:r>
-    </w:p>
-    <w:p>
-      <w:pPr>
-        <w:pStyle w:val="NoSpacing"/>
-      </w:pPr>
+    </w:p>
+    <w:p>
+      <w:pPr>
+        <w:pStyle w:val="NoSpacing"/>
+        <w:ind w:left="720" w:firstLine="696"/>
+        <w:rPr>
+          <w:i/>
+        </w:rPr>
+      </w:pPr>
+      <w:r>
+        <w:t>D</w:t>
+      </w:r>
+      <w:r>
+        <w:rPr>
+          <w:i/>
+        </w:rPr>
+        <w:t>e primary key moet steeds een geldige waarde hebben (niet null)</w:t>
+      </w:r>
     </w:p>
     <w:p>
       <w:pPr>
@@ -938,11 +963,31 @@
         </w:numPr>
       </w:pPr>
       <w:r>
-        <w:t>Referential integrity constraint</w:t>
-      </w:r>
-      <w:r>
-        <w:br/>
-        <w:t>de foreign key moet naar een primary key verwijzen</w:t>
+        <w:t>R</w:t>
+      </w:r>
+      <w:r>
+        <w:t>eferential integrity constraint</w:t>
+      </w:r>
+    </w:p>
+    <w:p>
+      <w:pPr>
+        <w:pStyle w:val="NoSpacing"/>
+        <w:ind w:left="720" w:firstLine="696"/>
+        <w:rPr>
+          <w:i/>
+        </w:rPr>
+      </w:pPr>
+      <w:r>
+        <w:rPr>
+          <w:i/>
+        </w:rPr>
+        <w:t>D</w:t>
+      </w:r>
+      <w:r>
+        <w:rPr>
+          <w:i/>
+        </w:rPr>
+        <w:t>e foreign key moet naar een primary key verwijzen</w:t>
       </w:r>
     </w:p>
     <w:p>
@@ -3157,11 +3202,13 @@
         <w:pStyle w:val="NoSpacing"/>
         <w:ind w:left="1416"/>
         <w:rPr>
-          <w:lang w:eastAsia="nl-BE"/>
-        </w:rPr>
-      </w:pPr>
-      <w:r>
-        <w:rPr>
+          <w:i/>
+          <w:lang w:eastAsia="nl-BE"/>
+        </w:rPr>
+      </w:pPr>
+      <w:r>
+        <w:rPr>
+          <w:i/>
           <w:lang w:eastAsia="nl-BE"/>
         </w:rPr>
         <w:t>Wordt gebruikt voor attributen die een vaste lengte zullen hebben, bv. een telefoonnummer.</w:t>
@@ -3190,11 +3237,13 @@
         <w:pStyle w:val="NoSpacing"/>
         <w:ind w:left="720" w:firstLine="696"/>
         <w:rPr>
-          <w:lang w:eastAsia="nl-BE"/>
-        </w:rPr>
-      </w:pPr>
-      <w:r>
-        <w:rPr>
+          <w:i/>
+          <w:lang w:eastAsia="nl-BE"/>
+        </w:rPr>
+      </w:pPr>
+      <w:r>
+        <w:rPr>
+          <w:i/>
           <w:lang w:eastAsia="nl-BE"/>
         </w:rPr>
         <w:t>Wordt gebruikt voor attributen met een variabele lengte.</w:t>
@@ -3223,11 +3272,13 @@
         <w:pStyle w:val="NoSpacing"/>
         <w:ind w:left="720" w:firstLine="696"/>
         <w:rPr>
-          <w:lang w:eastAsia="nl-BE"/>
-        </w:rPr>
-      </w:pPr>
-      <w:r>
-        <w:rPr>
+          <w:i/>
+          <w:lang w:eastAsia="nl-BE"/>
+        </w:rPr>
+      </w:pPr>
+      <w:r>
+        <w:rPr>
+          <w:i/>
           <w:lang w:eastAsia="nl-BE"/>
         </w:rPr>
         <w:t>Stockering van grote documenten.</w:t>
@@ -3278,23 +3329,27 @@
         <w:pStyle w:val="NoSpacing"/>
         <w:ind w:left="1428"/>
         <w:rPr>
-          <w:lang w:eastAsia="nl-BE"/>
-        </w:rPr>
-      </w:pPr>
-      <w:r>
-        <w:rPr>
+          <w:i/>
+          <w:lang w:eastAsia="nl-BE"/>
+        </w:rPr>
+      </w:pPr>
+      <w:r>
+        <w:rPr>
+          <w:i/>
           <w:lang w:eastAsia="nl-BE"/>
         </w:rPr>
         <w:t xml:space="preserve">N </w:t>
       </w:r>
       <w:r>
         <w:rPr>
+          <w:i/>
           <w:lang w:eastAsia="nl-BE"/>
         </w:rPr>
         <w:sym w:font="Wingdings" w:char="F0E0"/>
       </w:r>
       <w:r>
         <w:rPr>
+          <w:i/>
           <w:lang w:eastAsia="nl-BE"/>
         </w:rPr>
         <w:t xml:space="preserve"> aantal gehelen waarvoor ruimte wordt voorzien.</w:t>
@@ -3335,11 +3390,13 @@
         <w:pStyle w:val="NoSpacing"/>
         <w:ind w:left="1416"/>
         <w:rPr>
-          <w:lang w:eastAsia="nl-BE"/>
-        </w:rPr>
-      </w:pPr>
-      <w:r>
-        <w:rPr>
+          <w:i/>
+          <w:lang w:eastAsia="nl-BE"/>
+        </w:rPr>
+      </w:pPr>
+      <w:r>
+        <w:rPr>
+          <w:i/>
           <w:noProof/>
           <w:lang w:eastAsia="nl-BE"/>
         </w:rPr>
@@ -3404,24 +3461,28 @@
       </w:r>
       <w:r>
         <w:rPr>
+          <w:i/>
           <w:lang w:eastAsia="nl-BE"/>
         </w:rPr>
         <w:t xml:space="preserve">N </w:t>
       </w:r>
       <w:r>
         <w:rPr>
+          <w:i/>
           <w:lang w:eastAsia="nl-BE"/>
         </w:rPr>
         <w:sym w:font="Wingdings" w:char="F0E0"/>
       </w:r>
       <w:r>
         <w:rPr>
+          <w:i/>
           <w:lang w:eastAsia="nl-BE"/>
         </w:rPr>
         <w:t xml:space="preserve"> totaal aantal tekens</w:t>
       </w:r>
       <w:r>
         <w:rPr>
+          <w:i/>
           <w:lang w:eastAsia="nl-BE"/>
         </w:rPr>
         <w:t>.</w:t>
@@ -3432,35 +3493,41 @@
         <w:pStyle w:val="NoSpacing"/>
         <w:ind w:left="1416"/>
         <w:rPr>
-          <w:lang w:eastAsia="nl-BE"/>
-        </w:rPr>
-      </w:pPr>
-      <w:r>
-        <w:rPr>
+          <w:i/>
+          <w:lang w:eastAsia="nl-BE"/>
+        </w:rPr>
+      </w:pPr>
+      <w:r>
+        <w:rPr>
+          <w:i/>
           <w:lang w:eastAsia="nl-BE"/>
         </w:rPr>
         <w:t xml:space="preserve">M </w:t>
       </w:r>
       <w:r>
         <w:rPr>
+          <w:i/>
           <w:lang w:eastAsia="nl-BE"/>
         </w:rPr>
         <w:sym w:font="Wingdings" w:char="F0E0"/>
       </w:r>
       <w:r>
         <w:rPr>
+          <w:i/>
           <w:lang w:eastAsia="nl-BE"/>
         </w:rPr>
         <w:t xml:space="preserve"> geeft het aantal decimalen weer</w:t>
       </w:r>
       <w:r>
         <w:rPr>
+          <w:i/>
           <w:lang w:eastAsia="nl-BE"/>
         </w:rPr>
         <w:t>.</w:t>
       </w:r>
       <w:r>
         <w:rPr>
+          <w:i/>
           <w:lang w:eastAsia="nl-BE"/>
         </w:rPr>
         <w:t xml:space="preserve"> </w:t>
@@ -3577,11 +3644,13 @@
         <w:pStyle w:val="NoSpacing"/>
         <w:ind w:left="1416"/>
         <w:rPr>
-          <w:lang w:eastAsia="nl-BE"/>
-        </w:rPr>
-      </w:pPr>
-      <w:r>
-        <w:rPr>
+          <w:i/>
+          <w:lang w:eastAsia="nl-BE"/>
+        </w:rPr>
+      </w:pPr>
+      <w:r>
+        <w:rPr>
+          <w:i/>
           <w:lang w:eastAsia="nl-BE"/>
         </w:rPr>
         <w:t xml:space="preserve">Standaard DD-MON-YYYY. Bevat </w:t>
@@ -3589,24 +3658,28 @@
       <w:r>
         <w:rPr>
           <w:b/>
+          <w:i/>
           <w:lang w:eastAsia="nl-BE"/>
         </w:rPr>
         <w:t>eeuw, jaar, maand, dag, uur, minuten en seconden</w:t>
       </w:r>
       <w:r>
         <w:rPr>
+          <w:i/>
           <w:lang w:eastAsia="nl-BE"/>
         </w:rPr>
         <w:t xml:space="preserve">. </w:t>
       </w:r>
       <w:r>
         <w:rPr>
+          <w:i/>
           <w:lang w:eastAsia="nl-BE"/>
         </w:rPr>
         <w:t>SYSDATE is</w:t>
       </w:r>
       <w:r>
         <w:rPr>
+          <w:i/>
           <w:lang w:eastAsia="nl-BE"/>
         </w:rPr>
         <w:t xml:space="preserve"> standaard de datum van vandaag.</w:t>
@@ -3635,11 +3708,13 @@
         <w:pStyle w:val="NoSpacing"/>
         <w:ind w:left="1416"/>
         <w:rPr>
-          <w:lang w:eastAsia="nl-BE"/>
-        </w:rPr>
-      </w:pPr>
-      <w:r>
-        <w:rPr>
+          <w:i/>
+          <w:lang w:eastAsia="nl-BE"/>
+        </w:rPr>
+      </w:pPr>
+      <w:r>
+        <w:rPr>
+          <w:i/>
           <w:lang w:eastAsia="nl-BE"/>
         </w:rPr>
         <w:t>Tot op fracties van seconden stockeren.</w:t>
@@ -3657,12 +3732,12 @@
       <w:pPr>
         <w:pStyle w:val="Heading4"/>
         <w:rPr>
-          <w:lang w:eastAsia="nl-BE"/>
-        </w:rPr>
-      </w:pPr>
-      <w:r>
-        <w:rPr>
-          <w:lang w:eastAsia="nl-BE"/>
+          <w:lang w:val="en-US" w:eastAsia="nl-BE"/>
+        </w:rPr>
+      </w:pPr>
+      <w:r>
+        <w:rPr>
+          <w:lang w:val="en-US" w:eastAsia="nl-BE"/>
         </w:rPr>
         <w:t>Andere datatypes</w:t>
       </w:r>
@@ -3672,13 +3747,13 @@
         <w:pStyle w:val="NoSpacing"/>
         <w:rPr>
           <w:b/>
-          <w:lang w:eastAsia="nl-BE"/>
+          <w:lang w:val="en-US" w:eastAsia="nl-BE"/>
         </w:rPr>
       </w:pPr>
       <w:r>
         <w:rPr>
           <w:b/>
-          <w:lang w:eastAsia="nl-BE"/>
+          <w:lang w:val="en-US" w:eastAsia="nl-BE"/>
         </w:rPr>
         <w:t>Binaire datatypes</w:t>
       </w:r>
@@ -3686,17 +3761,13 @@
     <w:p>
       <w:pPr>
         <w:pStyle w:val="NoSpacing"/>
-        <w:numPr>
-          <w:ilvl w:val="0"/>
-          <w:numId w:val="1"/>
-        </w:numPr>
-        <w:rPr>
-          <w:lang w:eastAsia="nl-BE"/>
-        </w:rPr>
-      </w:pPr>
-      <w:r>
-        <w:rPr>
-          <w:lang w:eastAsia="nl-BE"/>
+        <w:rPr>
+          <w:lang w:val="en-US" w:eastAsia="nl-BE"/>
+        </w:rPr>
+      </w:pPr>
+      <w:r>
+        <w:rPr>
+          <w:lang w:val="en-US" w:eastAsia="nl-BE"/>
         </w:rPr>
         <w:t>BLOB (Binary large objects)</w:t>
       </w:r>
@@ -3705,7 +3776,7 @@
       <w:pPr>
         <w:pStyle w:val="NoSpacing"/>
         <w:rPr>
-          <w:lang w:eastAsia="nl-BE"/>
+          <w:lang w:val="en-US" w:eastAsia="nl-BE"/>
         </w:rPr>
       </w:pPr>
     </w:p>
@@ -4653,43 +4724,845 @@
         </w:rPr>
         <w:t xml:space="preserve"> (default)</w:t>
       </w:r>
+      <w:r>
+        <w:rPr>
+          <w:b/>
+          <w:lang w:eastAsia="nl-BE"/>
+        </w:rPr>
+        <w:t xml:space="preserve">: </w:t>
+      </w:r>
+      <w:r>
+        <w:rPr>
+          <w:lang w:eastAsia="nl-BE"/>
+        </w:rPr>
+        <w:t>Bij het verwijderen van de rij kan het zijn dat er geweigerd zal worden omdat er nog afhankelijke rijen zijn.</w:t>
+      </w:r>
+    </w:p>
+    <w:p>
+      <w:pPr>
+        <w:rPr>
+          <w:lang w:eastAsia="nl-BE"/>
+        </w:rPr>
+      </w:pPr>
+      <w:r>
+        <w:rPr>
+          <w:lang w:eastAsia="nl-BE"/>
+        </w:rPr>
+        <w:br w:type="page"/>
+      </w:r>
+    </w:p>
+    <w:p>
+      <w:pPr>
+        <w:pStyle w:val="Heading1"/>
+        <w:rPr>
+          <w:lang w:eastAsia="nl-BE"/>
+        </w:rPr>
+      </w:pPr>
+      <w:r>
+        <w:rPr>
+          <w:lang w:eastAsia="nl-BE"/>
+        </w:rPr>
+        <w:lastRenderedPageBreak/>
+        <w:t xml:space="preserve">Wijzigen van de tabelstructuur </w:t>
+      </w:r>
+    </w:p>
+    <w:p>
+      <w:pPr>
+        <w:pStyle w:val="Heading2"/>
+        <w:rPr>
+          <w:lang w:eastAsia="nl-BE"/>
+        </w:rPr>
+      </w:pPr>
+      <w:r>
+        <w:rPr>
+          <w:lang w:eastAsia="nl-BE"/>
+        </w:rPr>
+        <w:t>Verwijderen van een tabel</w:t>
+      </w:r>
+    </w:p>
+    <w:p>
+      <w:pPr>
+        <w:pStyle w:val="Heading3"/>
+        <w:rPr>
+          <w:lang w:eastAsia="nl-BE"/>
+        </w:rPr>
+      </w:pPr>
+      <w:r>
+        <w:rPr>
+          <w:lang w:eastAsia="nl-BE"/>
+        </w:rPr>
+        <w:t>Alter table</w:t>
+      </w:r>
+    </w:p>
+    <w:p>
+      <w:pPr>
+        <w:pStyle w:val="NoSpacing"/>
+        <w:rPr>
+          <w:lang w:val="en-US" w:eastAsia="nl-BE"/>
+        </w:rPr>
+      </w:pPr>
+      <w:r>
+        <w:rPr>
+          <w:rStyle w:val="Heading4Char"/>
+          <w:lang w:val="en-US"/>
+        </w:rPr>
+        <w:t>Add</w:t>
+      </w:r>
+      <w:r>
+        <w:rPr>
+          <w:lang w:val="en-US" w:eastAsia="nl-BE"/>
+        </w:rPr>
+        <w:t xml:space="preserve"> </w:t>
+      </w:r>
+    </w:p>
+    <w:p>
+      <w:pPr>
+        <w:pStyle w:val="NoSpacing"/>
+        <w:rPr>
+          <w:lang w:val="en-US" w:eastAsia="nl-BE"/>
+        </w:rPr>
+      </w:pPr>
+      <w:r>
+        <w:rPr>
+          <w:lang w:val="en-US" w:eastAsia="nl-BE"/>
+        </w:rPr>
+        <w:t>Toevoegen attributen en table constraints.</w:t>
+      </w:r>
+    </w:p>
+    <w:p>
+      <w:pPr>
+        <w:pStyle w:val="NoSpacing"/>
+        <w:rPr>
+          <w:i/>
+          <w:lang w:val="en-US" w:eastAsia="nl-BE"/>
+        </w:rPr>
+      </w:pPr>
+      <w:r>
+        <w:rPr>
+          <w:i/>
+          <w:lang w:val="en-US" w:eastAsia="nl-BE"/>
+        </w:rPr>
+        <w:t xml:space="preserve">ALTER TABLE medewerkers </w:t>
+      </w:r>
+      <w:r>
+        <w:rPr>
+          <w:i/>
+          <w:lang w:val="en-US" w:eastAsia="nl-BE"/>
+        </w:rPr>
+        <w:t xml:space="preserve">ADD adres </w:t>
+      </w:r>
+      <w:r>
+        <w:rPr>
+          <w:i/>
+          <w:lang w:val="en-US" w:eastAsia="nl-BE"/>
+        </w:rPr>
+        <w:t>VARCHAR2 (</w:t>
+      </w:r>
+      <w:r>
+        <w:rPr>
+          <w:i/>
+          <w:lang w:val="en-US" w:eastAsia="nl-BE"/>
+        </w:rPr>
+        <w:t xml:space="preserve">50) CONSTRAINT c_adres </w:t>
+      </w:r>
+      <w:r>
+        <w:rPr>
+          <w:i/>
+          <w:lang w:val="en-US" w:eastAsia="nl-BE"/>
+        </w:rPr>
+        <w:t>CHECK (</w:t>
+      </w:r>
+      <w:r>
+        <w:rPr>
+          <w:i/>
+          <w:lang w:val="en-US" w:eastAsia="nl-BE"/>
+        </w:rPr>
+        <w:t xml:space="preserve">adres = </w:t>
+      </w:r>
+      <w:r>
+        <w:rPr>
+          <w:i/>
+          <w:lang w:val="en-US" w:eastAsia="nl-BE"/>
+        </w:rPr>
+        <w:t>UPPER (</w:t>
+      </w:r>
+      <w:r>
+        <w:rPr>
+          <w:i/>
+          <w:lang w:val="en-US" w:eastAsia="nl-BE"/>
+        </w:rPr>
+        <w:t>adres</w:t>
+      </w:r>
+      <w:r>
+        <w:rPr>
+          <w:i/>
+          <w:lang w:val="en-US" w:eastAsia="nl-BE"/>
+        </w:rPr>
+        <w:t>))</w:t>
+      </w:r>
+      <w:r>
+        <w:rPr>
+          <w:i/>
+          <w:lang w:val="en-US" w:eastAsia="nl-BE"/>
+        </w:rPr>
+        <w:t>;</w:t>
+      </w:r>
+    </w:p>
+    <w:p>
+      <w:pPr>
+        <w:pStyle w:val="NoSpacing"/>
+        <w:rPr>
+          <w:b/>
+          <w:lang w:eastAsia="nl-BE"/>
+        </w:rPr>
+      </w:pPr>
+      <w:r>
+        <w:rPr>
+          <w:i/>
+          <w:lang w:val="en-US" w:eastAsia="nl-BE"/>
+        </w:rPr>
+        <w:t>ALTER TABLE opdrachten</w:t>
+      </w:r>
+      <w:r>
+        <w:rPr>
+          <w:lang w:val="en-US" w:eastAsia="nl-BE"/>
+        </w:rPr>
+        <w:t xml:space="preserve"> </w:t>
+      </w:r>
+      <w:r>
+        <w:rPr>
+          <w:i/>
+          <w:lang w:val="en-US" w:eastAsia="nl-BE"/>
+        </w:rPr>
+        <w:t xml:space="preserve">ADD constraint pk_opdrachten PRIMARY </w:t>
+      </w:r>
+      <w:r>
+        <w:rPr>
+          <w:i/>
+          <w:lang w:val="en-US" w:eastAsia="nl-BE"/>
+        </w:rPr>
+        <w:t>KEY (</w:t>
+      </w:r>
+      <w:r>
+        <w:rPr>
+          <w:i/>
+          <w:lang w:eastAsia="nl-BE"/>
+        </w:rPr>
+        <w:t>sofi_nr, proj_nr)</w:t>
+      </w:r>
+      <w:r>
+        <w:rPr>
+          <w:lang w:eastAsia="nl-BE"/>
+        </w:rPr>
+        <w:t>;</w:t>
+      </w:r>
+    </w:p>
+    <w:p>
+      <w:pPr>
+        <w:pStyle w:val="NoSpacing"/>
+        <w:rPr>
+          <w:i/>
+          <w:lang w:eastAsia="nl-BE"/>
+        </w:rPr>
+      </w:pPr>
+    </w:p>
+    <w:p>
+      <w:pPr>
+        <w:pStyle w:val="Heading4"/>
+        <w:rPr>
+          <w:lang w:eastAsia="nl-BE"/>
+        </w:rPr>
+      </w:pPr>
+      <w:r>
+        <w:rPr>
+          <w:lang w:eastAsia="nl-BE"/>
+        </w:rPr>
+        <w:t>Modify</w:t>
+      </w:r>
+    </w:p>
+    <w:p>
+      <w:pPr>
+        <w:pStyle w:val="NoSpacing"/>
+        <w:rPr>
+          <w:lang w:eastAsia="nl-BE"/>
+        </w:rPr>
+      </w:pPr>
+      <w:r>
+        <w:rPr>
+          <w:lang w:eastAsia="nl-BE"/>
+        </w:rPr>
+        <w:t>Wijzijngen aan te brengen in bestaa</w:t>
+      </w:r>
+      <w:r>
+        <w:rPr>
+          <w:lang w:eastAsia="nl-BE"/>
+        </w:rPr>
+        <w:t xml:space="preserve">nd </w:t>
+      </w:r>
+      <w:r>
+        <w:rPr>
+          <w:lang w:eastAsia="nl-BE"/>
+        </w:rPr>
+        <w:t>attributen (</w:t>
+      </w:r>
+      <w:r>
+        <w:rPr>
+          <w:lang w:eastAsia="nl-BE"/>
+        </w:rPr>
+        <w:t>datatype wijzigen,</w:t>
+      </w:r>
+      <w:r>
+        <w:rPr>
+          <w:lang w:eastAsia="nl-BE"/>
+        </w:rPr>
+        <w:t xml:space="preserve"> default waarde </w:t>
+      </w:r>
+      <w:r>
+        <w:rPr>
+          <w:lang w:eastAsia="nl-BE"/>
+        </w:rPr>
+        <w:t>toevoe</w:t>
+      </w:r>
+      <w:r>
+        <w:rPr>
+          <w:lang w:eastAsia="nl-BE"/>
+        </w:rPr>
+        <w:t>gen, column constraints toevoegen)</w:t>
+      </w:r>
+      <w:r>
+        <w:rPr>
+          <w:lang w:eastAsia="nl-BE"/>
+        </w:rPr>
+        <w:t>.</w:t>
+      </w:r>
+    </w:p>
+    <w:p>
+      <w:pPr>
+        <w:pStyle w:val="NoSpacing"/>
+        <w:rPr>
+          <w:i/>
+          <w:lang w:eastAsia="nl-BE"/>
+        </w:rPr>
+      </w:pPr>
+      <w:r>
+        <w:rPr>
+          <w:i/>
+          <w:lang w:eastAsia="nl-BE"/>
+        </w:rPr>
+        <w:t>ALTER TABLE medewerkers MODIFY parkeerplaats CONSTRAINT nn_parkplaats NOT NULL;</w:t>
+      </w:r>
+    </w:p>
+    <w:p>
+      <w:pPr>
+        <w:pStyle w:val="NoSpacing"/>
+        <w:ind w:left="708" w:hanging="708"/>
+        <w:rPr>
+          <w:i/>
+          <w:lang w:val="en-US" w:eastAsia="nl-BE"/>
+        </w:rPr>
+      </w:pPr>
+      <w:r>
+        <w:rPr>
+          <w:i/>
+          <w:lang w:val="en-US" w:eastAsia="nl-BE"/>
+        </w:rPr>
+        <w:t>ALTER TABLE medewerkers MODIFY salaris DEFAULT 0;</w:t>
+      </w:r>
+    </w:p>
+    <w:p>
+      <w:pPr>
+        <w:pStyle w:val="NoSpacing"/>
+        <w:ind w:left="708" w:hanging="708"/>
+        <w:rPr>
+          <w:i/>
+          <w:lang w:val="en-US" w:eastAsia="nl-BE"/>
+        </w:rPr>
+      </w:pPr>
+      <w:r>
+        <w:rPr>
+          <w:i/>
+          <w:lang w:val="en-US" w:eastAsia="nl-BE"/>
+        </w:rPr>
+        <w:t xml:space="preserve">ALTER TABLE medewerkers MODIFY salaris </w:t>
+      </w:r>
+      <w:r>
+        <w:rPr>
+          <w:i/>
+          <w:lang w:val="en-US" w:eastAsia="nl-BE"/>
+        </w:rPr>
+        <w:t>NUMBER (</w:t>
+      </w:r>
+      <w:r>
+        <w:rPr>
+          <w:i/>
+          <w:lang w:val="en-US" w:eastAsia="nl-BE"/>
+        </w:rPr>
+        <w:t>9</w:t>
+      </w:r>
+      <w:r>
+        <w:rPr>
+          <w:i/>
+          <w:lang w:val="en-US" w:eastAsia="nl-BE"/>
+        </w:rPr>
+        <w:t>, 2</w:t>
+      </w:r>
+      <w:r>
+        <w:rPr>
+          <w:i/>
+          <w:lang w:val="en-US" w:eastAsia="nl-BE"/>
+        </w:rPr>
+        <w:t>):</w:t>
+      </w:r>
+    </w:p>
+    <w:p>
+      <w:pPr>
+        <w:pStyle w:val="NoSpacing"/>
+        <w:rPr>
+          <w:lang w:val="en-US" w:eastAsia="nl-BE"/>
+        </w:rPr>
+      </w:pPr>
+    </w:p>
+    <w:p>
+      <w:pPr>
+        <w:pStyle w:val="Heading4"/>
+        <w:rPr>
+          <w:lang w:eastAsia="nl-BE"/>
+        </w:rPr>
+      </w:pPr>
+      <w:r>
+        <w:rPr>
+          <w:lang w:eastAsia="nl-BE"/>
+        </w:rPr>
+        <w:t>Drop</w:t>
+      </w:r>
+    </w:p>
+    <w:p>
+      <w:pPr>
+        <w:pStyle w:val="NoSpacing"/>
+        <w:rPr>
+          <w:lang w:eastAsia="nl-BE"/>
+        </w:rPr>
+      </w:pPr>
+      <w:r>
+        <w:rPr>
+          <w:lang w:eastAsia="nl-BE"/>
+        </w:rPr>
+        <w:t>Attribuut of constraint verwijderen</w:t>
+      </w:r>
+    </w:p>
+    <w:p>
+      <w:pPr>
+        <w:pStyle w:val="NoSpacing"/>
+        <w:rPr>
+          <w:i/>
+          <w:lang w:val="en-US" w:eastAsia="nl-BE"/>
+        </w:rPr>
+      </w:pPr>
+      <w:r>
+        <w:rPr>
+          <w:i/>
+          <w:lang w:val="en-US" w:eastAsia="nl-BE"/>
+        </w:rPr>
+        <w:t>ALTER TABLE medewerkers DROP COLUMN salaris;</w:t>
+      </w:r>
+    </w:p>
+    <w:p>
+      <w:pPr>
+        <w:pStyle w:val="NoSpacing"/>
+        <w:rPr>
+          <w:i/>
+          <w:lang w:eastAsia="nl-BE"/>
+        </w:rPr>
+      </w:pPr>
+      <w:r>
+        <w:rPr>
+          <w:i/>
+          <w:lang w:eastAsia="nl-BE"/>
+        </w:rPr>
+        <w:t>ALTER TABLE medewerkers DROP constraint nn_parkplaats;</w:t>
+      </w:r>
+    </w:p>
+    <w:p>
+      <w:pPr>
+        <w:pStyle w:val="NoSpacing"/>
+        <w:rPr>
+          <w:lang w:eastAsia="nl-BE"/>
+        </w:rPr>
+      </w:pPr>
+    </w:p>
+    <w:p>
+      <w:pPr>
+        <w:pStyle w:val="NoSpacing"/>
+        <w:rPr>
+          <w:b/>
+          <w:lang w:eastAsia="nl-BE"/>
+        </w:rPr>
+      </w:pPr>
+      <w:r>
+        <w:rPr>
+          <w:b/>
+          <w:lang w:eastAsia="nl-BE"/>
+        </w:rPr>
+        <w:t>Wat als je een PK wil verwijderen?</w:t>
+      </w:r>
+    </w:p>
+    <w:p>
+      <w:pPr>
+        <w:pStyle w:val="NoSpacing"/>
+        <w:numPr>
+          <w:ilvl w:val="0"/>
+          <w:numId w:val="3"/>
+        </w:numPr>
+        <w:rPr>
+          <w:i/>
+          <w:lang w:val="en-US" w:eastAsia="nl-BE"/>
+        </w:rPr>
+      </w:pPr>
+      <w:r>
+        <w:rPr>
+          <w:i/>
+          <w:lang w:val="en-US"/>
+        </w:rPr>
+        <w:t xml:space="preserve">ALTER TABLE projecten DROP CONSTRAINT pk_project CASCADE; </w:t>
+      </w:r>
+    </w:p>
+    <w:p>
+      <w:pPr>
+        <w:pStyle w:val="NoSpacing"/>
+        <w:ind w:left="720"/>
+        <w:rPr>
+          <w:i/>
+          <w:lang w:val="en-US"/>
+        </w:rPr>
+      </w:pPr>
+      <w:r>
+        <w:rPr>
+          <w:lang w:val="en-US"/>
+        </w:rPr>
+        <w:t xml:space="preserve">Of </w:t>
+      </w:r>
+      <w:r>
+        <w:rPr>
+          <w:i/>
+          <w:lang w:val="en-US"/>
+        </w:rPr>
+        <w:t>ALTER TABLE projecten DROP PRIMARY KEY CASCADE;</w:t>
+      </w:r>
+    </w:p>
+    <w:p>
+      <w:pPr>
+        <w:pStyle w:val="NoSpacing"/>
+        <w:ind w:left="720"/>
+      </w:pPr>
+      <w:r>
+        <w:rPr>
+          <w:lang w:val="en-US"/>
+        </w:rPr>
+        <w:sym w:font="Wingdings" w:char="F0E0"/>
+      </w:r>
+      <w:r>
+        <w:t xml:space="preserve"> </w:t>
+      </w:r>
+      <w:r>
+        <w:t>De</w:t>
+      </w:r>
+      <w:r>
+        <w:t xml:space="preserve"> FK constraints die hiernaar verwijzen worden mee verwijderd.</w:t>
+      </w:r>
+    </w:p>
+    <w:p>
+      <w:pPr>
+        <w:pStyle w:val="NoSpacing"/>
+        <w:rPr>
+          <w:i/>
+          <w:lang w:eastAsia="nl-BE"/>
+        </w:rPr>
+      </w:pPr>
+    </w:p>
+    <w:p>
+      <w:pPr>
+        <w:pStyle w:val="NoSpacing"/>
+        <w:rPr>
+          <w:b/>
+          <w:lang w:eastAsia="nl-BE"/>
+        </w:rPr>
+      </w:pPr>
+      <w:r>
+        <w:rPr>
+          <w:b/>
+          <w:lang w:eastAsia="nl-BE"/>
+        </w:rPr>
+        <w:t>Wat als je een bestaand constraint wilt wijzigen?</w:t>
+      </w:r>
+    </w:p>
+    <w:p>
+      <w:pPr>
+        <w:pStyle w:val="NoSpacing"/>
+        <w:rPr>
+          <w:lang w:eastAsia="nl-BE"/>
+        </w:rPr>
+      </w:pPr>
+      <w:r>
+        <w:rPr>
+          <w:lang w:eastAsia="nl-BE"/>
+        </w:rPr>
+        <w:t xml:space="preserve">Eerst droppen van constraint en dan </w:t>
+      </w:r>
+      <w:r>
+        <w:rPr>
+          <w:b/>
+          <w:lang w:eastAsia="nl-BE"/>
+        </w:rPr>
+        <w:t>ADD (</w:t>
+      </w:r>
+      <w:r>
+        <w:rPr>
+          <w:b/>
+          <w:lang w:eastAsia="nl-BE"/>
+        </w:rPr>
+        <w:t>voor table constraint)</w:t>
+      </w:r>
+      <w:r>
+        <w:rPr>
+          <w:lang w:eastAsia="nl-BE"/>
+        </w:rPr>
+        <w:t xml:space="preserve"> of </w:t>
+      </w:r>
+      <w:r>
+        <w:rPr>
+          <w:b/>
+          <w:lang w:eastAsia="nl-BE"/>
+        </w:rPr>
+        <w:t>MODIFY (</w:t>
+      </w:r>
+      <w:r>
+        <w:rPr>
+          <w:b/>
+          <w:lang w:eastAsia="nl-BE"/>
+        </w:rPr>
+        <w:t>voor column constraint)</w:t>
+      </w:r>
+      <w:r>
+        <w:rPr>
+          <w:lang w:eastAsia="nl-BE"/>
+        </w:rPr>
+        <w:t>.</w:t>
+      </w:r>
+    </w:p>
+    <w:p>
+      <w:pPr>
+        <w:pStyle w:val="NoSpacing"/>
+        <w:rPr>
+          <w:i/>
+          <w:lang w:eastAsia="nl-BE"/>
+        </w:rPr>
+      </w:pPr>
+    </w:p>
+    <w:p>
+      <w:pPr>
+        <w:pStyle w:val="Heading4"/>
+        <w:rPr>
+          <w:lang w:eastAsia="nl-BE"/>
+        </w:rPr>
+      </w:pPr>
+      <w:r>
+        <w:rPr>
+          <w:lang w:eastAsia="nl-BE"/>
+        </w:rPr>
+        <w:t>Set unused column</w:t>
+      </w:r>
+    </w:p>
+    <w:p>
+      <w:pPr>
+        <w:pStyle w:val="NoSpacing"/>
+        <w:rPr>
+          <w:i/>
+          <w:lang w:val="en-US" w:eastAsia="nl-BE"/>
+        </w:rPr>
+      </w:pPr>
+      <w:r>
+        <w:rPr>
+          <w:i/>
+          <w:lang w:val="en-US" w:eastAsia="nl-BE"/>
+        </w:rPr>
+        <w:t>ALTER TABLE afdelingen SE</w:t>
+      </w:r>
+      <w:r>
+        <w:rPr>
+          <w:i/>
+          <w:lang w:val="en-US" w:eastAsia="nl-BE"/>
+        </w:rPr>
+        <w:t>T UNUSED COLUMN mgr_start_datum;</w:t>
+      </w:r>
+    </w:p>
+    <w:p>
+      <w:pPr>
+        <w:pStyle w:val="NoSpacing"/>
+        <w:rPr>
+          <w:lang w:val="en-US" w:eastAsia="nl-BE"/>
+        </w:rPr>
+      </w:pPr>
+    </w:p>
+    <w:p>
+      <w:pPr>
+        <w:pStyle w:val="Heading4"/>
+        <w:rPr>
+          <w:lang w:eastAsia="nl-BE"/>
+        </w:rPr>
+      </w:pPr>
+      <w:r>
+        <w:rPr>
+          <w:lang w:eastAsia="nl-BE"/>
+        </w:rPr>
+        <w:t>Rename column</w:t>
+      </w:r>
+    </w:p>
+    <w:p>
+      <w:pPr>
+        <w:pStyle w:val="NoSpacing"/>
+        <w:rPr>
+          <w:i/>
+          <w:lang w:eastAsia="nl-BE"/>
+        </w:rPr>
+      </w:pPr>
+      <w:r>
+        <w:rPr>
+          <w:i/>
+          <w:lang w:eastAsia="nl-BE"/>
+        </w:rPr>
+        <w:t>ALTER TABLE afdelingen REN</w:t>
+      </w:r>
+      <w:r>
+        <w:rPr>
+          <w:i/>
+          <w:lang w:eastAsia="nl-BE"/>
+        </w:rPr>
+        <w:t>AME COLUMN afd_naam TO naam_afd;</w:t>
+      </w:r>
+    </w:p>
+    <w:p>
+      <w:pPr>
+        <w:pStyle w:val="NoSpacing"/>
+        <w:rPr>
+          <w:lang w:eastAsia="nl-BE"/>
+        </w:rPr>
+      </w:pPr>
+    </w:p>
+    <w:p>
+      <w:pPr>
+        <w:pStyle w:val="Heading4"/>
+        <w:rPr>
+          <w:lang w:eastAsia="nl-BE"/>
+        </w:rPr>
+      </w:pPr>
+      <w:r>
+        <w:rPr>
+          <w:lang w:eastAsia="nl-BE"/>
+        </w:rPr>
+        <w:t>Read only</w:t>
+      </w:r>
+    </w:p>
+    <w:p>
+      <w:pPr>
+        <w:pStyle w:val="NoSpacing"/>
+        <w:rPr>
+          <w:i/>
+          <w:lang w:val="en-US" w:eastAsia="nl-BE"/>
+        </w:rPr>
+      </w:pPr>
+      <w:r>
+        <w:rPr>
+          <w:i/>
+          <w:lang w:val="en-US" w:eastAsia="nl-BE"/>
+        </w:rPr>
+        <w:t>ALTER TAB</w:t>
+      </w:r>
+      <w:r>
+        <w:rPr>
+          <w:i/>
+          <w:lang w:val="en-US" w:eastAsia="nl-BE"/>
+        </w:rPr>
+        <w:t>LE afdelingen READ ONLY;</w:t>
+      </w:r>
+    </w:p>
+    <w:p>
+      <w:pPr>
+        <w:pStyle w:val="NoSpacing"/>
+        <w:rPr>
+          <w:lang w:val="en-US" w:eastAsia="nl-BE"/>
+        </w:rPr>
+      </w:pPr>
+    </w:p>
+    <w:p>
+      <w:pPr>
+        <w:pStyle w:val="Heading4"/>
+        <w:rPr>
+          <w:lang w:eastAsia="nl-BE"/>
+        </w:rPr>
+      </w:pPr>
+      <w:r>
+        <w:rPr>
+          <w:lang w:eastAsia="nl-BE"/>
+        </w:rPr>
+        <w:t>Drop table</w:t>
+      </w:r>
+    </w:p>
+    <w:p>
+      <w:pPr>
+        <w:pStyle w:val="NoSpacing"/>
+        <w:rPr>
+          <w:lang w:eastAsia="nl-BE"/>
+        </w:rPr>
+      </w:pPr>
+      <w:r>
+        <w:rPr>
+          <w:lang w:eastAsia="nl-BE"/>
+        </w:rPr>
+        <w:t>Je kan een table maar verwijderen wanneer er geen FK verwijzen naar de betreffende table, zelfs bij ON DELETE CASCADE/SET NULL.</w:t>
+      </w:r>
+    </w:p>
+    <w:p>
+      <w:pPr>
+        <w:pStyle w:val="NoSpacing"/>
+        <w:numPr>
+          <w:ilvl w:val="0"/>
+          <w:numId w:val="3"/>
+        </w:numPr>
+        <w:rPr>
+          <w:lang w:val="en-US" w:eastAsia="nl-BE"/>
+        </w:rPr>
+      </w:pPr>
+      <w:r>
+        <w:rPr>
+          <w:i/>
+          <w:lang w:val="en-US" w:eastAsia="nl-BE"/>
+        </w:rPr>
+        <w:t>DROP TABLE projecten CASCADE CONSTRAINTS;</w:t>
+      </w:r>
+    </w:p>
+    <w:p>
+      <w:pPr>
+        <w:pStyle w:val="NoSpacing"/>
+        <w:rPr>
+          <w:lang w:val="en-US" w:eastAsia="nl-BE"/>
+        </w:rPr>
+      </w:pPr>
+    </w:p>
+    <w:p>
+      <w:pPr>
+        <w:pStyle w:val="NoSpacing"/>
+        <w:rPr>
+          <w:lang w:val="en-US" w:eastAsia="nl-BE"/>
+        </w:rPr>
+      </w:pPr>
       <w:bookmarkStart w:id="0" w:name="_GoBack"/>
       <w:bookmarkEnd w:id="0"/>
-      <w:r>
-        <w:rPr>
-          <w:b/>
-          <w:lang w:eastAsia="nl-BE"/>
-        </w:rPr>
-        <w:t xml:space="preserve">: </w:t>
-      </w:r>
-      <w:r>
-        <w:rPr>
-          <w:lang w:eastAsia="nl-BE"/>
-        </w:rPr>
-        <w:t>Bij het verwijderen van de rij kan het zijn dat er geweigerd zal worden omdat er nog afhankelijke rijen zijn.</w:t>
-      </w:r>
-    </w:p>
-    <w:p>
-      <w:pPr>
-        <w:pStyle w:val="NoSpacing"/>
-        <w:rPr>
-          <w:lang w:eastAsia="nl-BE"/>
-        </w:rPr>
-      </w:pPr>
-    </w:p>
-    <w:p>
-      <w:pPr>
-        <w:pStyle w:val="NoSpacing"/>
-        <w:rPr>
-          <w:lang w:eastAsia="nl-BE"/>
-        </w:rPr>
-      </w:pPr>
-    </w:p>
-    <w:p>
-      <w:pPr>
-        <w:pStyle w:val="NoSpacing"/>
-        <w:rPr>
-          <w:lang w:eastAsia="nl-BE"/>
+    </w:p>
+    <w:p>
+      <w:pPr>
+        <w:pStyle w:val="NoSpacing"/>
+        <w:rPr>
+          <w:lang w:val="en-US" w:eastAsia="nl-BE"/>
         </w:rPr>
       </w:pPr>
     </w:p>
@@ -4818,6 +5691,95 @@
     </w:lvl>
   </w:abstractNum>
   <w:abstractNum w:abstractNumId="1" w15:restartNumberingAfterBreak="0">
+    <w:nsid w:val="14B50F97"/>
+    <w:multiLevelType w:val="hybridMultilevel"/>
+    <w:tmpl w:val="AF0AA9A2"/>
+    <w:lvl w:ilvl="0" w:tplc="0813000F">
+      <w:start w:val="1"/>
+      <w:numFmt w:val="decimal"/>
+      <w:lvlText w:val="%1."/>
+      <w:lvlJc w:val="left"/>
+      <w:pPr>
+        <w:ind w:left="720" w:hanging="360"/>
+      </w:pPr>
+      <w:rPr>
+        <w:rFonts w:hint="default"/>
+      </w:rPr>
+    </w:lvl>
+    <w:lvl w:ilvl="1" w:tplc="08130019" w:tentative="1">
+      <w:start w:val="1"/>
+      <w:numFmt w:val="lowerLetter"/>
+      <w:lvlText w:val="%2."/>
+      <w:lvlJc w:val="left"/>
+      <w:pPr>
+        <w:ind w:left="1440" w:hanging="360"/>
+      </w:pPr>
+    </w:lvl>
+    <w:lvl w:ilvl="2" w:tplc="0813001B" w:tentative="1">
+      <w:start w:val="1"/>
+      <w:numFmt w:val="lowerRoman"/>
+      <w:lvlText w:val="%3."/>
+      <w:lvlJc w:val="right"/>
+      <w:pPr>
+        <w:ind w:left="2160" w:hanging="180"/>
+      </w:pPr>
+    </w:lvl>
+    <w:lvl w:ilvl="3" w:tplc="0813000F" w:tentative="1">
+      <w:start w:val="1"/>
+      <w:numFmt w:val="decimal"/>
+      <w:lvlText w:val="%4."/>
+      <w:lvlJc w:val="left"/>
+      <w:pPr>
+        <w:ind w:left="2880" w:hanging="360"/>
+      </w:pPr>
+    </w:lvl>
+    <w:lvl w:ilvl="4" w:tplc="08130019" w:tentative="1">
+      <w:start w:val="1"/>
+      <w:numFmt w:val="lowerLetter"/>
+      <w:lvlText w:val="%5."/>
+      <w:lvlJc w:val="left"/>
+      <w:pPr>
+        <w:ind w:left="3600" w:hanging="360"/>
+      </w:pPr>
+    </w:lvl>
+    <w:lvl w:ilvl="5" w:tplc="0813001B" w:tentative="1">
+      <w:start w:val="1"/>
+      <w:numFmt w:val="lowerRoman"/>
+      <w:lvlText w:val="%6."/>
+      <w:lvlJc w:val="right"/>
+      <w:pPr>
+        <w:ind w:left="4320" w:hanging="180"/>
+      </w:pPr>
+    </w:lvl>
+    <w:lvl w:ilvl="6" w:tplc="0813000F" w:tentative="1">
+      <w:start w:val="1"/>
+      <w:numFmt w:val="decimal"/>
+      <w:lvlText w:val="%7."/>
+      <w:lvlJc w:val="left"/>
+      <w:pPr>
+        <w:ind w:left="5040" w:hanging="360"/>
+      </w:pPr>
+    </w:lvl>
+    <w:lvl w:ilvl="7" w:tplc="08130019" w:tentative="1">
+      <w:start w:val="1"/>
+      <w:numFmt w:val="lowerLetter"/>
+      <w:lvlText w:val="%8."/>
+      <w:lvlJc w:val="left"/>
+      <w:pPr>
+        <w:ind w:left="5760" w:hanging="360"/>
+      </w:pPr>
+    </w:lvl>
+    <w:lvl w:ilvl="8" w:tplc="0813001B" w:tentative="1">
+      <w:start w:val="1"/>
+      <w:numFmt w:val="lowerRoman"/>
+      <w:lvlText w:val="%9."/>
+      <w:lvlJc w:val="right"/>
+      <w:pPr>
+        <w:ind w:left="6480" w:hanging="180"/>
+      </w:pPr>
+    </w:lvl>
+  </w:abstractNum>
+  <w:abstractNum w:abstractNumId="2" w15:restartNumberingAfterBreak="0">
     <w:nsid w:val="72BF64D6"/>
     <w:multiLevelType w:val="hybridMultilevel"/>
     <w:tmpl w:val="F0406B22"/>
@@ -4929,7 +5891,7 @@
       </w:rPr>
     </w:lvl>
   </w:abstractNum>
-  <w:abstractNum w:abstractNumId="2" w15:restartNumberingAfterBreak="0">
+  <w:abstractNum w:abstractNumId="3" w15:restartNumberingAfterBreak="0">
     <w:nsid w:val="754F324A"/>
     <w:multiLevelType w:val="hybridMultilevel"/>
     <w:tmpl w:val="1136B20A"/>
@@ -5042,13 +6004,16 @@
     </w:lvl>
   </w:abstractNum>
   <w:num w:numId="1">
-    <w:abstractNumId w:val="1"/>
+    <w:abstractNumId w:val="2"/>
   </w:num>
   <w:num w:numId="2">
     <w:abstractNumId w:val="0"/>
   </w:num>
   <w:num w:numId="3">
-    <w:abstractNumId w:val="2"/>
+    <w:abstractNumId w:val="3"/>
+  </w:num>
+  <w:num w:numId="4">
+    <w:abstractNumId w:val="1"/>
   </w:num>
 </w:numbering>
 </file>

</xml_diff>

<commit_message>
Volgnummers en DML :fire:
</commit_message>
<xml_diff>
--- a/Xan/SQL/Databanken 1.docx
+++ b/Xan/SQL/Databanken 1.docx
@@ -4765,6 +4765,12 @@
         <w:lastRenderedPageBreak/>
         <w:t xml:space="preserve">Wijzigen van de tabelstructuur </w:t>
       </w:r>
+      <w:r>
+        <w:rPr>
+          <w:lang w:eastAsia="nl-BE"/>
+        </w:rPr>
+        <w:t>(DDL)</w:t>
+      </w:r>
     </w:p>
     <w:p>
       <w:pPr>
@@ -4777,26 +4783,12 @@
         <w:rPr>
           <w:lang w:eastAsia="nl-BE"/>
         </w:rPr>
-        <w:t>Verwijderen van een tabel</w:t>
+        <w:t>Alter table</w:t>
       </w:r>
     </w:p>
     <w:p>
       <w:pPr>
         <w:pStyle w:val="Heading3"/>
-        <w:rPr>
-          <w:lang w:eastAsia="nl-BE"/>
-        </w:rPr>
-      </w:pPr>
-      <w:r>
-        <w:rPr>
-          <w:lang w:eastAsia="nl-BE"/>
-        </w:rPr>
-        <w:t>Alter table</w:t>
-      </w:r>
-    </w:p>
-    <w:p>
-      <w:pPr>
-        <w:pStyle w:val="NoSpacing"/>
         <w:rPr>
           <w:lang w:val="en-US" w:eastAsia="nl-BE"/>
         </w:rPr>
@@ -4968,7 +4960,7 @@
     </w:p>
     <w:p>
       <w:pPr>
-        <w:pStyle w:val="Heading4"/>
+        <w:pStyle w:val="Heading3"/>
         <w:rPr>
           <w:lang w:eastAsia="nl-BE"/>
         </w:rPr>
@@ -5124,7 +5116,7 @@
     </w:p>
     <w:p>
       <w:pPr>
-        <w:pStyle w:val="Heading4"/>
+        <w:pStyle w:val="Heading3"/>
         <w:rPr>
           <w:lang w:eastAsia="nl-BE"/>
         </w:rPr>
@@ -5360,15 +5352,9 @@
     </w:p>
     <w:p>
       <w:pPr>
-        <w:pStyle w:val="Heading4"/>
-        <w:rPr>
-          <w:lang w:eastAsia="nl-BE"/>
-        </w:rPr>
-      </w:pPr>
-      <w:r>
-        <w:rPr>
-          <w:lang w:eastAsia="nl-BE"/>
-        </w:rPr>
+        <w:pStyle w:val="Heading3"/>
+      </w:pPr>
+      <w:r>
         <w:t>Set unused column</w:t>
       </w:r>
     </w:p>
@@ -5405,7 +5391,7 @@
     </w:p>
     <w:p>
       <w:pPr>
-        <w:pStyle w:val="Heading4"/>
+        <w:pStyle w:val="Heading3"/>
         <w:rPr>
           <w:lang w:eastAsia="nl-BE"/>
         </w:rPr>
@@ -5450,7 +5436,7 @@
     </w:p>
     <w:p>
       <w:pPr>
-        <w:pStyle w:val="Heading4"/>
+        <w:pStyle w:val="Heading3"/>
         <w:rPr>
           <w:lang w:eastAsia="nl-BE"/>
         </w:rPr>
@@ -5495,7 +5481,7 @@
     </w:p>
     <w:p>
       <w:pPr>
-        <w:pStyle w:val="Heading4"/>
+        <w:pStyle w:val="Heading3"/>
         <w:rPr>
           <w:lang w:eastAsia="nl-BE"/>
         </w:rPr>
@@ -5555,13 +5541,1155 @@
           <w:lang w:val="en-US" w:eastAsia="nl-BE"/>
         </w:rPr>
       </w:pPr>
+    </w:p>
+    <w:p>
+      <w:pPr>
+        <w:rPr>
+          <w:lang w:val="en-US" w:eastAsia="nl-BE"/>
+        </w:rPr>
+      </w:pPr>
+      <w:r>
+        <w:rPr>
+          <w:lang w:val="en-US" w:eastAsia="nl-BE"/>
+        </w:rPr>
+        <w:br w:type="page"/>
+      </w:r>
+    </w:p>
+    <w:p>
+      <w:pPr>
+        <w:pStyle w:val="Heading1"/>
+        <w:rPr>
+          <w:lang w:val="en-US" w:eastAsia="nl-BE"/>
+        </w:rPr>
+      </w:pPr>
+      <w:r>
+        <w:rPr>
+          <w:lang w:val="en-US" w:eastAsia="nl-BE"/>
+        </w:rPr>
+        <w:lastRenderedPageBreak/>
+        <w:t>DML (Data manipulation language)</w:t>
+      </w:r>
+    </w:p>
+    <w:p>
+      <w:pPr>
+        <w:pStyle w:val="NoSpacing"/>
+        <w:rPr>
+          <w:lang w:val="en-US" w:eastAsia="nl-BE"/>
+        </w:rPr>
+      </w:pPr>
+      <w:r>
+        <w:rPr>
+          <w:lang w:val="en-US" w:eastAsia="nl-BE"/>
+        </w:rPr>
+        <w:t>Herhaling:</w:t>
+      </w:r>
+    </w:p>
+    <w:p>
+      <w:pPr>
+        <w:pStyle w:val="NoSpacing"/>
+        <w:numPr>
+          <w:ilvl w:val="0"/>
+          <w:numId w:val="1"/>
+        </w:numPr>
+        <w:rPr>
+          <w:lang w:eastAsia="nl-BE"/>
+        </w:rPr>
+      </w:pPr>
+      <w:r>
+        <w:rPr>
+          <w:lang w:eastAsia="nl-BE"/>
+        </w:rPr>
+        <w:t>Data definition language (DDL): create, drop, alter, truncate</w:t>
+      </w:r>
+      <w:r>
+        <w:rPr>
+          <w:lang w:eastAsia="nl-BE"/>
+        </w:rPr>
+        <w:t xml:space="preserve"> (alle rijen defi</w:t>
+      </w:r>
+      <w:r>
+        <w:rPr>
+          <w:lang w:eastAsia="nl-BE"/>
+        </w:rPr>
+        <w:t>nitief uit een table verwijderen)</w:t>
+      </w:r>
+      <w:r>
+        <w:rPr>
+          <w:lang w:eastAsia="nl-BE"/>
+        </w:rPr>
+        <w:t>, …</w:t>
+      </w:r>
+    </w:p>
+    <w:p>
+      <w:pPr>
+        <w:pStyle w:val="NoSpacing"/>
+        <w:numPr>
+          <w:ilvl w:val="0"/>
+          <w:numId w:val="1"/>
+        </w:numPr>
+        <w:rPr>
+          <w:lang w:val="en-US" w:eastAsia="nl-BE"/>
+        </w:rPr>
+      </w:pPr>
+      <w:r>
+        <w:rPr>
+          <w:lang w:val="en-US" w:eastAsia="nl-BE"/>
+        </w:rPr>
+        <w:t>Data manipulation language (DML): select, insert, delete, update</w:t>
+      </w:r>
+    </w:p>
+    <w:p>
+      <w:pPr>
+        <w:pStyle w:val="NoSpacing"/>
+        <w:numPr>
+          <w:ilvl w:val="0"/>
+          <w:numId w:val="1"/>
+        </w:numPr>
+        <w:rPr>
+          <w:lang w:val="en-US" w:eastAsia="nl-BE"/>
+        </w:rPr>
+      </w:pPr>
+      <w:r>
+        <w:rPr>
+          <w:lang w:val="en-US" w:eastAsia="nl-BE"/>
+        </w:rPr>
+        <w:t>Data control language (DCL): commit, grant, rollback, connect</w:t>
+      </w:r>
+    </w:p>
+    <w:p>
+      <w:pPr>
+        <w:pStyle w:val="NoSpacing"/>
+        <w:rPr>
+          <w:lang w:val="en-US" w:eastAsia="nl-BE"/>
+        </w:rPr>
+      </w:pPr>
+    </w:p>
+    <w:p>
+      <w:pPr>
+        <w:pStyle w:val="Heading2"/>
+        <w:rPr>
+          <w:lang w:val="en-US" w:eastAsia="nl-BE"/>
+        </w:rPr>
+      </w:pPr>
+      <w:r>
+        <w:rPr>
+          <w:lang w:val="en-US" w:eastAsia="nl-BE"/>
+        </w:rPr>
+        <w:t>Overzicht instructies</w:t>
+      </w:r>
+    </w:p>
+    <w:p>
+      <w:pPr>
+        <w:pStyle w:val="Heading3"/>
+        <w:rPr>
+          <w:lang w:eastAsia="nl-BE"/>
+        </w:rPr>
+      </w:pPr>
+      <w:r>
+        <w:rPr>
+          <w:lang w:eastAsia="nl-BE"/>
+        </w:rPr>
+        <w:t>Insert</w:t>
+      </w:r>
+    </w:p>
+    <w:p>
+      <w:pPr>
+        <w:pStyle w:val="NoSpacing"/>
+        <w:rPr>
+          <w:lang w:eastAsia="nl-BE"/>
+        </w:rPr>
+      </w:pPr>
+      <w:r>
+        <w:rPr>
+          <w:lang w:eastAsia="nl-BE"/>
+        </w:rPr>
+        <w:t>Exact 1 rij toevoegen aan een tab</w:t>
+      </w:r>
+      <w:r>
+        <w:rPr>
+          <w:lang w:eastAsia="nl-BE"/>
+        </w:rPr>
+        <w:t xml:space="preserve">el. </w:t>
+      </w:r>
+    </w:p>
+    <w:p>
+      <w:pPr>
+        <w:pStyle w:val="NoSpacing"/>
+        <w:numPr>
+          <w:ilvl w:val="0"/>
+          <w:numId w:val="1"/>
+        </w:numPr>
+        <w:rPr>
+          <w:lang w:eastAsia="nl-BE"/>
+        </w:rPr>
+      </w:pPr>
+      <w:r>
+        <w:rPr>
+          <w:lang w:eastAsia="nl-BE"/>
+        </w:rPr>
+        <w:t xml:space="preserve">Alle </w:t>
+      </w:r>
+      <w:r>
+        <w:rPr>
+          <w:lang w:eastAsia="nl-BE"/>
+        </w:rPr>
+        <w:t>attributen</w:t>
+      </w:r>
+      <w:r>
+        <w:rPr>
+          <w:lang w:eastAsia="nl-BE"/>
+        </w:rPr>
+        <w:t xml:space="preserve"> opvullen</w:t>
+      </w:r>
+    </w:p>
+    <w:p>
+      <w:pPr>
+        <w:pStyle w:val="NoSpacing"/>
+        <w:ind w:left="1416"/>
+        <w:rPr>
+          <w:i/>
+          <w:lang w:eastAsia="nl-BE"/>
+        </w:rPr>
+      </w:pPr>
+      <w:r>
+        <w:rPr>
+          <w:i/>
+          <w:lang w:eastAsia="nl-BE"/>
+        </w:rPr>
+        <w:t>INSERT INTO afdelingen</w:t>
+      </w:r>
+    </w:p>
+    <w:p>
+      <w:pPr>
+        <w:pStyle w:val="NoSpacing"/>
+        <w:ind w:left="1416"/>
+        <w:rPr>
+          <w:i/>
+          <w:lang w:eastAsia="nl-BE"/>
+        </w:rPr>
+      </w:pPr>
+      <w:r>
+        <w:rPr>
+          <w:i/>
+          <w:lang w:eastAsia="nl-BE"/>
+        </w:rPr>
+        <w:t>VALUES</w:t>
+      </w:r>
+      <w:r>
+        <w:rPr>
+          <w:i/>
+          <w:lang w:eastAsia="nl-BE"/>
+        </w:rPr>
+        <w:t xml:space="preserve"> </w:t>
+      </w:r>
+      <w:r>
+        <w:rPr>
+          <w:i/>
+          <w:lang w:eastAsia="nl-BE"/>
+        </w:rPr>
+        <w:t>(5, ‘Verkoop’, ’22-MEI-1998’);</w:t>
+      </w:r>
+    </w:p>
+    <w:p>
+      <w:pPr>
+        <w:pStyle w:val="NoSpacing"/>
+        <w:numPr>
+          <w:ilvl w:val="0"/>
+          <w:numId w:val="3"/>
+        </w:numPr>
+        <w:ind w:left="2136"/>
+        <w:rPr>
+          <w:i/>
+          <w:lang w:eastAsia="nl-BE"/>
+        </w:rPr>
+      </w:pPr>
+      <w:r>
+        <w:rPr>
+          <w:i/>
+          <w:lang w:eastAsia="nl-BE"/>
+        </w:rPr>
+        <w:t>Volgorde van de waardes komen overeen met de volgorde van de attributen in de tabel.</w:t>
+      </w:r>
+    </w:p>
+    <w:p>
+      <w:pPr>
+        <w:pStyle w:val="NoSpacing"/>
+        <w:numPr>
+          <w:ilvl w:val="0"/>
+          <w:numId w:val="1"/>
+        </w:numPr>
+        <w:rPr>
+          <w:i/>
+          <w:lang w:eastAsia="nl-BE"/>
+        </w:rPr>
+      </w:pPr>
+      <w:r>
+        <w:rPr>
+          <w:lang w:eastAsia="nl-BE"/>
+        </w:rPr>
+        <w:t xml:space="preserve">Niet </w:t>
+      </w:r>
+      <w:r>
+        <w:rPr>
+          <w:lang w:eastAsia="nl-BE"/>
+        </w:rPr>
+        <w:t>alle attributen opvullen</w:t>
+      </w:r>
+    </w:p>
+    <w:p>
+      <w:pPr>
+        <w:pStyle w:val="NoSpacing"/>
+        <w:ind w:left="1416"/>
+        <w:rPr>
+          <w:i/>
+          <w:lang w:eastAsia="nl-BE"/>
+        </w:rPr>
+      </w:pPr>
+      <w:r>
+        <w:rPr>
+          <w:i/>
+          <w:lang w:eastAsia="nl-BE"/>
+        </w:rPr>
+        <w:t>INSERT INTO afdelingen (afd_nr, afd_naam)</w:t>
+      </w:r>
+    </w:p>
+    <w:p>
+      <w:pPr>
+        <w:pStyle w:val="NoSpacing"/>
+        <w:ind w:left="1416"/>
+        <w:rPr>
+          <w:i/>
+          <w:lang w:eastAsia="nl-BE"/>
+        </w:rPr>
+      </w:pPr>
+      <w:r>
+        <w:rPr>
+          <w:i/>
+          <w:lang w:eastAsia="nl-BE"/>
+        </w:rPr>
+        <w:t>VALUES (6, “Naverkoop”);</w:t>
+      </w:r>
+    </w:p>
+    <w:p>
+      <w:pPr>
+        <w:pStyle w:val="NoSpacing"/>
+        <w:numPr>
+          <w:ilvl w:val="0"/>
+          <w:numId w:val="1"/>
+        </w:numPr>
+        <w:rPr>
+          <w:i/>
+          <w:lang w:eastAsia="nl-BE"/>
+        </w:rPr>
+      </w:pPr>
+      <w:r>
+        <w:rPr>
+          <w:lang w:eastAsia="nl-BE"/>
+        </w:rPr>
+        <w:t>Gebruik van substitutievariabele &amp;</w:t>
+      </w:r>
+    </w:p>
+    <w:p>
+      <w:pPr>
+        <w:pStyle w:val="NoSpacing"/>
+        <w:ind w:left="1416"/>
+        <w:rPr>
+          <w:i/>
+          <w:lang w:eastAsia="nl-BE"/>
+        </w:rPr>
+      </w:pPr>
+      <w:r>
+        <w:rPr>
+          <w:i/>
+          <w:lang w:eastAsia="nl-BE"/>
+        </w:rPr>
+        <w:t>INSERT INTO afdelingen(afd_naam,afd_nr)</w:t>
+      </w:r>
+    </w:p>
+    <w:p>
+      <w:pPr>
+        <w:pStyle w:val="NoSpacing"/>
+        <w:ind w:left="1416"/>
+        <w:rPr>
+          <w:i/>
+          <w:lang w:eastAsia="nl-BE"/>
+        </w:rPr>
+      </w:pPr>
+      <w:r>
+        <w:rPr>
+          <w:i/>
+          <w:lang w:eastAsia="nl-BE"/>
+        </w:rPr>
+        <w:t>VALUES(‘&amp;afd_naam’,&amp;afd_nr);</w:t>
+      </w:r>
+    </w:p>
+    <w:p>
+      <w:pPr>
+        <w:pStyle w:val="NoSpacing"/>
+        <w:rPr>
+          <w:lang w:eastAsia="nl-BE"/>
+        </w:rPr>
+      </w:pPr>
+    </w:p>
+    <w:p>
+      <w:pPr>
+        <w:pStyle w:val="Heading3"/>
+        <w:rPr>
+          <w:lang w:eastAsia="nl-BE"/>
+        </w:rPr>
+      </w:pPr>
+      <w:r>
+        <w:rPr>
+          <w:lang w:eastAsia="nl-BE"/>
+        </w:rPr>
+        <w:t>Update</w:t>
+      </w:r>
+    </w:p>
+    <w:p>
+      <w:pPr>
+        <w:pStyle w:val="NoSpacing"/>
+        <w:rPr>
+          <w:i/>
+          <w:lang w:eastAsia="nl-BE"/>
+        </w:rPr>
+      </w:pPr>
+      <w:r>
+        <w:rPr>
+          <w:i/>
+          <w:lang w:eastAsia="nl-BE"/>
+        </w:rPr>
+        <w:t>UPDATE afdelingen</w:t>
+      </w:r>
+    </w:p>
+    <w:p>
+      <w:pPr>
+        <w:pStyle w:val="NoSpacing"/>
+        <w:rPr>
+          <w:i/>
+          <w:lang w:eastAsia="nl-BE"/>
+        </w:rPr>
+      </w:pPr>
+      <w:r>
+        <w:rPr>
+          <w:i/>
+          <w:lang w:eastAsia="nl-BE"/>
+        </w:rPr>
+        <w:t>SET mgr_sofi_nr = ‘999111111’,</w:t>
+      </w:r>
+    </w:p>
+    <w:p>
+      <w:pPr>
+        <w:pStyle w:val="NoSpacing"/>
+        <w:rPr>
+          <w:i/>
+          <w:lang w:val="en-US" w:eastAsia="nl-BE"/>
+        </w:rPr>
+      </w:pPr>
+      <w:r>
+        <w:rPr>
+          <w:i/>
+          <w:lang w:val="en-US" w:eastAsia="nl-BE"/>
+        </w:rPr>
+        <w:t>Mgr_stqrt_dqtum = ‘1-apr-2017’</w:t>
+      </w:r>
+    </w:p>
+    <w:p>
+      <w:pPr>
+        <w:pStyle w:val="NoSpacing"/>
+        <w:rPr>
+          <w:i/>
+          <w:lang w:val="en-US" w:eastAsia="nl-BE"/>
+        </w:rPr>
+      </w:pPr>
+      <w:r>
+        <w:rPr>
+          <w:i/>
+          <w:lang w:val="en-US" w:eastAsia="nl-BE"/>
+        </w:rPr>
+        <w:t>Where afd_nr = 1;</w:t>
+      </w:r>
+    </w:p>
+    <w:p>
+      <w:pPr>
+        <w:pStyle w:val="NoSpacing"/>
+        <w:rPr>
+          <w:i/>
+          <w:lang w:val="en-US" w:eastAsia="nl-BE"/>
+        </w:rPr>
+      </w:pPr>
+    </w:p>
+    <w:p>
+      <w:pPr>
+        <w:pStyle w:val="NoSpacing"/>
+        <w:rPr>
+          <w:i/>
+          <w:lang w:val="en-US" w:eastAsia="nl-BE"/>
+        </w:rPr>
+      </w:pPr>
+      <w:r>
+        <w:rPr>
+          <w:i/>
+          <w:lang w:val="en-US" w:eastAsia="nl-BE"/>
+        </w:rPr>
+        <w:t>UPDATE medewerkers</w:t>
+      </w:r>
+    </w:p>
+    <w:p>
+      <w:pPr>
+        <w:pStyle w:val="NoSpacing"/>
+        <w:rPr>
+          <w:i/>
+          <w:lang w:val="en-US" w:eastAsia="nl-BE"/>
+        </w:rPr>
+      </w:pPr>
+      <w:r>
+        <w:rPr>
+          <w:i/>
+          <w:lang w:val="en-US" w:eastAsia="nl-BE"/>
+        </w:rPr>
+        <w:t>SET salaris= salaris*1.1</w:t>
+      </w:r>
+    </w:p>
+    <w:p>
+      <w:pPr>
+        <w:pStyle w:val="NoSpacing"/>
+        <w:rPr>
+          <w:i/>
+          <w:lang w:val="en-US" w:eastAsia="nl-BE"/>
+        </w:rPr>
+      </w:pPr>
+      <w:r>
+        <w:rPr>
+          <w:i/>
+          <w:lang w:val="en-US" w:eastAsia="nl-BE"/>
+        </w:rPr>
+        <w:t>WHERE sofi_nr=’999111111’;</w:t>
+      </w:r>
+    </w:p>
+    <w:p>
+      <w:pPr>
+        <w:pStyle w:val="NoSpacing"/>
+        <w:rPr>
+          <w:i/>
+          <w:lang w:val="en-US" w:eastAsia="nl-BE"/>
+        </w:rPr>
+      </w:pPr>
+    </w:p>
+    <w:p>
+      <w:pPr>
+        <w:pStyle w:val="Heading3"/>
+        <w:rPr>
+          <w:lang w:val="en-US" w:eastAsia="nl-BE"/>
+        </w:rPr>
+      </w:pPr>
+      <w:r>
+        <w:rPr>
+          <w:lang w:val="en-US" w:eastAsia="nl-BE"/>
+        </w:rPr>
+        <w:t>Delete</w:t>
+      </w:r>
+    </w:p>
+    <w:p>
+      <w:pPr>
+        <w:pStyle w:val="NoSpacing"/>
+        <w:rPr>
+          <w:i/>
+          <w:lang w:val="en-US" w:eastAsia="nl-BE"/>
+        </w:rPr>
+      </w:pPr>
+      <w:r>
+        <w:rPr>
+          <w:i/>
+          <w:lang w:val="en-US" w:eastAsia="nl-BE"/>
+        </w:rPr>
+        <w:t>DELETE FROM afdelingen</w:t>
+      </w:r>
+    </w:p>
+    <w:p>
+      <w:pPr>
+        <w:pStyle w:val="NoSpacing"/>
+        <w:rPr>
+          <w:i/>
+          <w:lang w:val="en-US" w:eastAsia="nl-BE"/>
+        </w:rPr>
+      </w:pPr>
+      <w:r>
+        <w:rPr>
+          <w:i/>
+          <w:lang w:val="en-US" w:eastAsia="nl-BE"/>
+        </w:rPr>
+        <w:t>WHERE afd_nr = 7;</w:t>
+      </w:r>
+    </w:p>
+    <w:p>
+      <w:pPr>
+        <w:pStyle w:val="NoSpacing"/>
+        <w:numPr>
+          <w:ilvl w:val="0"/>
+          <w:numId w:val="3"/>
+        </w:numPr>
+        <w:rPr>
+          <w:lang w:val="en-US" w:eastAsia="nl-BE"/>
+        </w:rPr>
+      </w:pPr>
+      <w:r>
+        <w:rPr>
+          <w:lang w:val="en-US" w:eastAsia="nl-BE"/>
+        </w:rPr>
+        <w:t>FK’s waken over afhankelijke rijen</w:t>
+      </w:r>
+    </w:p>
+    <w:p>
+      <w:pPr>
+        <w:pStyle w:val="NoSpacing"/>
+        <w:rPr>
+          <w:lang w:val="en-US" w:eastAsia="nl-BE"/>
+        </w:rPr>
+      </w:pPr>
+    </w:p>
+    <w:p>
+      <w:pPr>
+        <w:pStyle w:val="Heading3"/>
+        <w:rPr>
+          <w:lang w:eastAsia="nl-BE"/>
+        </w:rPr>
+      </w:pPr>
+      <w:r>
+        <w:rPr>
+          <w:lang w:eastAsia="nl-BE"/>
+        </w:rPr>
+        <w:t>Commit en rollback</w:t>
+      </w:r>
+    </w:p>
+    <w:p>
+      <w:pPr>
+        <w:pStyle w:val="NoSpacing"/>
+        <w:rPr>
+          <w:lang w:eastAsia="nl-BE"/>
+        </w:rPr>
+      </w:pPr>
+      <w:r>
+        <w:rPr>
+          <w:b/>
+          <w:lang w:eastAsia="nl-BE"/>
+        </w:rPr>
+        <w:t>Commit</w:t>
+      </w:r>
+      <w:r>
+        <w:rPr>
+          <w:lang w:eastAsia="nl-BE"/>
+        </w:rPr>
+        <w:t>: definitief maken van een wijziging.</w:t>
+      </w:r>
+    </w:p>
+    <w:p>
+      <w:pPr>
+        <w:pStyle w:val="NoSpacing"/>
+        <w:rPr>
+          <w:lang w:eastAsia="nl-BE"/>
+        </w:rPr>
+      </w:pPr>
+      <w:r>
+        <w:rPr>
+          <w:b/>
+          <w:lang w:eastAsia="nl-BE"/>
+        </w:rPr>
+        <w:t>Rollback:</w:t>
+      </w:r>
+      <w:r>
+        <w:rPr>
+          <w:b/>
+          <w:lang w:eastAsia="nl-BE"/>
+        </w:rPr>
+        <w:t xml:space="preserve"> </w:t>
+      </w:r>
+      <w:r>
+        <w:rPr>
+          <w:lang w:eastAsia="nl-BE"/>
+        </w:rPr>
+        <w:t>wijz</w:t>
+      </w:r>
+      <w:r>
+        <w:rPr>
+          <w:lang w:eastAsia="nl-BE"/>
+        </w:rPr>
+        <w:t>iging ongedaan maken.</w:t>
+      </w:r>
+      <w:r>
+        <w:rPr>
+          <w:lang w:eastAsia="nl-BE"/>
+        </w:rPr>
+        <w:t xml:space="preserve"> Voor een dml instructie wordt de oude inhoud van de te wijzigen rijen in </w:t>
+      </w:r>
+      <w:r>
+        <w:rPr>
+          <w:b/>
+          <w:lang w:eastAsia="nl-BE"/>
+        </w:rPr>
+        <w:t xml:space="preserve">rollback segmenten </w:t>
+      </w:r>
+      <w:r>
+        <w:rPr>
+          <w:lang w:eastAsia="nl-BE"/>
+        </w:rPr>
+        <w:t>gestockeerd.</w:t>
+      </w:r>
+    </w:p>
+    <w:p>
+      <w:pPr>
+        <w:pStyle w:val="NoSpacing"/>
+        <w:rPr>
+          <w:lang w:eastAsia="nl-BE"/>
+        </w:rPr>
+      </w:pPr>
+    </w:p>
+    <w:p>
+      <w:pPr>
+        <w:pStyle w:val="Heading3"/>
+        <w:rPr>
+          <w:lang w:eastAsia="nl-BE"/>
+        </w:rPr>
+      </w:pPr>
+      <w:r>
+        <w:rPr>
+          <w:lang w:eastAsia="nl-BE"/>
+        </w:rPr>
+        <w:t>Truncate</w:t>
+      </w:r>
+    </w:p>
+    <w:p>
+      <w:pPr>
+        <w:pStyle w:val="NoSpacing"/>
+        <w:rPr>
+          <w:lang w:eastAsia="nl-BE"/>
+        </w:rPr>
+      </w:pPr>
+      <w:r>
+        <w:rPr>
+          <w:lang w:eastAsia="nl-BE"/>
+        </w:rPr>
+        <w:t>Alle rijen verwijderen uit een tabel. Dit is onherroepelijk en kan niet worden terug gezet door een rollback.</w:t>
+      </w:r>
+    </w:p>
+    <w:p>
+      <w:pPr>
+        <w:pStyle w:val="NoSpacing"/>
+        <w:rPr>
+          <w:i/>
+          <w:lang w:eastAsia="nl-BE"/>
+        </w:rPr>
+      </w:pPr>
+      <w:r>
+        <w:rPr>
+          <w:i/>
+          <w:lang w:eastAsia="nl-BE"/>
+        </w:rPr>
+        <w:t>Truncate table medewerkers;</w:t>
+      </w:r>
+    </w:p>
+    <w:p>
+      <w:pPr>
+        <w:pStyle w:val="NoSpacing"/>
+        <w:rPr>
+          <w:i/>
+          <w:lang w:eastAsia="nl-BE"/>
+        </w:rPr>
+      </w:pPr>
+    </w:p>
+    <w:p>
+      <w:pPr>
+        <w:pStyle w:val="Heading2"/>
+        <w:rPr>
+          <w:lang w:eastAsia="nl-BE"/>
+        </w:rPr>
+      </w:pPr>
+      <w:r>
+        <w:rPr>
+          <w:lang w:eastAsia="nl-BE"/>
+        </w:rPr>
+        <w:t>DML-instructies</w:t>
+      </w:r>
+      <w:r>
+        <w:rPr>
+          <w:lang w:eastAsia="nl-BE"/>
+        </w:rPr>
+        <w:t xml:space="preserve"> en constraints</w:t>
+      </w:r>
+    </w:p>
+    <w:p>
+      <w:pPr>
+        <w:pStyle w:val="NoSpacing"/>
+        <w:rPr>
+          <w:lang w:eastAsia="nl-BE"/>
+        </w:rPr>
+      </w:pPr>
+      <w:r>
+        <w:rPr>
+          <w:lang w:eastAsia="nl-BE"/>
+        </w:rPr>
+        <w:t xml:space="preserve">Er kan met DML-instructies gezondigd worden tegen constraints. </w:t>
+      </w:r>
+      <w:r>
+        <w:rPr>
+          <w:lang w:eastAsia="nl-BE"/>
+        </w:rPr>
+        <w:t>Bij het verwijderen van een rij waar ergens nog een fk staat te verwijzen naar de pk van die rij zal een fout geven.</w:t>
+      </w:r>
+    </w:p>
+    <w:p>
+      <w:pPr>
+        <w:pStyle w:val="NoSpacing"/>
+        <w:rPr>
+          <w:lang w:eastAsia="nl-BE"/>
+        </w:rPr>
+      </w:pPr>
+    </w:p>
+    <w:p>
+      <w:pPr>
+        <w:rPr>
+          <w:lang w:eastAsia="nl-BE"/>
+        </w:rPr>
+      </w:pPr>
+      <w:r>
+        <w:rPr>
+          <w:lang w:eastAsia="nl-BE"/>
+        </w:rPr>
+        <w:br w:type="page"/>
+      </w:r>
+    </w:p>
+    <w:p>
+      <w:pPr>
+        <w:pStyle w:val="Heading1"/>
+        <w:rPr>
+          <w:lang w:eastAsia="nl-BE"/>
+        </w:rPr>
+      </w:pPr>
+      <w:r>
+        <w:rPr>
+          <w:lang w:eastAsia="nl-BE"/>
+        </w:rPr>
+        <w:lastRenderedPageBreak/>
+        <w:t>Volgnummers</w:t>
+      </w:r>
+    </w:p>
+    <w:p>
+      <w:pPr>
+        <w:rPr>
+          <w:lang w:eastAsia="nl-BE"/>
+        </w:rPr>
+      </w:pPr>
+      <w:r>
+        <w:rPr>
+          <w:lang w:eastAsia="nl-BE"/>
+        </w:rPr>
+        <w:t>DIT IS HELEMAAL NIET DEFTIG</w:t>
+      </w:r>
+      <w:r>
+        <w:rPr>
+          <w:lang w:eastAsia="nl-BE"/>
+        </w:rPr>
+        <w:t xml:space="preserve"> GESTRUCTUR</w:t>
+      </w:r>
+      <w:r>
+        <w:rPr>
+          <w:lang w:eastAsia="nl-BE"/>
+        </w:rPr>
+        <w:t>EERD DUS MOEILIJK OM DIT GOED SA</w:t>
+      </w:r>
       <w:bookmarkStart w:id="0" w:name="_GoBack"/>
       <w:bookmarkEnd w:id="0"/>
-    </w:p>
-    <w:p>
-      <w:pPr>
-        <w:pStyle w:val="NoSpacing"/>
-        <w:rPr>
+      <w:r>
+        <w:rPr>
+          <w:lang w:eastAsia="nl-BE"/>
+        </w:rPr>
+        <w:t>MEN TE VATTEN.</w:t>
+      </w:r>
+    </w:p>
+    <w:p>
+      <w:pPr>
+        <w:pStyle w:val="NoSpacing"/>
+        <w:rPr>
+          <w:lang w:eastAsia="nl-BE"/>
+        </w:rPr>
+      </w:pPr>
+      <w:r>
+        <w:rPr>
+          <w:lang w:eastAsia="nl-BE"/>
+        </w:rPr>
+        <w:t xml:space="preserve">Sequences worden gebruikt om automatisch volgnummers te laten genereren. </w:t>
+      </w:r>
+    </w:p>
+    <w:p>
+      <w:pPr>
+        <w:pStyle w:val="NoSpacing"/>
+        <w:numPr>
+          <w:ilvl w:val="0"/>
+          <w:numId w:val="1"/>
+        </w:numPr>
+        <w:rPr>
+          <w:lang w:eastAsia="nl-BE"/>
+        </w:rPr>
+      </w:pPr>
+      <w:r>
+        <w:rPr>
+          <w:lang w:eastAsia="nl-BE"/>
+        </w:rPr>
+        <w:t>Je geeft de sequence een naam</w:t>
+      </w:r>
+    </w:p>
+    <w:p>
+      <w:pPr>
+        <w:pStyle w:val="NoSpacing"/>
+        <w:numPr>
+          <w:ilvl w:val="0"/>
+          <w:numId w:val="1"/>
+        </w:numPr>
+        <w:rPr>
+          <w:lang w:eastAsia="nl-BE"/>
+        </w:rPr>
+      </w:pPr>
+      <w:r>
+        <w:rPr>
+          <w:lang w:eastAsia="nl-BE"/>
+        </w:rPr>
+        <w:t>Je bepaalt de startwaarde en de omhoogwaarde</w:t>
+      </w:r>
+    </w:p>
+    <w:p>
+      <w:pPr>
+        <w:pStyle w:val="NoSpacing"/>
+        <w:numPr>
+          <w:ilvl w:val="0"/>
+          <w:numId w:val="1"/>
+        </w:numPr>
+        <w:rPr>
+          <w:lang w:eastAsia="nl-BE"/>
+        </w:rPr>
+      </w:pPr>
+      <w:r>
+        <w:rPr>
+          <w:lang w:eastAsia="nl-BE"/>
+        </w:rPr>
+        <w:t>Je bepaalt of de volgnummers cyclisch gebruikt kunnen worden.</w:t>
+      </w:r>
+    </w:p>
+    <w:p>
+      <w:pPr>
+        <w:pStyle w:val="NoSpacing"/>
+        <w:numPr>
+          <w:ilvl w:val="0"/>
+          <w:numId w:val="1"/>
+        </w:numPr>
+        <w:rPr>
+          <w:lang w:eastAsia="nl-BE"/>
+        </w:rPr>
+      </w:pPr>
+      <w:r>
+        <w:rPr>
+          <w:lang w:eastAsia="nl-BE"/>
+        </w:rPr>
+        <w:t>Een sequence kan door meerdere gebruikers gebruikt worden.</w:t>
+      </w:r>
+    </w:p>
+    <w:p>
+      <w:pPr>
+        <w:pStyle w:val="NoSpacing"/>
+        <w:rPr>
+          <w:lang w:eastAsia="nl-BE"/>
+        </w:rPr>
+      </w:pPr>
+    </w:p>
+    <w:p>
+      <w:pPr>
+        <w:pStyle w:val="NoSpacing"/>
+        <w:rPr>
+          <w:i/>
+          <w:lang w:val="en-US" w:eastAsia="nl-BE"/>
+        </w:rPr>
+      </w:pPr>
+      <w:r>
+        <w:rPr>
+          <w:i/>
+          <w:lang w:val="en-US" w:eastAsia="nl-BE"/>
+        </w:rPr>
+        <w:t>CREATE SEQUENCE seq_ordnr</w:t>
+      </w:r>
+    </w:p>
+    <w:p>
+      <w:pPr>
+        <w:pStyle w:val="NoSpacing"/>
+        <w:rPr>
+          <w:i/>
+          <w:lang w:val="en-US" w:eastAsia="nl-BE"/>
+        </w:rPr>
+      </w:pPr>
+      <w:r>
+        <w:rPr>
+          <w:i/>
+          <w:lang w:val="en-US" w:eastAsia="nl-BE"/>
+        </w:rPr>
+        <w:t>START WITH 1</w:t>
+      </w:r>
+    </w:p>
+    <w:p>
+      <w:pPr>
+        <w:pStyle w:val="NoSpacing"/>
+        <w:rPr>
+          <w:i/>
+          <w:lang w:val="en-US" w:eastAsia="nl-BE"/>
+        </w:rPr>
+      </w:pPr>
+      <w:r>
+        <w:rPr>
+          <w:i/>
+          <w:lang w:val="en-US" w:eastAsia="nl-BE"/>
+        </w:rPr>
+        <w:t>INCREMENT BY 2;</w:t>
+      </w:r>
+    </w:p>
+    <w:p>
+      <w:pPr>
+        <w:pStyle w:val="NoSpacing"/>
+        <w:rPr>
+          <w:i/>
+          <w:lang w:val="en-US" w:eastAsia="nl-BE"/>
+        </w:rPr>
+      </w:pPr>
+    </w:p>
+    <w:p>
+      <w:pPr>
+        <w:pStyle w:val="NoSpacing"/>
+        <w:rPr>
+          <w:i/>
+          <w:lang w:val="en-US" w:eastAsia="nl-BE"/>
+        </w:rPr>
+      </w:pPr>
+      <w:r>
+        <w:rPr>
+          <w:i/>
+          <w:lang w:val="en-US" w:eastAsia="nl-BE"/>
+        </w:rPr>
+        <w:t>INSERT INTO orders</w:t>
+      </w:r>
+    </w:p>
+    <w:p>
+      <w:pPr>
+        <w:pStyle w:val="NoSpacing"/>
+        <w:rPr>
+          <w:i/>
+          <w:lang w:val="en-US" w:eastAsia="nl-BE"/>
+        </w:rPr>
+      </w:pPr>
+      <w:r>
+        <w:rPr>
+          <w:i/>
+          <w:lang w:val="en-US" w:eastAsia="nl-BE"/>
+        </w:rPr>
+        <w:t>VALUES</w:t>
+      </w:r>
+      <w:r>
+        <w:rPr>
+          <w:i/>
+          <w:lang w:val="en-US" w:eastAsia="nl-BE"/>
+        </w:rPr>
+        <w:t xml:space="preserve"> </w:t>
+      </w:r>
+      <w:r>
+        <w:rPr>
+          <w:i/>
+          <w:lang w:val="en-US" w:eastAsia="nl-BE"/>
+        </w:rPr>
+        <w:t>(seq_ordnr.NEXTVAL, SYSDATE);</w:t>
+      </w:r>
+    </w:p>
+    <w:p>
+      <w:pPr>
+        <w:pStyle w:val="NoSpacing"/>
+        <w:rPr>
+          <w:i/>
+          <w:lang w:val="en-US" w:eastAsia="nl-BE"/>
+        </w:rPr>
+      </w:pPr>
+    </w:p>
+    <w:p>
+      <w:pPr>
+        <w:pStyle w:val="NoSpacing"/>
+        <w:rPr>
+          <w:i/>
+          <w:lang w:val="en-US" w:eastAsia="nl-BE"/>
+        </w:rPr>
+      </w:pPr>
+      <w:r>
+        <w:rPr>
+          <w:i/>
+          <w:lang w:val="en-US" w:eastAsia="nl-BE"/>
+        </w:rPr>
+        <w:t>ALTER SEQUENCE seq_ordnr</w:t>
+      </w:r>
+    </w:p>
+    <w:p>
+      <w:pPr>
+        <w:pStyle w:val="NoSpacing"/>
+        <w:rPr>
+          <w:i/>
+          <w:lang w:val="en-US" w:eastAsia="nl-BE"/>
+        </w:rPr>
+      </w:pPr>
+      <w:r>
+        <w:rPr>
+          <w:i/>
+          <w:lang w:val="en-US" w:eastAsia="nl-BE"/>
+        </w:rPr>
+        <w:t>NOMAXVALUE;</w:t>
+      </w:r>
+    </w:p>
+    <w:p>
+      <w:pPr>
+        <w:pStyle w:val="NoSpacing"/>
+        <w:rPr>
+          <w:i/>
+          <w:lang w:val="en-US" w:eastAsia="nl-BE"/>
+        </w:rPr>
+      </w:pPr>
+    </w:p>
+    <w:p>
+      <w:pPr>
+        <w:pStyle w:val="NoSpacing"/>
+        <w:rPr>
+          <w:i/>
+          <w:lang w:val="en-US" w:eastAsia="nl-BE"/>
+        </w:rPr>
+      </w:pPr>
+      <w:r>
+        <w:rPr>
+          <w:i/>
+          <w:lang w:val="en-US" w:eastAsia="nl-BE"/>
+        </w:rPr>
+        <w:t>DROP SEQUENCE seq_ordnr;</w:t>
+      </w:r>
+    </w:p>
+    <w:p>
+      <w:pPr>
+        <w:pStyle w:val="NoSpacing"/>
+        <w:rPr>
+          <w:lang w:val="en-US" w:eastAsia="nl-BE"/>
+        </w:rPr>
+      </w:pPr>
+    </w:p>
+    <w:p>
+      <w:pPr>
+        <w:pStyle w:val="NoSpacing"/>
+        <w:rPr>
+          <w:i/>
+          <w:lang w:val="en-US" w:eastAsia="nl-BE"/>
+        </w:rPr>
+      </w:pPr>
+    </w:p>
+    <w:p>
+      <w:pPr>
+        <w:pStyle w:val="NoSpacing"/>
+        <w:rPr>
+          <w:i/>
           <w:lang w:val="en-US" w:eastAsia="nl-BE"/>
         </w:rPr>
       </w:pPr>

</xml_diff>

<commit_message>
beginnende select statements :sparkles:
</commit_message>
<xml_diff>
--- a/Xan/SQL/Databanken 1.docx
+++ b/Xan/SQL/Databanken 1.docx
@@ -6396,8 +6396,6 @@
         </w:rPr>
         <w:t>EERD DUS MOEILIJK OM DIT GOED SA</w:t>
       </w:r>
-      <w:bookmarkStart w:id="0" w:name="_GoBack"/>
-      <w:bookmarkEnd w:id="0"/>
       <w:r>
         <w:rPr>
           <w:lang w:eastAsia="nl-BE"/>
@@ -6667,6 +6665,1341 @@
         </w:rPr>
         <w:t>DROP SEQUENCE seq_ordnr;</w:t>
       </w:r>
+    </w:p>
+    <w:p>
+      <w:pPr>
+        <w:pStyle w:val="NoSpacing"/>
+        <w:rPr>
+          <w:lang w:val="en-US" w:eastAsia="nl-BE"/>
+        </w:rPr>
+      </w:pPr>
+    </w:p>
+    <w:p>
+      <w:pPr>
+        <w:rPr>
+          <w:lang w:val="en-US" w:eastAsia="nl-BE"/>
+        </w:rPr>
+      </w:pPr>
+      <w:r>
+        <w:rPr>
+          <w:lang w:val="en-US" w:eastAsia="nl-BE"/>
+        </w:rPr>
+        <w:br w:type="page"/>
+      </w:r>
+    </w:p>
+    <w:p>
+      <w:pPr>
+        <w:pStyle w:val="Heading1"/>
+        <w:rPr>
+          <w:lang w:val="en-US" w:eastAsia="nl-BE"/>
+        </w:rPr>
+      </w:pPr>
+      <w:r>
+        <w:rPr>
+          <w:lang w:val="en-US" w:eastAsia="nl-BE"/>
+        </w:rPr>
+        <w:lastRenderedPageBreak/>
+        <w:t>Hoofdstuk 3</w:t>
+      </w:r>
+    </w:p>
+    <w:p>
+      <w:pPr>
+        <w:pStyle w:val="NoSpacing"/>
+        <w:rPr>
+          <w:i/>
+          <w:lang w:val="en-US" w:eastAsia="nl-BE"/>
+        </w:rPr>
+      </w:pPr>
+      <w:r>
+        <w:rPr>
+          <w:i/>
+          <w:lang w:val="en-US" w:eastAsia="nl-BE"/>
+        </w:rPr>
+        <w:t>SELECT [DISTINCT] select list</w:t>
+      </w:r>
+    </w:p>
+    <w:p>
+      <w:pPr>
+        <w:pStyle w:val="NoSpacing"/>
+        <w:rPr>
+          <w:i/>
+          <w:lang w:val="en-US" w:eastAsia="nl-BE"/>
+        </w:rPr>
+      </w:pPr>
+      <w:r>
+        <w:rPr>
+          <w:i/>
+          <w:lang w:val="en-US" w:eastAsia="nl-BE"/>
+        </w:rPr>
+        <w:t>FROM tabelnaam</w:t>
+      </w:r>
+    </w:p>
+    <w:p>
+      <w:pPr>
+        <w:pStyle w:val="NoSpacing"/>
+        <w:rPr>
+          <w:i/>
+          <w:lang w:val="en-US" w:eastAsia="nl-BE"/>
+        </w:rPr>
+      </w:pPr>
+      <w:r>
+        <w:rPr>
+          <w:i/>
+          <w:lang w:val="en-US" w:eastAsia="nl-BE"/>
+        </w:rPr>
+        <w:t>[WHERE conditie]</w:t>
+      </w:r>
+    </w:p>
+    <w:p>
+      <w:pPr>
+        <w:pStyle w:val="NoSpacing"/>
+        <w:rPr>
+          <w:i/>
+          <w:lang w:val="en-US" w:eastAsia="nl-BE"/>
+        </w:rPr>
+      </w:pPr>
+      <w:r>
+        <w:rPr>
+          <w:i/>
+          <w:lang w:val="en-US" w:eastAsia="nl-BE"/>
+        </w:rPr>
+        <w:t>[ORDER BY clausule]</w:t>
+      </w:r>
+    </w:p>
+    <w:p>
+      <w:pPr>
+        <w:pStyle w:val="NoSpacing"/>
+        <w:rPr>
+          <w:i/>
+          <w:lang w:val="en-US" w:eastAsia="nl-BE"/>
+        </w:rPr>
+      </w:pPr>
+    </w:p>
+    <w:p>
+      <w:pPr>
+        <w:pStyle w:val="Heading2"/>
+        <w:rPr>
+          <w:lang w:val="en-US" w:eastAsia="nl-BE"/>
+        </w:rPr>
+      </w:pPr>
+      <w:r>
+        <w:rPr>
+          <w:lang w:val="en-US" w:eastAsia="nl-BE"/>
+        </w:rPr>
+        <w:t>Select</w:t>
+      </w:r>
+    </w:p>
+    <w:p>
+      <w:pPr>
+        <w:pStyle w:val="NoSpacing"/>
+        <w:rPr>
+          <w:lang w:val="en-US" w:eastAsia="nl-BE"/>
+        </w:rPr>
+      </w:pPr>
+      <w:r>
+        <w:rPr>
+          <w:lang w:val="en-US" w:eastAsia="nl-BE"/>
+        </w:rPr>
+        <w:t xml:space="preserve">Attributen uit de table in de FROM lijn. </w:t>
+      </w:r>
+    </w:p>
+    <w:p>
+      <w:pPr>
+        <w:pStyle w:val="NoSpacing"/>
+        <w:numPr>
+          <w:ilvl w:val="0"/>
+          <w:numId w:val="1"/>
+        </w:numPr>
+        <w:rPr>
+          <w:lang w:eastAsia="nl-BE"/>
+        </w:rPr>
+      </w:pPr>
+      <w:r>
+        <w:rPr>
+          <w:lang w:eastAsia="nl-BE"/>
+        </w:rPr>
+        <w:t xml:space="preserve">Rekenkundige </w:t>
+      </w:r>
+      <w:r>
+        <w:rPr>
+          <w:lang w:eastAsia="nl-BE"/>
+        </w:rPr>
+        <w:t>bewerkingen (+ - * /)</w:t>
+      </w:r>
+    </w:p>
+    <w:p>
+      <w:pPr>
+        <w:pStyle w:val="NoSpacing"/>
+        <w:numPr>
+          <w:ilvl w:val="0"/>
+          <w:numId w:val="1"/>
+        </w:numPr>
+        <w:rPr>
+          <w:lang w:eastAsia="nl-BE"/>
+        </w:rPr>
+      </w:pPr>
+      <w:r>
+        <w:rPr>
+          <w:lang w:eastAsia="nl-BE"/>
+        </w:rPr>
+        <w:t>||-teken (concatenation teken)</w:t>
+      </w:r>
+    </w:p>
+    <w:p>
+      <w:pPr>
+        <w:pStyle w:val="NoSpacing"/>
+        <w:numPr>
+          <w:ilvl w:val="0"/>
+          <w:numId w:val="1"/>
+        </w:numPr>
+        <w:rPr>
+          <w:lang w:eastAsia="nl-BE"/>
+        </w:rPr>
+      </w:pPr>
+      <w:r>
+        <w:rPr>
+          <w:lang w:eastAsia="nl-BE"/>
+        </w:rPr>
+        <w:t>*</w:t>
+      </w:r>
+    </w:p>
+    <w:p>
+      <w:pPr>
+        <w:pStyle w:val="NoSpacing"/>
+        <w:numPr>
+          <w:ilvl w:val="0"/>
+          <w:numId w:val="1"/>
+        </w:numPr>
+        <w:rPr>
+          <w:lang w:eastAsia="nl-BE"/>
+        </w:rPr>
+      </w:pPr>
+      <w:r>
+        <w:rPr>
+          <w:lang w:eastAsia="nl-BE"/>
+        </w:rPr>
+        <w:t>Allerhande functies</w:t>
+      </w:r>
+    </w:p>
+    <w:p>
+      <w:pPr>
+        <w:pStyle w:val="NoSpacing"/>
+        <w:rPr>
+          <w:lang w:eastAsia="nl-BE"/>
+        </w:rPr>
+      </w:pPr>
+      <w:r>
+        <w:rPr>
+          <w:noProof/>
+          <w:lang w:eastAsia="nl-BE"/>
+        </w:rPr>
+        <w:t xml:space="preserve"> </w:t>
+      </w:r>
+      <w:r>
+        <w:rPr>
+          <w:noProof/>
+          <w:lang w:eastAsia="nl-BE"/>
+        </w:rPr>
+        <w:drawing>
+          <wp:anchor distT="0" distB="0" distL="114300" distR="114300" simplePos="0" relativeHeight="251668480" behindDoc="0" locked="0" layoutInCell="1" allowOverlap="1">
+            <wp:simplePos x="0" y="0"/>
+            <wp:positionH relativeFrom="column">
+              <wp:posOffset>3783550</wp:posOffset>
+            </wp:positionH>
+            <wp:positionV relativeFrom="paragraph">
+              <wp:posOffset>6350</wp:posOffset>
+            </wp:positionV>
+            <wp:extent cx="1675099" cy="437322"/>
+            <wp:effectExtent l="0" t="0" r="1905" b="1270"/>
+            <wp:wrapThrough wrapText="bothSides">
+              <wp:wrapPolygon edited="0">
+                <wp:start x="0" y="0"/>
+                <wp:lineTo x="0" y="20721"/>
+                <wp:lineTo x="21379" y="20721"/>
+                <wp:lineTo x="21379" y="0"/>
+                <wp:lineTo x="0" y="0"/>
+              </wp:wrapPolygon>
+            </wp:wrapThrough>
+            <wp:docPr id="14" name="Picture 14"/>
+            <wp:cNvGraphicFramePr>
+              <a:graphicFrameLocks xmlns:a="http://schemas.openxmlformats.org/drawingml/2006/main" noChangeAspect="1"/>
+            </wp:cNvGraphicFramePr>
+            <a:graphic xmlns:a="http://schemas.openxmlformats.org/drawingml/2006/main">
+              <a:graphicData uri="http://schemas.openxmlformats.org/drawingml/2006/picture">
+                <pic:pic xmlns:pic="http://schemas.openxmlformats.org/drawingml/2006/picture">
+                  <pic:nvPicPr>
+                    <pic:cNvPr id="1" name=""/>
+                    <pic:cNvPicPr/>
+                  </pic:nvPicPr>
+                  <pic:blipFill>
+                    <a:blip r:embed="rId15" cstate="print">
+                      <a:extLst>
+                        <a:ext uri="{28A0092B-C50C-407E-A947-70E740481C1C}">
+                          <a14:useLocalDpi xmlns:a14="http://schemas.microsoft.com/office/drawing/2010/main" val="0"/>
+                        </a:ext>
+                      </a:extLst>
+                    </a:blip>
+                    <a:stretch>
+                      <a:fillRect/>
+                    </a:stretch>
+                  </pic:blipFill>
+                  <pic:spPr>
+                    <a:xfrm>
+                      <a:off x="0" y="0"/>
+                      <a:ext cx="1675099" cy="437322"/>
+                    </a:xfrm>
+                    <a:prstGeom prst="rect">
+                      <a:avLst/>
+                    </a:prstGeom>
+                  </pic:spPr>
+                </pic:pic>
+              </a:graphicData>
+            </a:graphic>
+          </wp:anchor>
+        </w:drawing>
+      </w:r>
+    </w:p>
+    <w:p>
+      <w:pPr>
+        <w:pStyle w:val="NoSpacing"/>
+        <w:rPr>
+          <w:i/>
+          <w:lang w:eastAsia="nl-BE"/>
+        </w:rPr>
+      </w:pPr>
+      <w:r>
+        <w:rPr>
+          <w:i/>
+          <w:lang w:eastAsia="nl-BE"/>
+        </w:rPr>
+        <w:t>SELECT sofi_nr, achternaam || ‘ ‘ || voornaam</w:t>
+      </w:r>
+    </w:p>
+    <w:p>
+      <w:pPr>
+        <w:pStyle w:val="NoSpacing"/>
+        <w:rPr>
+          <w:i/>
+          <w:lang w:eastAsia="nl-BE"/>
+        </w:rPr>
+      </w:pPr>
+      <w:r>
+        <w:rPr>
+          <w:i/>
+          <w:lang w:eastAsia="nl-BE"/>
+        </w:rPr>
+        <w:t xml:space="preserve">FROM </w:t>
+      </w:r>
+      <w:r>
+        <w:rPr>
+          <w:i/>
+          <w:lang w:eastAsia="nl-BE"/>
+        </w:rPr>
+        <w:t xml:space="preserve"> </w:t>
+      </w:r>
+      <w:r>
+        <w:rPr>
+          <w:i/>
+          <w:lang w:eastAsia="nl-BE"/>
+        </w:rPr>
+        <w:t>medewerkers;</w:t>
+      </w:r>
+    </w:p>
+    <w:p>
+      <w:pPr>
+        <w:pStyle w:val="NoSpacing"/>
+        <w:rPr>
+          <w:i/>
+          <w:lang w:eastAsia="nl-BE"/>
+        </w:rPr>
+      </w:pPr>
+    </w:p>
+    <w:p>
+      <w:pPr>
+        <w:pStyle w:val="NoSpacing"/>
+        <w:rPr>
+          <w:i/>
+          <w:lang w:eastAsia="nl-BE"/>
+        </w:rPr>
+      </w:pPr>
+      <w:r>
+        <w:rPr>
+          <w:noProof/>
+          <w:lang w:eastAsia="nl-BE"/>
+        </w:rPr>
+        <w:drawing>
+          <wp:anchor distT="0" distB="0" distL="114300" distR="114300" simplePos="0" relativeHeight="251669504" behindDoc="0" locked="0" layoutInCell="1" allowOverlap="1">
+            <wp:simplePos x="0" y="0"/>
+            <wp:positionH relativeFrom="column">
+              <wp:posOffset>3719941</wp:posOffset>
+            </wp:positionH>
+            <wp:positionV relativeFrom="paragraph">
+              <wp:posOffset>5411</wp:posOffset>
+            </wp:positionV>
+            <wp:extent cx="1836752" cy="483356"/>
+            <wp:effectExtent l="0" t="0" r="0" b="0"/>
+            <wp:wrapThrough wrapText="bothSides">
+              <wp:wrapPolygon edited="0">
+                <wp:start x="0" y="0"/>
+                <wp:lineTo x="0" y="20436"/>
+                <wp:lineTo x="21286" y="20436"/>
+                <wp:lineTo x="21286" y="0"/>
+                <wp:lineTo x="0" y="0"/>
+              </wp:wrapPolygon>
+            </wp:wrapThrough>
+            <wp:docPr id="16" name="Picture 16"/>
+            <wp:cNvGraphicFramePr>
+              <a:graphicFrameLocks xmlns:a="http://schemas.openxmlformats.org/drawingml/2006/main" noChangeAspect="1"/>
+            </wp:cNvGraphicFramePr>
+            <a:graphic xmlns:a="http://schemas.openxmlformats.org/drawingml/2006/main">
+              <a:graphicData uri="http://schemas.openxmlformats.org/drawingml/2006/picture">
+                <pic:pic xmlns:pic="http://schemas.openxmlformats.org/drawingml/2006/picture">
+                  <pic:nvPicPr>
+                    <pic:cNvPr id="1" name=""/>
+                    <pic:cNvPicPr/>
+                  </pic:nvPicPr>
+                  <pic:blipFill>
+                    <a:blip r:embed="rId16">
+                      <a:extLst>
+                        <a:ext uri="{28A0092B-C50C-407E-A947-70E740481C1C}">
+                          <a14:useLocalDpi xmlns:a14="http://schemas.microsoft.com/office/drawing/2010/main" val="0"/>
+                        </a:ext>
+                      </a:extLst>
+                    </a:blip>
+                    <a:stretch>
+                      <a:fillRect/>
+                    </a:stretch>
+                  </pic:blipFill>
+                  <pic:spPr>
+                    <a:xfrm>
+                      <a:off x="0" y="0"/>
+                      <a:ext cx="1836752" cy="483356"/>
+                    </a:xfrm>
+                    <a:prstGeom prst="rect">
+                      <a:avLst/>
+                    </a:prstGeom>
+                  </pic:spPr>
+                </pic:pic>
+              </a:graphicData>
+            </a:graphic>
+          </wp:anchor>
+        </w:drawing>
+      </w:r>
+    </w:p>
+    <w:p>
+      <w:pPr>
+        <w:pStyle w:val="NoSpacing"/>
+        <w:rPr>
+          <w:i/>
+          <w:lang w:eastAsia="nl-BE"/>
+        </w:rPr>
+      </w:pPr>
+      <w:r>
+        <w:rPr>
+          <w:i/>
+          <w:lang w:eastAsia="nl-BE"/>
+        </w:rPr>
+        <w:t>SELECT sofi_nr, achternaam || ‘ ‘ || voornaam naam</w:t>
+      </w:r>
+    </w:p>
+    <w:p>
+      <w:pPr>
+        <w:pStyle w:val="NoSpacing"/>
+        <w:rPr>
+          <w:i/>
+          <w:lang w:eastAsia="nl-BE"/>
+        </w:rPr>
+      </w:pPr>
+      <w:r>
+        <w:rPr>
+          <w:i/>
+          <w:lang w:eastAsia="nl-BE"/>
+        </w:rPr>
+        <w:t>FROM medewerkers;</w:t>
+      </w:r>
+    </w:p>
+    <w:p>
+      <w:pPr>
+        <w:pStyle w:val="NoSpacing"/>
+        <w:rPr>
+          <w:i/>
+          <w:lang w:eastAsia="nl-BE"/>
+        </w:rPr>
+      </w:pPr>
+    </w:p>
+    <w:p>
+      <w:pPr>
+        <w:pStyle w:val="NoSpacing"/>
+        <w:rPr>
+          <w:i/>
+          <w:lang w:eastAsia="nl-BE"/>
+        </w:rPr>
+      </w:pPr>
+      <w:r>
+        <w:rPr>
+          <w:noProof/>
+          <w:lang w:eastAsia="nl-BE"/>
+        </w:rPr>
+        <w:drawing>
+          <wp:anchor distT="0" distB="0" distL="114300" distR="114300" simplePos="0" relativeHeight="251670528" behindDoc="1" locked="0" layoutInCell="1" allowOverlap="1">
+            <wp:simplePos x="0" y="0"/>
+            <wp:positionH relativeFrom="column">
+              <wp:posOffset>3306472</wp:posOffset>
+            </wp:positionH>
+            <wp:positionV relativeFrom="paragraph">
+              <wp:posOffset>27222</wp:posOffset>
+            </wp:positionV>
+            <wp:extent cx="2178658" cy="262177"/>
+            <wp:effectExtent l="0" t="0" r="0" b="5080"/>
+            <wp:wrapTight wrapText="bothSides">
+              <wp:wrapPolygon edited="0">
+                <wp:start x="0" y="0"/>
+                <wp:lineTo x="0" y="20447"/>
+                <wp:lineTo x="21348" y="20447"/>
+                <wp:lineTo x="21348" y="0"/>
+                <wp:lineTo x="0" y="0"/>
+              </wp:wrapPolygon>
+            </wp:wrapTight>
+            <wp:docPr id="17" name="Picture 17"/>
+            <wp:cNvGraphicFramePr>
+              <a:graphicFrameLocks xmlns:a="http://schemas.openxmlformats.org/drawingml/2006/main" noChangeAspect="1"/>
+            </wp:cNvGraphicFramePr>
+            <a:graphic xmlns:a="http://schemas.openxmlformats.org/drawingml/2006/main">
+              <a:graphicData uri="http://schemas.openxmlformats.org/drawingml/2006/picture">
+                <pic:pic xmlns:pic="http://schemas.openxmlformats.org/drawingml/2006/picture">
+                  <pic:nvPicPr>
+                    <pic:cNvPr id="1" name=""/>
+                    <pic:cNvPicPr/>
+                  </pic:nvPicPr>
+                  <pic:blipFill>
+                    <a:blip r:embed="rId17" cstate="print">
+                      <a:extLst>
+                        <a:ext uri="{28A0092B-C50C-407E-A947-70E740481C1C}">
+                          <a14:useLocalDpi xmlns:a14="http://schemas.microsoft.com/office/drawing/2010/main" val="0"/>
+                        </a:ext>
+                      </a:extLst>
+                    </a:blip>
+                    <a:stretch>
+                      <a:fillRect/>
+                    </a:stretch>
+                  </pic:blipFill>
+                  <pic:spPr>
+                    <a:xfrm>
+                      <a:off x="0" y="0"/>
+                      <a:ext cx="2178658" cy="262177"/>
+                    </a:xfrm>
+                    <a:prstGeom prst="rect">
+                      <a:avLst/>
+                    </a:prstGeom>
+                  </pic:spPr>
+                </pic:pic>
+              </a:graphicData>
+            </a:graphic>
+          </wp:anchor>
+        </w:drawing>
+      </w:r>
+      <w:r>
+        <w:rPr>
+          <w:i/>
+          <w:lang w:eastAsia="nl-BE"/>
+        </w:rPr>
+        <w:t>SELECT sofi_nr “medewerkersnr”, achternaam “Achternaam in drukletters”, voornaam “voornaam medewerker’</w:t>
+      </w:r>
+    </w:p>
+    <w:p>
+      <w:pPr>
+        <w:pStyle w:val="NoSpacing"/>
+        <w:rPr>
+          <w:i/>
+          <w:lang w:eastAsia="nl-BE"/>
+        </w:rPr>
+      </w:pPr>
+      <w:r>
+        <w:rPr>
+          <w:i/>
+          <w:lang w:eastAsia="nl-BE"/>
+        </w:rPr>
+        <w:t>F</w:t>
+      </w:r>
+      <w:r>
+        <w:rPr>
+          <w:i/>
+          <w:lang w:eastAsia="nl-BE"/>
+        </w:rPr>
+        <w:t>R</w:t>
+      </w:r>
+      <w:r>
+        <w:rPr>
+          <w:i/>
+          <w:lang w:eastAsia="nl-BE"/>
+        </w:rPr>
+        <w:t>OM medewerkers;</w:t>
+      </w:r>
+    </w:p>
+    <w:p>
+      <w:pPr>
+        <w:pStyle w:val="NoSpacing"/>
+        <w:numPr>
+          <w:ilvl w:val="0"/>
+          <w:numId w:val="3"/>
+        </w:numPr>
+        <w:rPr>
+          <w:i/>
+          <w:lang w:eastAsia="nl-BE"/>
+        </w:rPr>
+      </w:pPr>
+      <w:r>
+        <w:rPr>
+          <w:i/>
+          <w:lang w:eastAsia="nl-BE"/>
+        </w:rPr>
+        <w:t>De “” zijn niet nodig</w:t>
+      </w:r>
+      <w:r>
+        <w:rPr>
+          <w:i/>
+          <w:lang w:eastAsia="nl-BE"/>
+        </w:rPr>
+        <w:t>.</w:t>
+      </w:r>
+    </w:p>
+    <w:p>
+      <w:pPr>
+        <w:pStyle w:val="NoSpacing"/>
+        <w:rPr>
+          <w:i/>
+          <w:lang w:eastAsia="nl-BE"/>
+        </w:rPr>
+      </w:pPr>
+    </w:p>
+    <w:p>
+      <w:pPr>
+        <w:pStyle w:val="NoSpacing"/>
+        <w:rPr>
+          <w:i/>
+          <w:lang w:val="en-US" w:eastAsia="nl-BE"/>
+        </w:rPr>
+      </w:pPr>
+      <w:r>
+        <w:rPr>
+          <w:noProof/>
+          <w:lang w:eastAsia="nl-BE"/>
+        </w:rPr>
+        <w:drawing>
+          <wp:anchor distT="0" distB="0" distL="114300" distR="114300" simplePos="0" relativeHeight="251671552" behindDoc="0" locked="0" layoutInCell="1" allowOverlap="1">
+            <wp:simplePos x="0" y="0"/>
+            <wp:positionH relativeFrom="column">
+              <wp:posOffset>4642098</wp:posOffset>
+            </wp:positionH>
+            <wp:positionV relativeFrom="paragraph">
+              <wp:posOffset>128160</wp:posOffset>
+            </wp:positionV>
+            <wp:extent cx="928370" cy="1049020"/>
+            <wp:effectExtent l="0" t="0" r="5080" b="0"/>
+            <wp:wrapThrough wrapText="bothSides">
+              <wp:wrapPolygon edited="0">
+                <wp:start x="0" y="0"/>
+                <wp:lineTo x="0" y="21182"/>
+                <wp:lineTo x="21275" y="21182"/>
+                <wp:lineTo x="21275" y="0"/>
+                <wp:lineTo x="0" y="0"/>
+              </wp:wrapPolygon>
+            </wp:wrapThrough>
+            <wp:docPr id="18" name="Picture 18"/>
+            <wp:cNvGraphicFramePr>
+              <a:graphicFrameLocks xmlns:a="http://schemas.openxmlformats.org/drawingml/2006/main" noChangeAspect="1"/>
+            </wp:cNvGraphicFramePr>
+            <a:graphic xmlns:a="http://schemas.openxmlformats.org/drawingml/2006/main">
+              <a:graphicData uri="http://schemas.openxmlformats.org/drawingml/2006/picture">
+                <pic:pic xmlns:pic="http://schemas.openxmlformats.org/drawingml/2006/picture">
+                  <pic:nvPicPr>
+                    <pic:cNvPr id="1" name=""/>
+                    <pic:cNvPicPr/>
+                  </pic:nvPicPr>
+                  <pic:blipFill>
+                    <a:blip r:embed="rId18" cstate="print">
+                      <a:extLst>
+                        <a:ext uri="{28A0092B-C50C-407E-A947-70E740481C1C}">
+                          <a14:useLocalDpi xmlns:a14="http://schemas.microsoft.com/office/drawing/2010/main" val="0"/>
+                        </a:ext>
+                      </a:extLst>
+                    </a:blip>
+                    <a:stretch>
+                      <a:fillRect/>
+                    </a:stretch>
+                  </pic:blipFill>
+                  <pic:spPr>
+                    <a:xfrm>
+                      <a:off x="0" y="0"/>
+                      <a:ext cx="928370" cy="1049020"/>
+                    </a:xfrm>
+                    <a:prstGeom prst="rect">
+                      <a:avLst/>
+                    </a:prstGeom>
+                  </pic:spPr>
+                </pic:pic>
+              </a:graphicData>
+            </a:graphic>
+          </wp:anchor>
+        </w:drawing>
+      </w:r>
+      <w:r>
+        <w:rPr>
+          <w:i/>
+          <w:lang w:val="en-US" w:eastAsia="nl-BE"/>
+        </w:rPr>
+        <w:t>SELECT SUM(salaris)</w:t>
+      </w:r>
+    </w:p>
+    <w:p>
+      <w:pPr>
+        <w:pStyle w:val="NoSpacing"/>
+        <w:rPr>
+          <w:i/>
+          <w:lang w:val="en-US" w:eastAsia="nl-BE"/>
+        </w:rPr>
+      </w:pPr>
+      <w:r>
+        <w:rPr>
+          <w:i/>
+          <w:lang w:val="en-US" w:eastAsia="nl-BE"/>
+        </w:rPr>
+        <w:t>FROM medewerkers;</w:t>
+      </w:r>
+    </w:p>
+    <w:p>
+      <w:pPr>
+        <w:pStyle w:val="NoSpacing"/>
+        <w:rPr>
+          <w:i/>
+          <w:lang w:val="en-US" w:eastAsia="nl-BE"/>
+        </w:rPr>
+      </w:pPr>
+    </w:p>
+    <w:p>
+      <w:pPr>
+        <w:pStyle w:val="NoSpacing"/>
+        <w:rPr>
+          <w:lang w:eastAsia="nl-BE"/>
+        </w:rPr>
+      </w:pPr>
+      <w:r>
+        <w:rPr>
+          <w:b/>
+          <w:lang w:eastAsia="nl-BE"/>
+        </w:rPr>
+        <w:t>Distinct</w:t>
+      </w:r>
+      <w:r>
+        <w:rPr>
+          <w:lang w:eastAsia="nl-BE"/>
+        </w:rPr>
+        <w:t xml:space="preserve"> slaagt op alle element die je wilt selecten.</w:t>
+      </w:r>
+    </w:p>
+    <w:p>
+      <w:pPr>
+        <w:pStyle w:val="NoSpacing"/>
+        <w:rPr>
+          <w:i/>
+          <w:lang w:val="en-US" w:eastAsia="nl-BE"/>
+        </w:rPr>
+      </w:pPr>
+      <w:r>
+        <w:rPr>
+          <w:i/>
+          <w:lang w:val="en-US" w:eastAsia="nl-BE"/>
+        </w:rPr>
+        <w:t>SELECT DISTINCT afd_nr, salaris</w:t>
+      </w:r>
+    </w:p>
+    <w:p>
+      <w:pPr>
+        <w:pStyle w:val="NoSpacing"/>
+        <w:rPr>
+          <w:i/>
+          <w:lang w:val="en-US" w:eastAsia="nl-BE"/>
+        </w:rPr>
+      </w:pPr>
+      <w:r>
+        <w:rPr>
+          <w:i/>
+          <w:lang w:val="en-US" w:eastAsia="nl-BE"/>
+        </w:rPr>
+        <w:t>FROM medewerkers;</w:t>
+      </w:r>
+      <w:r>
+        <w:rPr>
+          <w:noProof/>
+          <w:lang w:eastAsia="nl-BE"/>
+        </w:rPr>
+        <w:t xml:space="preserve"> </w:t>
+      </w:r>
+    </w:p>
+    <w:p>
+      <w:pPr>
+        <w:pStyle w:val="NoSpacing"/>
+        <w:rPr>
+          <w:i/>
+          <w:lang w:val="en-US" w:eastAsia="nl-BE"/>
+        </w:rPr>
+      </w:pPr>
+    </w:p>
+    <w:p>
+      <w:pPr>
+        <w:pStyle w:val="Heading2"/>
+        <w:rPr>
+          <w:lang w:val="en-US" w:eastAsia="nl-BE"/>
+        </w:rPr>
+      </w:pPr>
+      <w:r>
+        <w:rPr>
+          <w:lang w:val="en-US" w:eastAsia="nl-BE"/>
+        </w:rPr>
+        <w:t>Where</w:t>
+      </w:r>
+    </w:p>
+    <w:p>
+      <w:pPr>
+        <w:pStyle w:val="NoSpacing"/>
+        <w:numPr>
+          <w:ilvl w:val="0"/>
+          <w:numId w:val="1"/>
+        </w:numPr>
+        <w:rPr>
+          <w:b/>
+          <w:lang w:val="en-US" w:eastAsia="nl-BE"/>
+        </w:rPr>
+      </w:pPr>
+      <w:r>
+        <w:rPr>
+          <w:b/>
+          <w:lang w:val="en-US" w:eastAsia="nl-BE"/>
+        </w:rPr>
+        <w:t>BETWEEN … AND …</w:t>
+      </w:r>
+    </w:p>
+    <w:p>
+      <w:pPr>
+        <w:pStyle w:val="NoSpacing"/>
+        <w:numPr>
+          <w:ilvl w:val="0"/>
+          <w:numId w:val="1"/>
+        </w:numPr>
+        <w:rPr>
+          <w:lang w:eastAsia="nl-BE"/>
+        </w:rPr>
+      </w:pPr>
+      <w:r>
+        <w:rPr>
+          <w:b/>
+          <w:lang w:eastAsia="nl-BE"/>
+        </w:rPr>
+        <w:t>UPPER</w:t>
+      </w:r>
+      <w:r>
+        <w:rPr>
+          <w:lang w:eastAsia="nl-BE"/>
+        </w:rPr>
+        <w:t>(voornaam) = ‘XAN’</w:t>
+      </w:r>
+      <w:r>
+        <w:rPr>
+          <w:lang w:eastAsia="nl-BE"/>
+        </w:rPr>
+        <w:t xml:space="preserve">, </w:t>
+      </w:r>
+      <w:r>
+        <w:rPr>
+          <w:b/>
+          <w:lang w:eastAsia="nl-BE"/>
+        </w:rPr>
+        <w:t>InitCap</w:t>
+      </w:r>
+      <w:r>
+        <w:rPr>
+          <w:lang w:eastAsia="nl-BE"/>
+        </w:rPr>
+        <w:t>(voornaam)</w:t>
+      </w:r>
+      <w:r>
+        <w:rPr>
+          <w:lang w:eastAsia="nl-BE"/>
+        </w:rPr>
+        <w:t xml:space="preserve"> = ‘Steven’</w:t>
+      </w:r>
+    </w:p>
+    <w:p>
+      <w:pPr>
+        <w:pStyle w:val="NoSpacing"/>
+        <w:numPr>
+          <w:ilvl w:val="0"/>
+          <w:numId w:val="1"/>
+        </w:numPr>
+        <w:rPr>
+          <w:lang w:eastAsia="nl-BE"/>
+        </w:rPr>
+      </w:pPr>
+      <w:r>
+        <w:rPr>
+          <w:lang w:eastAsia="nl-BE"/>
+        </w:rPr>
+        <w:t xml:space="preserve">Afd_nr = 3 </w:t>
+      </w:r>
+      <w:r>
+        <w:rPr>
+          <w:b/>
+          <w:lang w:eastAsia="nl-BE"/>
+        </w:rPr>
+        <w:t>AND</w:t>
+      </w:r>
+      <w:r>
+        <w:rPr>
+          <w:lang w:eastAsia="nl-BE"/>
+        </w:rPr>
+        <w:t xml:space="preserve"> salaris &gt; 30000;</w:t>
+      </w:r>
+    </w:p>
+    <w:p>
+      <w:pPr>
+        <w:pStyle w:val="NoSpacing"/>
+        <w:numPr>
+          <w:ilvl w:val="0"/>
+          <w:numId w:val="1"/>
+        </w:numPr>
+        <w:rPr>
+          <w:lang w:val="en-US" w:eastAsia="nl-BE"/>
+        </w:rPr>
+      </w:pPr>
+      <w:r>
+        <w:rPr>
+          <w:b/>
+          <w:lang w:val="en-US" w:eastAsia="nl-BE"/>
+        </w:rPr>
+        <w:t>NOT</w:t>
+      </w:r>
+      <w:r>
+        <w:rPr>
+          <w:lang w:val="en-US" w:eastAsia="nl-BE"/>
+        </w:rPr>
+        <w:t>(</w:t>
+      </w:r>
+      <w:r>
+        <w:rPr>
+          <w:lang w:val="en-US" w:eastAsia="nl-BE"/>
+        </w:rPr>
+        <w:t>Afd_</w:t>
+      </w:r>
+      <w:r>
+        <w:rPr>
+          <w:lang w:val="en-US" w:eastAsia="nl-BE"/>
+        </w:rPr>
+        <w:t xml:space="preserve">nr = 3 </w:t>
+      </w:r>
+      <w:r>
+        <w:rPr>
+          <w:b/>
+          <w:lang w:val="en-US" w:eastAsia="nl-BE"/>
+        </w:rPr>
+        <w:t>AND</w:t>
+      </w:r>
+      <w:r>
+        <w:rPr>
+          <w:lang w:val="en-US" w:eastAsia="nl-BE"/>
+        </w:rPr>
+        <w:t xml:space="preserve"> salaris &gt; 30000</w:t>
+      </w:r>
+      <w:r>
+        <w:rPr>
+          <w:lang w:val="en-US" w:eastAsia="nl-BE"/>
+        </w:rPr>
+        <w:t>)</w:t>
+      </w:r>
+    </w:p>
+    <w:p>
+      <w:pPr>
+        <w:pStyle w:val="NoSpacing"/>
+        <w:numPr>
+          <w:ilvl w:val="0"/>
+          <w:numId w:val="1"/>
+        </w:numPr>
+        <w:rPr>
+          <w:lang w:val="en-US" w:eastAsia="nl-BE"/>
+        </w:rPr>
+      </w:pPr>
+      <w:r>
+        <w:rPr>
+          <w:lang w:eastAsia="nl-BE"/>
+        </w:rPr>
+        <w:t xml:space="preserve">Afd_nr = 3 </w:t>
+      </w:r>
+      <w:r>
+        <w:rPr>
+          <w:b/>
+          <w:lang w:eastAsia="nl-BE"/>
+        </w:rPr>
+        <w:t>OR</w:t>
+      </w:r>
+      <w:r>
+        <w:rPr>
+          <w:lang w:eastAsia="nl-BE"/>
+        </w:rPr>
+        <w:t xml:space="preserve"> salaris &gt; 30000</w:t>
+      </w:r>
+    </w:p>
+    <w:p>
+      <w:pPr>
+        <w:pStyle w:val="NoSpacing"/>
+        <w:numPr>
+          <w:ilvl w:val="0"/>
+          <w:numId w:val="1"/>
+        </w:numPr>
+        <w:rPr>
+          <w:lang w:val="en-US" w:eastAsia="nl-BE"/>
+        </w:rPr>
+      </w:pPr>
+      <w:r>
+        <w:rPr>
+          <w:lang w:val="en-US"/>
+        </w:rPr>
+        <w:t xml:space="preserve">salaris&gt;30000 </w:t>
+      </w:r>
+      <w:r>
+        <w:rPr>
+          <w:b/>
+          <w:lang w:val="en-US"/>
+        </w:rPr>
+        <w:t>AND</w:t>
+      </w:r>
+      <w:r>
+        <w:rPr>
+          <w:lang w:val="en-US"/>
+        </w:rPr>
+        <w:t xml:space="preserve"> (afd_nr=1 </w:t>
+      </w:r>
+      <w:r>
+        <w:rPr>
+          <w:b/>
+          <w:lang w:val="en-US"/>
+        </w:rPr>
+        <w:t>OR</w:t>
+      </w:r>
+      <w:r>
+        <w:rPr>
+          <w:lang w:val="en-US"/>
+        </w:rPr>
+        <w:t xml:space="preserve"> afd_nr=3 );</w:t>
+      </w:r>
+    </w:p>
+    <w:p>
+      <w:pPr>
+        <w:pStyle w:val="NoSpacing"/>
+        <w:numPr>
+          <w:ilvl w:val="0"/>
+          <w:numId w:val="1"/>
+        </w:numPr>
+        <w:rPr>
+          <w:lang w:val="en-US" w:eastAsia="nl-BE"/>
+        </w:rPr>
+      </w:pPr>
+      <w:r>
+        <w:rPr>
+          <w:lang w:val="en-US"/>
+        </w:rPr>
+        <w:t xml:space="preserve">mgr_sofi_nr </w:t>
+      </w:r>
+      <w:r>
+        <w:rPr>
+          <w:b/>
+          <w:lang w:val="en-US"/>
+        </w:rPr>
+        <w:t>IS NULL</w:t>
+      </w:r>
+      <w:r>
+        <w:rPr>
+          <w:b/>
+          <w:lang w:val="en-US"/>
+        </w:rPr>
+        <w:t>;</w:t>
+      </w:r>
+      <w:r>
+        <w:rPr>
+          <w:lang w:val="en-US"/>
+        </w:rPr>
+        <w:t xml:space="preserve">, mg_sofi_nr </w:t>
+      </w:r>
+      <w:r>
+        <w:rPr>
+          <w:b/>
+          <w:lang w:val="en-US"/>
+        </w:rPr>
+        <w:t>IS NOT NULL</w:t>
+      </w:r>
+      <w:r>
+        <w:rPr>
+          <w:lang w:val="en-US"/>
+        </w:rPr>
+        <w:t>;</w:t>
+      </w:r>
+    </w:p>
+    <w:p>
+      <w:pPr>
+        <w:pStyle w:val="NoSpacing"/>
+        <w:rPr>
+          <w:lang w:val="en-US" w:eastAsia="nl-BE"/>
+        </w:rPr>
+      </w:pPr>
+    </w:p>
+    <w:p>
+      <w:pPr>
+        <w:pStyle w:val="Heading2"/>
+        <w:rPr>
+          <w:lang w:val="en-US" w:eastAsia="nl-BE"/>
+        </w:rPr>
+      </w:pPr>
+      <w:r>
+        <w:rPr>
+          <w:lang w:val="en-US" w:eastAsia="nl-BE"/>
+        </w:rPr>
+        <w:t>Order by</w:t>
+      </w:r>
+    </w:p>
+    <w:p>
+      <w:pPr>
+        <w:pStyle w:val="NoSpacing"/>
+        <w:rPr>
+          <w:lang w:val="en-US" w:eastAsia="nl-BE"/>
+        </w:rPr>
+      </w:pPr>
+      <w:r>
+        <w:rPr>
+          <w:lang w:val="en-US" w:eastAsia="nl-BE"/>
+        </w:rPr>
+        <w:t>ASC is default.</w:t>
+      </w:r>
+      <w:r>
+        <w:rPr>
+          <w:lang w:val="en-US" w:eastAsia="nl-BE"/>
+        </w:rPr>
+        <w:t xml:space="preserve"> </w:t>
+      </w:r>
+    </w:p>
+    <w:p>
+      <w:pPr>
+        <w:pStyle w:val="NoSpacing"/>
+        <w:rPr>
+          <w:lang w:eastAsia="nl-BE"/>
+        </w:rPr>
+      </w:pPr>
+      <w:r>
+        <w:rPr>
+          <w:lang w:eastAsia="nl-BE"/>
+        </w:rPr>
+        <w:t>Bij ASC komen NULL-waarden onderaan in de lijst, bij DESC bovenaan.</w:t>
+      </w:r>
+    </w:p>
+    <w:p>
+      <w:pPr>
+        <w:pStyle w:val="NoSpacing"/>
+        <w:rPr>
+          <w:lang w:eastAsia="nl-BE"/>
+        </w:rPr>
+      </w:pPr>
+    </w:p>
+    <w:p>
+      <w:pPr>
+        <w:pStyle w:val="NoSpacing"/>
+        <w:rPr>
+          <w:lang w:eastAsia="nl-BE"/>
+        </w:rPr>
+      </w:pPr>
+      <w:r>
+        <w:rPr>
+          <w:lang w:eastAsia="nl-BE"/>
+        </w:rPr>
+        <w:t>Sorteren op afdeling nummer</w:t>
+      </w:r>
+      <w:r>
+        <w:rPr>
+          <w:lang w:eastAsia="nl-BE"/>
+        </w:rPr>
+        <w:t xml:space="preserve"> (dalend)</w:t>
+      </w:r>
+      <w:r>
+        <w:rPr>
+          <w:lang w:eastAsia="nl-BE"/>
+        </w:rPr>
+        <w:t xml:space="preserve"> en binnen afdeling nummer op achternaam</w:t>
+      </w:r>
+      <w:r>
+        <w:rPr>
+          <w:lang w:eastAsia="nl-BE"/>
+        </w:rPr>
+        <w:t xml:space="preserve"> (alfabetisch)</w:t>
+      </w:r>
+      <w:r>
+        <w:rPr>
+          <w:lang w:eastAsia="nl-BE"/>
+        </w:rPr>
+        <w:t>.</w:t>
+      </w:r>
+      <w:r>
+        <w:rPr>
+          <w:lang w:eastAsia="nl-BE"/>
+        </w:rPr>
+        <w:t xml:space="preserve"> </w:t>
+      </w:r>
+    </w:p>
+    <w:p>
+      <w:pPr>
+        <w:pStyle w:val="NoSpacing"/>
+        <w:numPr>
+          <w:ilvl w:val="0"/>
+          <w:numId w:val="3"/>
+        </w:numPr>
+        <w:rPr>
+          <w:lang w:eastAsia="nl-BE"/>
+        </w:rPr>
+      </w:pPr>
+      <w:r>
+        <w:rPr>
+          <w:i/>
+          <w:lang w:eastAsia="nl-BE"/>
+        </w:rPr>
+        <w:t>SELECT *</w:t>
+      </w:r>
+    </w:p>
+    <w:p>
+      <w:pPr>
+        <w:pStyle w:val="NoSpacing"/>
+        <w:ind w:left="720"/>
+        <w:rPr>
+          <w:i/>
+          <w:lang w:eastAsia="nl-BE"/>
+        </w:rPr>
+      </w:pPr>
+      <w:r>
+        <w:rPr>
+          <w:i/>
+          <w:lang w:eastAsia="nl-BE"/>
+        </w:rPr>
+        <w:t>FROM medewerkers</w:t>
+      </w:r>
+    </w:p>
+    <w:p>
+      <w:pPr>
+        <w:pStyle w:val="NoSpacing"/>
+        <w:ind w:left="720"/>
+        <w:rPr>
+          <w:i/>
+          <w:lang w:val="en-US" w:eastAsia="nl-BE"/>
+        </w:rPr>
+      </w:pPr>
+      <w:r>
+        <w:rPr>
+          <w:i/>
+          <w:lang w:val="en-US" w:eastAsia="nl-BE"/>
+        </w:rPr>
+        <w:t>ORDER BY afd_nr</w:t>
+      </w:r>
+      <w:r>
+        <w:rPr>
+          <w:i/>
+          <w:lang w:val="en-US" w:eastAsia="nl-BE"/>
+        </w:rPr>
+        <w:t xml:space="preserve"> DESC</w:t>
+      </w:r>
+      <w:r>
+        <w:rPr>
+          <w:i/>
+          <w:lang w:val="en-US" w:eastAsia="nl-BE"/>
+        </w:rPr>
+        <w:t xml:space="preserve"> NULLS FIRST</w:t>
+      </w:r>
+      <w:bookmarkStart w:id="0" w:name="_GoBack"/>
+      <w:bookmarkEnd w:id="0"/>
+      <w:r>
+        <w:rPr>
+          <w:i/>
+          <w:lang w:val="en-US" w:eastAsia="nl-BE"/>
+        </w:rPr>
+        <w:t>, achternaam</w:t>
+      </w:r>
+      <w:r>
+        <w:rPr>
+          <w:i/>
+          <w:lang w:val="en-US" w:eastAsia="nl-BE"/>
+        </w:rPr>
+        <w:t xml:space="preserve"> ASC</w:t>
+      </w:r>
+      <w:r>
+        <w:rPr>
+          <w:i/>
+          <w:lang w:val="en-US" w:eastAsia="nl-BE"/>
+        </w:rPr>
+        <w:t>;</w:t>
+      </w:r>
+    </w:p>
+    <w:p>
+      <w:pPr>
+        <w:pStyle w:val="NoSpacing"/>
+        <w:rPr>
+          <w:i/>
+          <w:lang w:val="en-US" w:eastAsia="nl-BE"/>
+        </w:rPr>
+      </w:pPr>
+    </w:p>
+    <w:p>
+      <w:pPr>
+        <w:pStyle w:val="NoSpacing"/>
+        <w:rPr>
+          <w:lang w:val="en-US" w:eastAsia="nl-BE"/>
+        </w:rPr>
+      </w:pPr>
+    </w:p>
+    <w:p>
+      <w:pPr>
+        <w:pStyle w:val="NoSpacing"/>
+        <w:rPr>
+          <w:i/>
+          <w:lang w:val="en-US" w:eastAsia="nl-BE"/>
+        </w:rPr>
+      </w:pPr>
+    </w:p>
+    <w:p>
+      <w:pPr>
+        <w:pStyle w:val="NoSpacing"/>
+        <w:rPr>
+          <w:lang w:val="en-US" w:eastAsia="nl-BE"/>
+        </w:rPr>
+      </w:pPr>
+    </w:p>
+    <w:p>
+      <w:pPr>
+        <w:pStyle w:val="NoSpacing"/>
+        <w:rPr>
+          <w:i/>
+          <w:lang w:val="en-US" w:eastAsia="nl-BE"/>
+        </w:rPr>
+      </w:pPr>
+    </w:p>
+    <w:p>
+      <w:pPr>
+        <w:pStyle w:val="NoSpacing"/>
+        <w:rPr>
+          <w:i/>
+          <w:lang w:val="en-US" w:eastAsia="nl-BE"/>
+        </w:rPr>
+      </w:pPr>
+    </w:p>
+    <w:p>
+      <w:pPr>
+        <w:pStyle w:val="NoSpacing"/>
+        <w:rPr>
+          <w:i/>
+          <w:lang w:val="en-US" w:eastAsia="nl-BE"/>
+        </w:rPr>
+      </w:pPr>
     </w:p>
     <w:p>
       <w:pPr>

</xml_diff>